<commit_message>
Change done for Hive Static Partitions
</commit_message>
<xml_diff>
--- a/Hive/HiveQueries.docx
+++ b/Hive/HiveQueries.docx
@@ -36,20 +36,190 @@
     <w:p/>
     <w:p>
       <w:r>
-        <w:t>create table storesales(RowID int,OrderID string,OrderDate date,ShipDate date,ShipMode string,CustomerID string,CustomerName string,Segment string,Country string,City string,State string,PostalCode int,Region string,ProductID string,Category string,SubCategory string,ProductName string,Sales double) ROW FORMAT DELIMITED FIELDS TERMINATED BY ',' LINES TERMINATED BY '\n' STORED AS TEXTFILE;</w:t>
+        <w:t xml:space="preserve">create table </w:t>
+      </w:r>
+      <w:proofErr w:type="spellStart"/>
+      <w:proofErr w:type="gramStart"/>
+      <w:r>
+        <w:t>storesales</w:t>
+      </w:r>
+      <w:proofErr w:type="spellEnd"/>
+      <w:r>
+        <w:t>(</w:t>
+      </w:r>
+      <w:proofErr w:type="spellStart"/>
+      <w:proofErr w:type="gramEnd"/>
+      <w:r>
+        <w:t>RowID</w:t>
+      </w:r>
+      <w:proofErr w:type="spellEnd"/>
+      <w:r>
+        <w:t xml:space="preserve"> </w:t>
+      </w:r>
+      <w:proofErr w:type="spellStart"/>
+      <w:r>
+        <w:t>int,OrderID</w:t>
+      </w:r>
+      <w:proofErr w:type="spellEnd"/>
+      <w:r>
+        <w:t xml:space="preserve"> </w:t>
+      </w:r>
+      <w:proofErr w:type="spellStart"/>
+      <w:r>
+        <w:t>string,OrderDate</w:t>
+      </w:r>
+      <w:proofErr w:type="spellEnd"/>
+      <w:r>
+        <w:t xml:space="preserve"> </w:t>
+      </w:r>
+      <w:proofErr w:type="spellStart"/>
+      <w:r>
+        <w:t>date,ShipDate</w:t>
+      </w:r>
+      <w:proofErr w:type="spellEnd"/>
+      <w:r>
+        <w:t xml:space="preserve"> </w:t>
+      </w:r>
+      <w:proofErr w:type="spellStart"/>
+      <w:r>
+        <w:t>date,ShipMode</w:t>
+      </w:r>
+      <w:proofErr w:type="spellEnd"/>
+      <w:r>
+        <w:t xml:space="preserve"> </w:t>
+      </w:r>
+      <w:proofErr w:type="spellStart"/>
+      <w:r>
+        <w:t>string,CustomerID</w:t>
+      </w:r>
+      <w:proofErr w:type="spellEnd"/>
+      <w:r>
+        <w:t xml:space="preserve"> </w:t>
+      </w:r>
+      <w:proofErr w:type="spellStart"/>
+      <w:r>
+        <w:t>string,CustomerName</w:t>
+      </w:r>
+      <w:proofErr w:type="spellEnd"/>
+      <w:r>
+        <w:t xml:space="preserve"> </w:t>
+      </w:r>
+      <w:proofErr w:type="spellStart"/>
+      <w:r>
+        <w:t>string,Segment</w:t>
+      </w:r>
+      <w:proofErr w:type="spellEnd"/>
+      <w:r>
+        <w:t xml:space="preserve"> </w:t>
+      </w:r>
+      <w:proofErr w:type="spellStart"/>
+      <w:r>
+        <w:t>string,Country</w:t>
+      </w:r>
+      <w:proofErr w:type="spellEnd"/>
+      <w:r>
+        <w:t xml:space="preserve"> </w:t>
+      </w:r>
+      <w:proofErr w:type="spellStart"/>
+      <w:r>
+        <w:t>string,City</w:t>
+      </w:r>
+      <w:proofErr w:type="spellEnd"/>
+      <w:r>
+        <w:t xml:space="preserve"> </w:t>
+      </w:r>
+      <w:proofErr w:type="spellStart"/>
+      <w:r>
+        <w:t>string,State</w:t>
+      </w:r>
+      <w:proofErr w:type="spellEnd"/>
+      <w:r>
+        <w:t xml:space="preserve"> </w:t>
+      </w:r>
+      <w:proofErr w:type="spellStart"/>
+      <w:r>
+        <w:t>string,PostalCode</w:t>
+      </w:r>
+      <w:proofErr w:type="spellEnd"/>
+      <w:r>
+        <w:t xml:space="preserve"> </w:t>
+      </w:r>
+      <w:proofErr w:type="spellStart"/>
+      <w:r>
+        <w:t>int,Region</w:t>
+      </w:r>
+      <w:proofErr w:type="spellEnd"/>
+      <w:r>
+        <w:t xml:space="preserve"> </w:t>
+      </w:r>
+      <w:proofErr w:type="spellStart"/>
+      <w:r>
+        <w:t>string,ProductID</w:t>
+      </w:r>
+      <w:proofErr w:type="spellEnd"/>
+      <w:r>
+        <w:t xml:space="preserve"> </w:t>
+      </w:r>
+      <w:proofErr w:type="spellStart"/>
+      <w:r>
+        <w:t>string,Category</w:t>
+      </w:r>
+      <w:proofErr w:type="spellEnd"/>
+      <w:r>
+        <w:t xml:space="preserve"> </w:t>
+      </w:r>
+      <w:proofErr w:type="spellStart"/>
+      <w:r>
+        <w:t>string,SubCategory</w:t>
+      </w:r>
+      <w:proofErr w:type="spellEnd"/>
+      <w:r>
+        <w:t xml:space="preserve"> </w:t>
+      </w:r>
+      <w:proofErr w:type="spellStart"/>
+      <w:r>
+        <w:t>string,ProductName</w:t>
+      </w:r>
+      <w:proofErr w:type="spellEnd"/>
+      <w:r>
+        <w:t xml:space="preserve"> </w:t>
+      </w:r>
+      <w:proofErr w:type="spellStart"/>
+      <w:r>
+        <w:t>string,Sales</w:t>
+      </w:r>
+      <w:proofErr w:type="spellEnd"/>
+      <w:r>
+        <w:t xml:space="preserve"> double) ROW FORMAT DELIMITED FIELDS TERMINATED BY ',' LINES TERMINATED BY '\n' STORED AS TEXTFILE;</w:t>
       </w:r>
     </w:p>
     <w:p/>
     <w:p/>
     <w:p>
       <w:r>
-        <w:t>describe storesales;</w:t>
+        <w:t xml:space="preserve">describe </w:t>
+      </w:r>
+      <w:proofErr w:type="spellStart"/>
+      <w:r>
+        <w:t>storesales</w:t>
+      </w:r>
+      <w:proofErr w:type="spellEnd"/>
+      <w:r>
+        <w:t>;</w:t>
       </w:r>
     </w:p>
     <w:p/>
     <w:p>
       <w:r>
-        <w:t>describe formatted storesales;</w:t>
+        <w:t xml:space="preserve">describe formatted </w:t>
+      </w:r>
+      <w:proofErr w:type="spellStart"/>
+      <w:r>
+        <w:t>storesales</w:t>
+      </w:r>
+      <w:proofErr w:type="spellEnd"/>
+      <w:r>
+        <w:t>;</w:t>
       </w:r>
     </w:p>
     <w:p/>
@@ -69,19 +239,72 @@
     <w:p/>
     <w:p>
       <w:r>
-        <w:t>load data local inpath '/home/ganesh/Analytics/dataset' into table storesales;</w:t>
+        <w:t xml:space="preserve">load data local </w:t>
+      </w:r>
+      <w:proofErr w:type="spellStart"/>
+      <w:r>
+        <w:t>inpath</w:t>
+      </w:r>
+      <w:proofErr w:type="spellEnd"/>
+      <w:r>
+        <w:t xml:space="preserve"> '/home/</w:t>
+      </w:r>
+      <w:proofErr w:type="spellStart"/>
+      <w:r>
+        <w:t>ganesh</w:t>
+      </w:r>
+      <w:proofErr w:type="spellEnd"/>
+      <w:r>
+        <w:t xml:space="preserve">/Analytics/dataset' into table </w:t>
+      </w:r>
+      <w:proofErr w:type="spellStart"/>
+      <w:r>
+        <w:t>storesales</w:t>
+      </w:r>
+      <w:proofErr w:type="spellEnd"/>
+      <w:r>
+        <w:t>;</w:t>
       </w:r>
     </w:p>
     <w:p/>
     <w:p>
       <w:r>
-        <w:t>Select * from storesales limit 15;</w:t>
+        <w:t xml:space="preserve">Select * from </w:t>
+      </w:r>
+      <w:proofErr w:type="spellStart"/>
+      <w:r>
+        <w:t>storesales</w:t>
+      </w:r>
+      <w:proofErr w:type="spellEnd"/>
+      <w:r>
+        <w:t xml:space="preserve"> limit 15;</w:t>
       </w:r>
     </w:p>
     <w:p/>
     <w:p>
       <w:r>
-        <w:t>drop table storesales;</w:t>
+        <w:t xml:space="preserve"># </w:t>
+      </w:r>
+      <w:proofErr w:type="gramStart"/>
+      <w:r>
+        <w:t>if</w:t>
+      </w:r>
+      <w:proofErr w:type="gramEnd"/>
+      <w:r>
+        <w:t xml:space="preserve"> dropped need to create again for future use.</w:t>
+      </w:r>
+    </w:p>
+    <w:p>
+      <w:r>
+        <w:t xml:space="preserve">drop table </w:t>
+      </w:r>
+      <w:proofErr w:type="spellStart"/>
+      <w:r>
+        <w:t>storesales</w:t>
+      </w:r>
+      <w:proofErr w:type="spellEnd"/>
+      <w:r>
+        <w:t>;</w:t>
       </w:r>
     </w:p>
     <w:p/>
@@ -114,19 +337,181 @@
     <w:p/>
     <w:p>
       <w:r>
-        <w:t>hdfs dfs -copyFromLocal superstore.csv /user/hdfs/superstore</w:t>
+        <w:t>hdfs dfs -</w:t>
+      </w:r>
+      <w:proofErr w:type="spellStart"/>
+      <w:r>
+        <w:t>copyFromLocal</w:t>
+      </w:r>
+      <w:proofErr w:type="spellEnd"/>
+      <w:r>
+        <w:t xml:space="preserve"> superstore.csv /user/hdfs/superstore</w:t>
       </w:r>
     </w:p>
     <w:p/>
     <w:p>
       <w:r>
-        <w:t>create external table storesales</w:t>
-      </w:r>
-      <w:r>
-        <w:t>_ex</w:t>
-      </w:r>
-      <w:r>
-        <w:t>(RowID int,OrderID string,OrderDate date,ShipDate date,ShipMode string,CustomerID string,CustomerName string,Segment string,Country string,City string,State string,PostalCode int,Region string,ProductID string,Category string,SubCategory string,ProductName string,Sales double) ROW FORMAT DELIMITED FIELDS TERMINATED BY ',' LINES TERMINATED BY '\n' STORED AS TEXTFILE location '</w:t>
+        <w:t xml:space="preserve">create external table </w:t>
+      </w:r>
+      <w:proofErr w:type="spellStart"/>
+      <w:r>
+        <w:t>storesales</w:t>
+      </w:r>
+      <w:r>
+        <w:t>_</w:t>
+      </w:r>
+      <w:proofErr w:type="gramStart"/>
+      <w:r>
+        <w:t>ex</w:t>
+      </w:r>
+      <w:proofErr w:type="spellEnd"/>
+      <w:r>
+        <w:t>(</w:t>
+      </w:r>
+      <w:proofErr w:type="spellStart"/>
+      <w:proofErr w:type="gramEnd"/>
+      <w:r>
+        <w:t>RowID</w:t>
+      </w:r>
+      <w:proofErr w:type="spellEnd"/>
+      <w:r>
+        <w:t xml:space="preserve"> </w:t>
+      </w:r>
+      <w:proofErr w:type="spellStart"/>
+      <w:r>
+        <w:t>int,OrderID</w:t>
+      </w:r>
+      <w:proofErr w:type="spellEnd"/>
+      <w:r>
+        <w:t xml:space="preserve"> </w:t>
+      </w:r>
+      <w:proofErr w:type="spellStart"/>
+      <w:r>
+        <w:t>string,OrderDate</w:t>
+      </w:r>
+      <w:proofErr w:type="spellEnd"/>
+      <w:r>
+        <w:t xml:space="preserve"> </w:t>
+      </w:r>
+      <w:proofErr w:type="spellStart"/>
+      <w:r>
+        <w:t>date,ShipDate</w:t>
+      </w:r>
+      <w:proofErr w:type="spellEnd"/>
+      <w:r>
+        <w:t xml:space="preserve"> </w:t>
+      </w:r>
+      <w:proofErr w:type="spellStart"/>
+      <w:r>
+        <w:t>date,ShipMode</w:t>
+      </w:r>
+      <w:proofErr w:type="spellEnd"/>
+      <w:r>
+        <w:t xml:space="preserve"> </w:t>
+      </w:r>
+      <w:proofErr w:type="spellStart"/>
+      <w:r>
+        <w:t>string,CustomerID</w:t>
+      </w:r>
+      <w:proofErr w:type="spellEnd"/>
+      <w:r>
+        <w:t xml:space="preserve"> </w:t>
+      </w:r>
+      <w:proofErr w:type="spellStart"/>
+      <w:r>
+        <w:t>string,CustomerName</w:t>
+      </w:r>
+      <w:proofErr w:type="spellEnd"/>
+      <w:r>
+        <w:t xml:space="preserve"> </w:t>
+      </w:r>
+      <w:proofErr w:type="spellStart"/>
+      <w:r>
+        <w:t>string,Segment</w:t>
+      </w:r>
+      <w:proofErr w:type="spellEnd"/>
+      <w:r>
+        <w:t xml:space="preserve"> </w:t>
+      </w:r>
+      <w:proofErr w:type="spellStart"/>
+      <w:r>
+        <w:t>string,Country</w:t>
+      </w:r>
+      <w:proofErr w:type="spellEnd"/>
+      <w:r>
+        <w:t xml:space="preserve"> </w:t>
+      </w:r>
+      <w:proofErr w:type="spellStart"/>
+      <w:r>
+        <w:t>string,City</w:t>
+      </w:r>
+      <w:proofErr w:type="spellEnd"/>
+      <w:r>
+        <w:t xml:space="preserve"> </w:t>
+      </w:r>
+      <w:proofErr w:type="spellStart"/>
+      <w:r>
+        <w:t>string,State</w:t>
+      </w:r>
+      <w:proofErr w:type="spellEnd"/>
+      <w:r>
+        <w:t xml:space="preserve"> </w:t>
+      </w:r>
+      <w:proofErr w:type="spellStart"/>
+      <w:r>
+        <w:t>string,PostalCode</w:t>
+      </w:r>
+      <w:proofErr w:type="spellEnd"/>
+      <w:r>
+        <w:t xml:space="preserve"> </w:t>
+      </w:r>
+      <w:proofErr w:type="spellStart"/>
+      <w:r>
+        <w:t>int,Region</w:t>
+      </w:r>
+      <w:proofErr w:type="spellEnd"/>
+      <w:r>
+        <w:t xml:space="preserve"> </w:t>
+      </w:r>
+      <w:proofErr w:type="spellStart"/>
+      <w:r>
+        <w:t>string,ProductID</w:t>
+      </w:r>
+      <w:proofErr w:type="spellEnd"/>
+      <w:r>
+        <w:t xml:space="preserve"> </w:t>
+      </w:r>
+      <w:proofErr w:type="spellStart"/>
+      <w:r>
+        <w:t>string,Category</w:t>
+      </w:r>
+      <w:proofErr w:type="spellEnd"/>
+      <w:r>
+        <w:t xml:space="preserve"> </w:t>
+      </w:r>
+      <w:proofErr w:type="spellStart"/>
+      <w:r>
+        <w:t>string,SubCategory</w:t>
+      </w:r>
+      <w:proofErr w:type="spellEnd"/>
+      <w:r>
+        <w:t xml:space="preserve"> </w:t>
+      </w:r>
+      <w:proofErr w:type="spellStart"/>
+      <w:r>
+        <w:t>string,ProductName</w:t>
+      </w:r>
+      <w:proofErr w:type="spellEnd"/>
+      <w:r>
+        <w:t xml:space="preserve"> </w:t>
+      </w:r>
+      <w:proofErr w:type="spellStart"/>
+      <w:r>
+        <w:t>string,Sales</w:t>
+      </w:r>
+      <w:proofErr w:type="spellEnd"/>
+      <w:r>
+        <w:t xml:space="preserve"> double) ROW FORMAT DELIMITED FIELDS TERMINATED BY ',' LINES TERMINATED BY '\n' STORED AS TEXTFILE location '</w:t>
       </w:r>
       <w:r>
         <w:t>/user/hdfs/superstore/</w:t>
@@ -143,9 +528,11 @@
       <w:r>
         <w:t xml:space="preserve">Describe </w:t>
       </w:r>
+      <w:proofErr w:type="spellStart"/>
       <w:r>
         <w:t>storesales_ex</w:t>
       </w:r>
+      <w:proofErr w:type="spellEnd"/>
       <w:r>
         <w:t>;</w:t>
       </w:r>
@@ -153,11 +540,14 @@
     <w:p/>
     <w:p>
       <w:r>
+        <w:lastRenderedPageBreak/>
         <w:t xml:space="preserve">Describe formatted </w:t>
       </w:r>
+      <w:proofErr w:type="spellStart"/>
       <w:r>
         <w:t>storesales_ex</w:t>
       </w:r>
+      <w:proofErr w:type="spellEnd"/>
       <w:r>
         <w:t>;</w:t>
       </w:r>
@@ -174,7 +564,6 @@
           <w:b/>
           <w:bCs/>
         </w:rPr>
-        <w:lastRenderedPageBreak/>
         <w:t>Validate physical location of external table after dropping table</w:t>
       </w:r>
       <w:r>
@@ -195,7 +584,15 @@
     </w:p>
     <w:p>
       <w:r>
-        <w:t xml:space="preserve">drop table storesales_ex; </w:t>
+        <w:t xml:space="preserve">drop table </w:t>
+      </w:r>
+      <w:proofErr w:type="spellStart"/>
+      <w:r>
+        <w:t>storesales_ex</w:t>
+      </w:r>
+      <w:proofErr w:type="spellEnd"/>
+      <w:r>
+        <w:t xml:space="preserve">; </w:t>
       </w:r>
     </w:p>
     <w:p/>
@@ -222,13 +619,194 @@
     </w:p>
     <w:p>
       <w:r>
-        <w:t>create external table superstoresales_inpath(RowID int,OrderID string,OrderDate string,ShipDate string,ShipMode string,CustomerID string,CustomerName string,Segment string,Country string,City string,State string,PostalCode int,Region string,ProductID string,Category string,SubCategory string,ProductName string,Sales double) ROW FORMAT DELIMITED FIELDS TERMINATED BY ',' LINES TERMINATED BY '\n' STORED AS TEXTFILE location '/user/hdfs/superstore_inpath/';</w:t>
+        <w:t xml:space="preserve">create external table </w:t>
+      </w:r>
+      <w:proofErr w:type="spellStart"/>
+      <w:r>
+        <w:t>superstoresales_</w:t>
+      </w:r>
+      <w:proofErr w:type="gramStart"/>
+      <w:r>
+        <w:t>inpath</w:t>
+      </w:r>
+      <w:proofErr w:type="spellEnd"/>
+      <w:r>
+        <w:t>(</w:t>
+      </w:r>
+      <w:proofErr w:type="spellStart"/>
+      <w:proofErr w:type="gramEnd"/>
+      <w:r>
+        <w:t>RowID</w:t>
+      </w:r>
+      <w:proofErr w:type="spellEnd"/>
+      <w:r>
+        <w:t xml:space="preserve"> </w:t>
+      </w:r>
+      <w:proofErr w:type="spellStart"/>
+      <w:r>
+        <w:t>int,OrderID</w:t>
+      </w:r>
+      <w:proofErr w:type="spellEnd"/>
+      <w:r>
+        <w:t xml:space="preserve"> </w:t>
+      </w:r>
+      <w:proofErr w:type="spellStart"/>
+      <w:r>
+        <w:t>string,OrderDate</w:t>
+      </w:r>
+      <w:proofErr w:type="spellEnd"/>
+      <w:r>
+        <w:t xml:space="preserve"> </w:t>
+      </w:r>
+      <w:proofErr w:type="spellStart"/>
+      <w:r>
+        <w:t>string,ShipDate</w:t>
+      </w:r>
+      <w:proofErr w:type="spellEnd"/>
+      <w:r>
+        <w:t xml:space="preserve"> </w:t>
+      </w:r>
+      <w:proofErr w:type="spellStart"/>
+      <w:r>
+        <w:t>string,ShipMode</w:t>
+      </w:r>
+      <w:proofErr w:type="spellEnd"/>
+      <w:r>
+        <w:t xml:space="preserve"> </w:t>
+      </w:r>
+      <w:proofErr w:type="spellStart"/>
+      <w:r>
+        <w:t>string,CustomerID</w:t>
+      </w:r>
+      <w:proofErr w:type="spellEnd"/>
+      <w:r>
+        <w:t xml:space="preserve"> </w:t>
+      </w:r>
+      <w:proofErr w:type="spellStart"/>
+      <w:r>
+        <w:t>string,CustomerName</w:t>
+      </w:r>
+      <w:proofErr w:type="spellEnd"/>
+      <w:r>
+        <w:t xml:space="preserve"> </w:t>
+      </w:r>
+      <w:proofErr w:type="spellStart"/>
+      <w:r>
+        <w:t>string,Segment</w:t>
+      </w:r>
+      <w:proofErr w:type="spellEnd"/>
+      <w:r>
+        <w:t xml:space="preserve"> </w:t>
+      </w:r>
+      <w:proofErr w:type="spellStart"/>
+      <w:r>
+        <w:t>string,Country</w:t>
+      </w:r>
+      <w:proofErr w:type="spellEnd"/>
+      <w:r>
+        <w:t xml:space="preserve"> </w:t>
+      </w:r>
+      <w:proofErr w:type="spellStart"/>
+      <w:r>
+        <w:t>string,City</w:t>
+      </w:r>
+      <w:proofErr w:type="spellEnd"/>
+      <w:r>
+        <w:t xml:space="preserve"> </w:t>
+      </w:r>
+      <w:proofErr w:type="spellStart"/>
+      <w:r>
+        <w:t>string,State</w:t>
+      </w:r>
+      <w:proofErr w:type="spellEnd"/>
+      <w:r>
+        <w:t xml:space="preserve"> </w:t>
+      </w:r>
+      <w:proofErr w:type="spellStart"/>
+      <w:r>
+        <w:t>string,PostalCode</w:t>
+      </w:r>
+      <w:proofErr w:type="spellEnd"/>
+      <w:r>
+        <w:t xml:space="preserve"> </w:t>
+      </w:r>
+      <w:proofErr w:type="spellStart"/>
+      <w:r>
+        <w:t>int,Region</w:t>
+      </w:r>
+      <w:proofErr w:type="spellEnd"/>
+      <w:r>
+        <w:t xml:space="preserve"> </w:t>
+      </w:r>
+      <w:proofErr w:type="spellStart"/>
+      <w:r>
+        <w:t>string,ProductID</w:t>
+      </w:r>
+      <w:proofErr w:type="spellEnd"/>
+      <w:r>
+        <w:t xml:space="preserve"> </w:t>
+      </w:r>
+      <w:proofErr w:type="spellStart"/>
+      <w:r>
+        <w:t>string,Category</w:t>
+      </w:r>
+      <w:proofErr w:type="spellEnd"/>
+      <w:r>
+        <w:t xml:space="preserve"> </w:t>
+      </w:r>
+      <w:proofErr w:type="spellStart"/>
+      <w:r>
+        <w:t>string,SubCategory</w:t>
+      </w:r>
+      <w:proofErr w:type="spellEnd"/>
+      <w:r>
+        <w:t xml:space="preserve"> </w:t>
+      </w:r>
+      <w:proofErr w:type="spellStart"/>
+      <w:r>
+        <w:t>string,ProductName</w:t>
+      </w:r>
+      <w:proofErr w:type="spellEnd"/>
+      <w:r>
+        <w:t xml:space="preserve"> </w:t>
+      </w:r>
+      <w:proofErr w:type="spellStart"/>
+      <w:r>
+        <w:t>string,Sales</w:t>
+      </w:r>
+      <w:proofErr w:type="spellEnd"/>
+      <w:r>
+        <w:t xml:space="preserve"> double) ROW FORMAT DELIMITED FIELDS TERMINATED BY ',' LINES TERMINATED BY '\n' STORED AS TEXTFILE location '/user/hdfs/</w:t>
+      </w:r>
+      <w:proofErr w:type="spellStart"/>
+      <w:r>
+        <w:t>superstore_inpath</w:t>
+      </w:r>
+      <w:proofErr w:type="spellEnd"/>
+      <w:r>
+        <w:t>/';</w:t>
       </w:r>
     </w:p>
     <w:p/>
     <w:p>
       <w:r>
-        <w:t>load data inpath '/user/hdfs/superstore' into table superstoresales_inpath;</w:t>
+        <w:t xml:space="preserve">load data </w:t>
+      </w:r>
+      <w:proofErr w:type="spellStart"/>
+      <w:r>
+        <w:t>inpath</w:t>
+      </w:r>
+      <w:proofErr w:type="spellEnd"/>
+      <w:r>
+        <w:t xml:space="preserve"> '/user/hdfs/superstore' into table </w:t>
+      </w:r>
+      <w:proofErr w:type="spellStart"/>
+      <w:r>
+        <w:t>superstoresales_inpath</w:t>
+      </w:r>
+      <w:proofErr w:type="spellEnd"/>
+      <w:r>
+        <w:t>;</w:t>
       </w:r>
     </w:p>
     <w:p/>
@@ -263,7 +841,21 @@
         <w:rPr>
           <w:bCs/>
         </w:rPr>
-        <w:t xml:space="preserve">cd /opt/hadoop/etc/hadoop </w:t>
+        <w:t>cd /opt/hadoop/</w:t>
+      </w:r>
+      <w:proofErr w:type="spellStart"/>
+      <w:r>
+        <w:rPr>
+          <w:bCs/>
+        </w:rPr>
+        <w:t>etc</w:t>
+      </w:r>
+      <w:proofErr w:type="spellEnd"/>
+      <w:r>
+        <w:rPr>
+          <w:bCs/>
+        </w:rPr>
+        <w:t xml:space="preserve">/hadoop </w:t>
       </w:r>
     </w:p>
     <w:p>
@@ -309,7 +901,29 @@
         <w:rPr>
           <w:bCs/>
         </w:rPr>
-        <w:t xml:space="preserve">                &lt;name&gt;mapreduce.map.memory.mb&lt;/name&gt;</w:t>
+        <w:t xml:space="preserve">                &lt;name&gt;</w:t>
+      </w:r>
+      <w:proofErr w:type="spellStart"/>
+      <w:proofErr w:type="gramStart"/>
+      <w:r>
+        <w:rPr>
+          <w:bCs/>
+        </w:rPr>
+        <w:t>mapreduce.map.memory</w:t>
+      </w:r>
+      <w:proofErr w:type="gramEnd"/>
+      <w:r>
+        <w:rPr>
+          <w:bCs/>
+        </w:rPr>
+        <w:t>.mb</w:t>
+      </w:r>
+      <w:proofErr w:type="spellEnd"/>
+      <w:r>
+        <w:rPr>
+          <w:bCs/>
+        </w:rPr>
+        <w:t>&lt;/name&gt;</w:t>
       </w:r>
     </w:p>
     <w:p>
@@ -368,7 +982,29 @@
         <w:rPr>
           <w:bCs/>
         </w:rPr>
-        <w:t xml:space="preserve">                &lt;name&gt;mapreduce.reduce.memory.mb&lt;/name&gt;</w:t>
+        <w:t xml:space="preserve">                &lt;name&gt;</w:t>
+      </w:r>
+      <w:proofErr w:type="spellStart"/>
+      <w:proofErr w:type="gramStart"/>
+      <w:r>
+        <w:rPr>
+          <w:bCs/>
+        </w:rPr>
+        <w:t>mapreduce.reduce</w:t>
+      </w:r>
+      <w:proofErr w:type="gramEnd"/>
+      <w:r>
+        <w:rPr>
+          <w:bCs/>
+        </w:rPr>
+        <w:t>.memory.mb</w:t>
+      </w:r>
+      <w:proofErr w:type="spellEnd"/>
+      <w:r>
+        <w:rPr>
+          <w:bCs/>
+        </w:rPr>
+        <w:t>&lt;/name&gt;</w:t>
       </w:r>
     </w:p>
     <w:p>
@@ -420,7 +1056,29 @@
         <w:rPr>
           <w:bCs/>
         </w:rPr>
-        <w:t xml:space="preserve">                  &lt;name&gt;yarn.nodemanager.resource.memory-mb&lt;/name&gt;</w:t>
+        <w:t xml:space="preserve">                  &lt;name&gt;</w:t>
+      </w:r>
+      <w:proofErr w:type="spellStart"/>
+      <w:proofErr w:type="gramStart"/>
+      <w:r>
+        <w:rPr>
+          <w:bCs/>
+        </w:rPr>
+        <w:t>yarn.nodemanager</w:t>
+      </w:r>
+      <w:proofErr w:type="gramEnd"/>
+      <w:r>
+        <w:rPr>
+          <w:bCs/>
+        </w:rPr>
+        <w:t>.resource.memory</w:t>
+      </w:r>
+      <w:proofErr w:type="spellEnd"/>
+      <w:r>
+        <w:rPr>
+          <w:bCs/>
+        </w:rPr>
+        <w:t>-mb&lt;/name&gt;</w:t>
       </w:r>
     </w:p>
     <w:p>
@@ -472,7 +1130,29 @@
         <w:rPr>
           <w:bCs/>
         </w:rPr>
-        <w:t xml:space="preserve">                  &lt;name&gt;yarn.scheduler.maximum-allocation-mb&lt;/name&gt;</w:t>
+        <w:t xml:space="preserve">                  &lt;name&gt;</w:t>
+      </w:r>
+      <w:proofErr w:type="spellStart"/>
+      <w:proofErr w:type="gramStart"/>
+      <w:r>
+        <w:rPr>
+          <w:bCs/>
+        </w:rPr>
+        <w:t>yarn.scheduler</w:t>
+      </w:r>
+      <w:proofErr w:type="gramEnd"/>
+      <w:r>
+        <w:rPr>
+          <w:bCs/>
+        </w:rPr>
+        <w:t>.maximum</w:t>
+      </w:r>
+      <w:proofErr w:type="spellEnd"/>
+      <w:r>
+        <w:rPr>
+          <w:bCs/>
+        </w:rPr>
+        <w:t>-allocation-mb&lt;/name&gt;</w:t>
       </w:r>
     </w:p>
     <w:p>
@@ -587,7 +1267,23 @@
         <w:rPr>
           <w:b/>
         </w:rPr>
-        <w:t xml:space="preserve">                            &lt;name&gt;mapred.child.java.opts&lt;/name&gt;</w:t>
+        <w:t xml:space="preserve">                            &lt;name&gt;</w:t>
+      </w:r>
+      <w:proofErr w:type="spellStart"/>
+      <w:proofErr w:type="gramStart"/>
+      <w:r>
+        <w:rPr>
+          <w:b/>
+        </w:rPr>
+        <w:t>mapred.child.java.opts</w:t>
+      </w:r>
+      <w:proofErr w:type="spellEnd"/>
+      <w:proofErr w:type="gramEnd"/>
+      <w:r>
+        <w:rPr>
+          <w:b/>
+        </w:rPr>
+        <w:t>&lt;/name&gt;</w:t>
       </w:r>
     </w:p>
     <w:p>
@@ -639,7 +1335,21 @@
         <w:rPr>
           <w:b/>
         </w:rPr>
-        <w:t xml:space="preserve">                                &lt;name&gt;yarn.app.mapreduce.am.env&lt;/name&gt;</w:t>
+        <w:t xml:space="preserve">                                &lt;name&gt;</w:t>
+      </w:r>
+      <w:proofErr w:type="spellStart"/>
+      <w:r>
+        <w:rPr>
+          <w:b/>
+        </w:rPr>
+        <w:t>yarn.app.mapreduce.am.env</w:t>
+      </w:r>
+      <w:proofErr w:type="spellEnd"/>
+      <w:r>
+        <w:rPr>
+          <w:b/>
+        </w:rPr>
+        <w:t>&lt;/name&gt;</w:t>
       </w:r>
     </w:p>
     <w:p>
@@ -691,7 +1401,21 @@
         <w:rPr>
           <w:b/>
         </w:rPr>
-        <w:t xml:space="preserve">                                &lt;name&gt;mapreduce.map.env&lt;/name&gt;</w:t>
+        <w:t xml:space="preserve">                                &lt;name&gt;</w:t>
+      </w:r>
+      <w:proofErr w:type="spellStart"/>
+      <w:r>
+        <w:rPr>
+          <w:b/>
+        </w:rPr>
+        <w:t>mapreduce.map.env</w:t>
+      </w:r>
+      <w:proofErr w:type="spellEnd"/>
+      <w:r>
+        <w:rPr>
+          <w:b/>
+        </w:rPr>
+        <w:t>&lt;/name&gt;</w:t>
       </w:r>
     </w:p>
     <w:p>
@@ -743,7 +1467,21 @@
         <w:rPr>
           <w:b/>
         </w:rPr>
-        <w:t xml:space="preserve">                                &lt;name&gt;mapreduce.reduce.env&lt;/name&gt;</w:t>
+        <w:t xml:space="preserve">                                &lt;name&gt;</w:t>
+      </w:r>
+      <w:proofErr w:type="spellStart"/>
+      <w:r>
+        <w:rPr>
+          <w:b/>
+        </w:rPr>
+        <w:t>mapreduce.reduce.env</w:t>
+      </w:r>
+      <w:proofErr w:type="spellEnd"/>
+      <w:r>
+        <w:rPr>
+          <w:b/>
+        </w:rPr>
+        <w:t>&lt;/name&gt;</w:t>
       </w:r>
     </w:p>
     <w:p>
@@ -784,26 +1522,211 @@
         <w:rPr>
           <w:bCs/>
         </w:rPr>
-        <w:t>create table storeinfo</w:t>
-      </w:r>
-      <w:r>
-        <w:t>(RowID int,OrderID string,OrderDate string,ShipDate string,ShipMode string,CustomerID string,CustomerName string,Segment string,Country string,City string,State string,PostalCode int,Region string,ProductID string,Category string,SubCategory string,ProductName string,Sales double) ROW FORMAT DELIMITED FIELDS TERMINATED BY ',' LINES TERMINATED BY '\n' STORED AS TEXTFILE location '/user/hdfs/storeinfo/';</w:t>
+        <w:t xml:space="preserve">create table </w:t>
+      </w:r>
+      <w:proofErr w:type="spellStart"/>
+      <w:proofErr w:type="gramStart"/>
+      <w:r>
+        <w:rPr>
+          <w:bCs/>
+        </w:rPr>
+        <w:t>storeinfo</w:t>
+      </w:r>
+      <w:proofErr w:type="spellEnd"/>
+      <w:r>
+        <w:t>(</w:t>
+      </w:r>
+      <w:proofErr w:type="spellStart"/>
+      <w:proofErr w:type="gramEnd"/>
+      <w:r>
+        <w:t>RowID</w:t>
+      </w:r>
+      <w:proofErr w:type="spellEnd"/>
+      <w:r>
+        <w:t xml:space="preserve"> </w:t>
+      </w:r>
+      <w:proofErr w:type="spellStart"/>
+      <w:r>
+        <w:t>int,OrderID</w:t>
+      </w:r>
+      <w:proofErr w:type="spellEnd"/>
+      <w:r>
+        <w:t xml:space="preserve"> </w:t>
+      </w:r>
+      <w:proofErr w:type="spellStart"/>
+      <w:r>
+        <w:t>string,OrderDate</w:t>
+      </w:r>
+      <w:proofErr w:type="spellEnd"/>
+      <w:r>
+        <w:t xml:space="preserve"> </w:t>
+      </w:r>
+      <w:proofErr w:type="spellStart"/>
+      <w:r>
+        <w:t>string,ShipDate</w:t>
+      </w:r>
+      <w:proofErr w:type="spellEnd"/>
+      <w:r>
+        <w:t xml:space="preserve"> </w:t>
+      </w:r>
+      <w:proofErr w:type="spellStart"/>
+      <w:r>
+        <w:t>string,ShipMode</w:t>
+      </w:r>
+      <w:proofErr w:type="spellEnd"/>
+      <w:r>
+        <w:t xml:space="preserve"> </w:t>
+      </w:r>
+      <w:proofErr w:type="spellStart"/>
+      <w:r>
+        <w:t>string,CustomerID</w:t>
+      </w:r>
+      <w:proofErr w:type="spellEnd"/>
+      <w:r>
+        <w:t xml:space="preserve"> </w:t>
+      </w:r>
+      <w:proofErr w:type="spellStart"/>
+      <w:r>
+        <w:t>string,CustomerName</w:t>
+      </w:r>
+      <w:proofErr w:type="spellEnd"/>
+      <w:r>
+        <w:t xml:space="preserve"> </w:t>
+      </w:r>
+      <w:proofErr w:type="spellStart"/>
+      <w:r>
+        <w:t>string,Segment</w:t>
+      </w:r>
+      <w:proofErr w:type="spellEnd"/>
+      <w:r>
+        <w:t xml:space="preserve"> </w:t>
+      </w:r>
+      <w:proofErr w:type="spellStart"/>
+      <w:r>
+        <w:t>string,Country</w:t>
+      </w:r>
+      <w:proofErr w:type="spellEnd"/>
+      <w:r>
+        <w:t xml:space="preserve"> </w:t>
+      </w:r>
+      <w:proofErr w:type="spellStart"/>
+      <w:r>
+        <w:t>string,City</w:t>
+      </w:r>
+      <w:proofErr w:type="spellEnd"/>
+      <w:r>
+        <w:t xml:space="preserve"> </w:t>
+      </w:r>
+      <w:proofErr w:type="spellStart"/>
+      <w:r>
+        <w:t>string,State</w:t>
+      </w:r>
+      <w:proofErr w:type="spellEnd"/>
+      <w:r>
+        <w:t xml:space="preserve"> </w:t>
+      </w:r>
+      <w:proofErr w:type="spellStart"/>
+      <w:r>
+        <w:t>string,PostalCode</w:t>
+      </w:r>
+      <w:proofErr w:type="spellEnd"/>
+      <w:r>
+        <w:t xml:space="preserve"> </w:t>
+      </w:r>
+      <w:proofErr w:type="spellStart"/>
+      <w:r>
+        <w:t>int,Region</w:t>
+      </w:r>
+      <w:proofErr w:type="spellEnd"/>
+      <w:r>
+        <w:t xml:space="preserve"> </w:t>
+      </w:r>
+      <w:proofErr w:type="spellStart"/>
+      <w:r>
+        <w:t>string,ProductID</w:t>
+      </w:r>
+      <w:proofErr w:type="spellEnd"/>
+      <w:r>
+        <w:t xml:space="preserve"> </w:t>
+      </w:r>
+      <w:proofErr w:type="spellStart"/>
+      <w:r>
+        <w:t>string,Category</w:t>
+      </w:r>
+      <w:proofErr w:type="spellEnd"/>
+      <w:r>
+        <w:t xml:space="preserve"> </w:t>
+      </w:r>
+      <w:proofErr w:type="spellStart"/>
+      <w:r>
+        <w:t>string,SubCategory</w:t>
+      </w:r>
+      <w:proofErr w:type="spellEnd"/>
+      <w:r>
+        <w:t xml:space="preserve"> </w:t>
+      </w:r>
+      <w:proofErr w:type="spellStart"/>
+      <w:r>
+        <w:t>string,ProductName</w:t>
+      </w:r>
+      <w:proofErr w:type="spellEnd"/>
+      <w:r>
+        <w:t xml:space="preserve"> </w:t>
+      </w:r>
+      <w:proofErr w:type="spellStart"/>
+      <w:r>
+        <w:t>string,Sales</w:t>
+      </w:r>
+      <w:proofErr w:type="spellEnd"/>
+      <w:r>
+        <w:t xml:space="preserve"> double) ROW FORMAT DELIMITED FIELDS TERMINATED BY ',' LINES TERMINATED BY '\n' STORED AS TEXTFILE location '/user/hdfs/</w:t>
+      </w:r>
+      <w:proofErr w:type="spellStart"/>
+      <w:r>
+        <w:t>storeinfo</w:t>
+      </w:r>
+      <w:proofErr w:type="spellEnd"/>
+      <w:r>
+        <w:t>/';</w:t>
       </w:r>
     </w:p>
     <w:p/>
     <w:p>
       <w:r>
-        <w:t>load data local inpath '</w:t>
-      </w:r>
-      <w:r>
-        <w:t>/home/skiganesh/partitionds</w:t>
-      </w:r>
+        <w:t xml:space="preserve">load data local </w:t>
+      </w:r>
+      <w:proofErr w:type="spellStart"/>
+      <w:r>
+        <w:t>inpath</w:t>
+      </w:r>
+      <w:proofErr w:type="spellEnd"/>
+      <w:r>
+        <w:t xml:space="preserve"> '</w:t>
+      </w:r>
+      <w:r>
+        <w:t>/home/</w:t>
+      </w:r>
+      <w:proofErr w:type="spellStart"/>
+      <w:r>
+        <w:t>skiganesh</w:t>
+      </w:r>
+      <w:proofErr w:type="spellEnd"/>
+      <w:r>
+        <w:t>/</w:t>
+      </w:r>
+      <w:proofErr w:type="spellStart"/>
+      <w:r>
+        <w:t>partitionds</w:t>
+      </w:r>
+      <w:proofErr w:type="spellEnd"/>
       <w:r>
         <w:t xml:space="preserve">' into table </w:t>
       </w:r>
+      <w:proofErr w:type="spellStart"/>
       <w:r>
         <w:t>storeinfo</w:t>
       </w:r>
+      <w:proofErr w:type="spellEnd"/>
       <w:r>
         <w:t>;</w:t>
       </w:r>
@@ -811,7 +1734,11 @@
     <w:p/>
     <w:p>
       <w:r>
-        <w:t>create external table sale</w:t>
+        <w:t xml:space="preserve">create external table </w:t>
+      </w:r>
+      <w:proofErr w:type="spellStart"/>
+      <w:r>
+        <w:t>sale</w:t>
       </w:r>
       <w:r>
         <w:t>s</w:t>
@@ -820,10 +1747,152 @@
         <w:t>partition</w:t>
       </w:r>
       <w:r>
-        <w:t>_dynamic</w:t>
-      </w:r>
-      <w:r>
-        <w:t>(RowID int,OrderID string,OrderDate string,ShipDate string,ShipMode string,CustomerID string,CustomerName string,Segment string,Country string,PostalCode int,Region string,ProductID string,Category string,SubCategory string,ProductName string,Sales double,City string) partitioned by (</w:t>
+        <w:t>_</w:t>
+      </w:r>
+      <w:proofErr w:type="gramStart"/>
+      <w:r>
+        <w:t>dynamic</w:t>
+      </w:r>
+      <w:proofErr w:type="spellEnd"/>
+      <w:r>
+        <w:t>(</w:t>
+      </w:r>
+      <w:proofErr w:type="spellStart"/>
+      <w:proofErr w:type="gramEnd"/>
+      <w:r>
+        <w:t>RowID</w:t>
+      </w:r>
+      <w:proofErr w:type="spellEnd"/>
+      <w:r>
+        <w:t xml:space="preserve"> </w:t>
+      </w:r>
+      <w:proofErr w:type="spellStart"/>
+      <w:r>
+        <w:t>int,OrderID</w:t>
+      </w:r>
+      <w:proofErr w:type="spellEnd"/>
+      <w:r>
+        <w:t xml:space="preserve"> </w:t>
+      </w:r>
+      <w:proofErr w:type="spellStart"/>
+      <w:r>
+        <w:t>string,OrderDate</w:t>
+      </w:r>
+      <w:proofErr w:type="spellEnd"/>
+      <w:r>
+        <w:t xml:space="preserve"> </w:t>
+      </w:r>
+      <w:proofErr w:type="spellStart"/>
+      <w:r>
+        <w:t>string,ShipDate</w:t>
+      </w:r>
+      <w:proofErr w:type="spellEnd"/>
+      <w:r>
+        <w:t xml:space="preserve"> </w:t>
+      </w:r>
+      <w:proofErr w:type="spellStart"/>
+      <w:r>
+        <w:t>string,ShipMode</w:t>
+      </w:r>
+      <w:proofErr w:type="spellEnd"/>
+      <w:r>
+        <w:t xml:space="preserve"> </w:t>
+      </w:r>
+      <w:proofErr w:type="spellStart"/>
+      <w:r>
+        <w:t>string,CustomerID</w:t>
+      </w:r>
+      <w:proofErr w:type="spellEnd"/>
+      <w:r>
+        <w:t xml:space="preserve"> </w:t>
+      </w:r>
+      <w:proofErr w:type="spellStart"/>
+      <w:r>
+        <w:t>string,CustomerName</w:t>
+      </w:r>
+      <w:proofErr w:type="spellEnd"/>
+      <w:r>
+        <w:t xml:space="preserve"> </w:t>
+      </w:r>
+      <w:proofErr w:type="spellStart"/>
+      <w:r>
+        <w:t>string,Segment</w:t>
+      </w:r>
+      <w:proofErr w:type="spellEnd"/>
+      <w:r>
+        <w:t xml:space="preserve"> </w:t>
+      </w:r>
+      <w:proofErr w:type="spellStart"/>
+      <w:r>
+        <w:t>string,Country</w:t>
+      </w:r>
+      <w:proofErr w:type="spellEnd"/>
+      <w:r>
+        <w:t xml:space="preserve"> </w:t>
+      </w:r>
+      <w:proofErr w:type="spellStart"/>
+      <w:r>
+        <w:t>string,PostalCode</w:t>
+      </w:r>
+      <w:proofErr w:type="spellEnd"/>
+      <w:r>
+        <w:t xml:space="preserve"> </w:t>
+      </w:r>
+      <w:proofErr w:type="spellStart"/>
+      <w:r>
+        <w:t>int,Region</w:t>
+      </w:r>
+      <w:proofErr w:type="spellEnd"/>
+      <w:r>
+        <w:t xml:space="preserve"> </w:t>
+      </w:r>
+      <w:proofErr w:type="spellStart"/>
+      <w:r>
+        <w:t>string,ProductID</w:t>
+      </w:r>
+      <w:proofErr w:type="spellEnd"/>
+      <w:r>
+        <w:t xml:space="preserve"> </w:t>
+      </w:r>
+      <w:proofErr w:type="spellStart"/>
+      <w:r>
+        <w:t>string,Category</w:t>
+      </w:r>
+      <w:proofErr w:type="spellEnd"/>
+      <w:r>
+        <w:t xml:space="preserve"> </w:t>
+      </w:r>
+      <w:proofErr w:type="spellStart"/>
+      <w:r>
+        <w:t>string,SubCategory</w:t>
+      </w:r>
+      <w:proofErr w:type="spellEnd"/>
+      <w:r>
+        <w:t xml:space="preserve"> </w:t>
+      </w:r>
+      <w:proofErr w:type="spellStart"/>
+      <w:r>
+        <w:t>string,ProductName</w:t>
+      </w:r>
+      <w:proofErr w:type="spellEnd"/>
+      <w:r>
+        <w:t xml:space="preserve"> </w:t>
+      </w:r>
+      <w:proofErr w:type="spellStart"/>
+      <w:r>
+        <w:t>string,Sales</w:t>
+      </w:r>
+      <w:proofErr w:type="spellEnd"/>
+      <w:r>
+        <w:t xml:space="preserve"> </w:t>
+      </w:r>
+      <w:proofErr w:type="spellStart"/>
+      <w:r>
+        <w:t>double,City</w:t>
+      </w:r>
+      <w:proofErr w:type="spellEnd"/>
+      <w:r>
+        <w:t xml:space="preserve"> string) partitioned by (</w:t>
       </w:r>
       <w:r>
         <w:t>s</w:t>
@@ -835,13 +1904,47 @@
     <w:p/>
     <w:p>
       <w:r>
-        <w:t>set hive.exec.dynamic.partition=true;</w:t>
+        <w:t xml:space="preserve">set </w:t>
+      </w:r>
+      <w:proofErr w:type="spellStart"/>
+      <w:proofErr w:type="gramStart"/>
+      <w:r>
+        <w:t>hive.exec</w:t>
+      </w:r>
+      <w:proofErr w:type="gramEnd"/>
+      <w:r>
+        <w:t>.dynamic.partition</w:t>
+      </w:r>
+      <w:proofErr w:type="spellEnd"/>
+      <w:r>
+        <w:t>=true;</w:t>
       </w:r>
     </w:p>
     <w:p>
       <w:bookmarkStart w:id="0" w:name="_Hlk75292394"/>
       <w:r>
-        <w:t>set hive.exec.dynamic.partition.mode=nonstrict;</w:t>
+        <w:t xml:space="preserve">set </w:t>
+      </w:r>
+      <w:proofErr w:type="spellStart"/>
+      <w:proofErr w:type="gramStart"/>
+      <w:r>
+        <w:t>hive.exec</w:t>
+      </w:r>
+      <w:proofErr w:type="gramEnd"/>
+      <w:r>
+        <w:t>.dynamic.partition.mode</w:t>
+      </w:r>
+      <w:proofErr w:type="spellEnd"/>
+      <w:r>
+        <w:t>=</w:t>
+      </w:r>
+      <w:proofErr w:type="spellStart"/>
+      <w:r>
+        <w:t>nonstrict</w:t>
+      </w:r>
+      <w:proofErr w:type="spellEnd"/>
+      <w:r>
+        <w:t>;</w:t>
       </w:r>
     </w:p>
     <w:bookmarkEnd w:id="0"/>
@@ -850,7 +1953,20 @@
         <w:t>#s</w:t>
       </w:r>
       <w:r>
-        <w:t>et hive.exec.max.dynamic.partitions=105;</w:t>
+        <w:t xml:space="preserve">et </w:t>
+      </w:r>
+      <w:proofErr w:type="spellStart"/>
+      <w:proofErr w:type="gramStart"/>
+      <w:r>
+        <w:t>hive.exec.max.dynamic</w:t>
+      </w:r>
+      <w:proofErr w:type="gramEnd"/>
+      <w:r>
+        <w:t>.partitions</w:t>
+      </w:r>
+      <w:proofErr w:type="spellEnd"/>
+      <w:r>
+        <w:t>=105;</w:t>
       </w:r>
     </w:p>
     <w:p/>
@@ -858,8 +1974,13 @@
       <w:r>
         <w:t xml:space="preserve">Insert into table </w:t>
       </w:r>
-      <w:r>
-        <w:t xml:space="preserve">salespartition_dynamic </w:t>
+      <w:proofErr w:type="spellStart"/>
+      <w:r>
+        <w:t>salespartition_dynamic</w:t>
+      </w:r>
+      <w:proofErr w:type="spellEnd"/>
+      <w:r>
+        <w:t xml:space="preserve"> </w:t>
       </w:r>
       <w:r>
         <w:t>partition(</w:t>
@@ -868,11 +1989,21 @@
         <w:t>s</w:t>
       </w:r>
       <w:r>
-        <w:t xml:space="preserve">tate) Select RowID,OrderID,OrderDate,ShipDate,ShipMode,CustomerID,CustomerName,Segment,Country,PostalCode,Region,ProductID,Category,SubCategory,ProductName,Sales,City,State from </w:t>
-      </w:r>
+        <w:t xml:space="preserve">tate) Select </w:t>
+      </w:r>
+      <w:proofErr w:type="gramStart"/>
+      <w:r>
+        <w:t>RowID,OrderID</w:t>
+      </w:r>
+      <w:proofErr w:type="gramEnd"/>
+      <w:r>
+        <w:t xml:space="preserve">,OrderDate,ShipDate,ShipMode,CustomerID,CustomerName,Segment,Country,PostalCode,Region,ProductID,Category,SubCategory,ProductName,Sales,City,State from </w:t>
+      </w:r>
+      <w:proofErr w:type="spellStart"/>
       <w:r>
         <w:t>storeinfo</w:t>
       </w:r>
+      <w:proofErr w:type="spellEnd"/>
       <w:r>
         <w:t>;</w:t>
       </w:r>
@@ -949,86 +2080,455 @@
         <w:rPr>
           <w:b/>
         </w:rPr>
-        <w:t>spark.sparkContext.setLogLevel("ERROR");</w:t>
-      </w:r>
-    </w:p>
-    <w:p>
-      <w:pPr>
-        <w:rPr>
-          <w:b/>
-        </w:rPr>
-      </w:pPr>
-      <w:r>
-        <w:rPr>
-          <w:b/>
-        </w:rPr>
-        <w:t>spark.sql("use default");</w:t>
-      </w:r>
-    </w:p>
-    <w:p>
-      <w:pPr>
-        <w:rPr>
-          <w:b/>
-        </w:rPr>
-      </w:pPr>
-    </w:p>
-    <w:p>
-      <w:pPr>
-        <w:rPr>
-          <w:b/>
-        </w:rPr>
-      </w:pPr>
-      <w:r>
-        <w:rPr>
-          <w:b/>
-        </w:rPr>
-        <w:t>californiadf=spark.sql("select * from salepartition where state='California'");</w:t>
-      </w:r>
-    </w:p>
-    <w:p>
-      <w:pPr>
-        <w:rPr>
-          <w:b/>
-        </w:rPr>
-      </w:pPr>
-      <w:r>
-        <w:rPr>
-          <w:b/>
-        </w:rPr>
-        <w:t>coloradodf=spark.sql("select * from salepartition where state='Colorado'");</w:t>
-      </w:r>
-    </w:p>
-    <w:p>
-      <w:pPr>
-        <w:rPr>
-          <w:b/>
-        </w:rPr>
-      </w:pPr>
-    </w:p>
-    <w:p>
-      <w:pPr>
-        <w:rPr>
-          <w:b/>
-        </w:rPr>
-      </w:pPr>
-      <w:r>
-        <w:rPr>
-          <w:b/>
-        </w:rPr>
-        <w:t>californiadf.coalesce(1).write.csv('file:////home/hdfs/storesale/california', header=True);</w:t>
-      </w:r>
-    </w:p>
-    <w:p>
-      <w:pPr>
-        <w:rPr>
-          <w:b/>
-        </w:rPr>
-      </w:pPr>
-      <w:r>
-        <w:rPr>
-          <w:b/>
-        </w:rPr>
-        <w:t>coloradodf.coalesce(1).write.csv('file:////home/hdfs/storesale/colorado', header=True);</w:t>
+        <w:t>To get the pyspark shell:</w:t>
+      </w:r>
+    </w:p>
+    <w:p>
+      <w:pPr>
+        <w:rPr>
+          <w:bCs/>
+        </w:rPr>
+      </w:pPr>
+      <w:r>
+        <w:rPr>
+          <w:bCs/>
+        </w:rPr>
+        <w:t>pyspark</w:t>
+      </w:r>
+    </w:p>
+    <w:p>
+      <w:pPr>
+        <w:rPr>
+          <w:bCs/>
+        </w:rPr>
+      </w:pPr>
+    </w:p>
+    <w:p>
+      <w:pPr>
+        <w:rPr>
+          <w:b/>
+        </w:rPr>
+      </w:pPr>
+      <w:r>
+        <w:rPr>
+          <w:b/>
+        </w:rPr>
+        <w:t>Setting Log Level as “Error”:</w:t>
+      </w:r>
+    </w:p>
+    <w:p>
+      <w:pPr>
+        <w:pStyle w:val="NormalWeb"/>
+        <w:spacing w:before="0" w:beforeAutospacing="0" w:after="0" w:afterAutospacing="0"/>
+        <w:rPr>
+          <w:rFonts w:ascii="Arial" w:hAnsi="Arial" w:cs="Arial"/>
+          <w:color w:val="000000"/>
+          <w:sz w:val="22"/>
+          <w:szCs w:val="22"/>
+        </w:rPr>
+      </w:pPr>
+      <w:proofErr w:type="spellStart"/>
+      <w:proofErr w:type="gramStart"/>
+      <w:r>
+        <w:rPr>
+          <w:rFonts w:ascii="Arial" w:hAnsi="Arial" w:cs="Arial"/>
+          <w:color w:val="000000"/>
+          <w:sz w:val="22"/>
+          <w:szCs w:val="22"/>
+        </w:rPr>
+        <w:t>spark.sparkContext.setLogLevel</w:t>
+      </w:r>
+      <w:proofErr w:type="spellEnd"/>
+      <w:proofErr w:type="gramEnd"/>
+      <w:r>
+        <w:rPr>
+          <w:rFonts w:ascii="Arial" w:hAnsi="Arial" w:cs="Arial"/>
+          <w:color w:val="000000"/>
+          <w:sz w:val="22"/>
+          <w:szCs w:val="22"/>
+        </w:rPr>
+        <w:t>("ERROR");</w:t>
+      </w:r>
+    </w:p>
+    <w:p>
+      <w:pPr>
+        <w:pStyle w:val="NormalWeb"/>
+        <w:spacing w:before="0" w:beforeAutospacing="0" w:after="0" w:afterAutospacing="0"/>
+        <w:rPr>
+          <w:rFonts w:ascii="Arial" w:hAnsi="Arial" w:cs="Arial"/>
+          <w:color w:val="000000"/>
+          <w:sz w:val="22"/>
+          <w:szCs w:val="22"/>
+        </w:rPr>
+      </w:pPr>
+    </w:p>
+    <w:p>
+      <w:pPr>
+        <w:pStyle w:val="NormalWeb"/>
+        <w:spacing w:before="0" w:beforeAutospacing="0" w:after="0" w:afterAutospacing="0"/>
+        <w:rPr>
+          <w:b/>
+          <w:bCs/>
+        </w:rPr>
+      </w:pPr>
+      <w:proofErr w:type="spellStart"/>
+      <w:r>
+        <w:rPr>
+          <w:rFonts w:ascii="Arial" w:hAnsi="Arial" w:cs="Arial"/>
+          <w:b/>
+          <w:bCs/>
+          <w:color w:val="000000"/>
+          <w:sz w:val="22"/>
+          <w:szCs w:val="22"/>
+        </w:rPr>
+        <w:t>Connecing</w:t>
+      </w:r>
+      <w:proofErr w:type="spellEnd"/>
+      <w:r>
+        <w:rPr>
+          <w:rFonts w:ascii="Arial" w:hAnsi="Arial" w:cs="Arial"/>
+          <w:b/>
+          <w:bCs/>
+          <w:color w:val="000000"/>
+          <w:sz w:val="22"/>
+          <w:szCs w:val="22"/>
+        </w:rPr>
+        <w:t xml:space="preserve"> to hive default database using spark </w:t>
+      </w:r>
+      <w:proofErr w:type="spellStart"/>
+      <w:r>
+        <w:rPr>
+          <w:rFonts w:ascii="Arial" w:hAnsi="Arial" w:cs="Arial"/>
+          <w:b/>
+          <w:bCs/>
+          <w:color w:val="000000"/>
+          <w:sz w:val="22"/>
+          <w:szCs w:val="22"/>
+        </w:rPr>
+        <w:t>sql</w:t>
+      </w:r>
+      <w:proofErr w:type="spellEnd"/>
+      <w:r>
+        <w:rPr>
+          <w:rFonts w:ascii="Arial" w:hAnsi="Arial" w:cs="Arial"/>
+          <w:b/>
+          <w:bCs/>
+          <w:color w:val="000000"/>
+          <w:sz w:val="22"/>
+          <w:szCs w:val="22"/>
+        </w:rPr>
+        <w:t>:</w:t>
+      </w:r>
+    </w:p>
+    <w:p>
+      <w:pPr>
+        <w:pStyle w:val="NormalWeb"/>
+        <w:spacing w:before="0" w:beforeAutospacing="0" w:after="0" w:afterAutospacing="0"/>
+      </w:pPr>
+      <w:proofErr w:type="spellStart"/>
+      <w:proofErr w:type="gramStart"/>
+      <w:r>
+        <w:rPr>
+          <w:rFonts w:ascii="Arial" w:hAnsi="Arial" w:cs="Arial"/>
+          <w:color w:val="000000"/>
+          <w:sz w:val="22"/>
+          <w:szCs w:val="22"/>
+        </w:rPr>
+        <w:t>spark.sql</w:t>
+      </w:r>
+      <w:proofErr w:type="spellEnd"/>
+      <w:r>
+        <w:rPr>
+          <w:rFonts w:ascii="Arial" w:hAnsi="Arial" w:cs="Arial"/>
+          <w:color w:val="000000"/>
+          <w:sz w:val="22"/>
+          <w:szCs w:val="22"/>
+        </w:rPr>
+        <w:t>(</w:t>
+      </w:r>
+      <w:proofErr w:type="gramEnd"/>
+      <w:r>
+        <w:rPr>
+          <w:rFonts w:ascii="Arial" w:hAnsi="Arial" w:cs="Arial"/>
+          <w:color w:val="000000"/>
+          <w:sz w:val="22"/>
+          <w:szCs w:val="22"/>
+        </w:rPr>
+        <w:t>"use default");</w:t>
+      </w:r>
+    </w:p>
+    <w:p>
+      <w:pPr>
+        <w:pStyle w:val="NormalWeb"/>
+        <w:spacing w:before="0" w:beforeAutospacing="0" w:after="0" w:afterAutospacing="0"/>
+      </w:pPr>
+      <w:proofErr w:type="spellStart"/>
+      <w:proofErr w:type="gramStart"/>
+      <w:r>
+        <w:rPr>
+          <w:rFonts w:ascii="Arial" w:hAnsi="Arial" w:cs="Arial"/>
+          <w:color w:val="000000"/>
+          <w:sz w:val="22"/>
+          <w:szCs w:val="22"/>
+        </w:rPr>
+        <w:t>spark.sql</w:t>
+      </w:r>
+      <w:proofErr w:type="spellEnd"/>
+      <w:r>
+        <w:rPr>
+          <w:rFonts w:ascii="Arial" w:hAnsi="Arial" w:cs="Arial"/>
+          <w:color w:val="000000"/>
+          <w:sz w:val="22"/>
+          <w:szCs w:val="22"/>
+        </w:rPr>
+        <w:t>(</w:t>
+      </w:r>
+      <w:proofErr w:type="gramEnd"/>
+      <w:r>
+        <w:rPr>
+          <w:rFonts w:ascii="Arial" w:hAnsi="Arial" w:cs="Arial"/>
+          <w:color w:val="000000"/>
+          <w:sz w:val="22"/>
+          <w:szCs w:val="22"/>
+        </w:rPr>
+        <w:t>"show tables").show();</w:t>
+      </w:r>
+    </w:p>
+    <w:p>
+      <w:pPr>
+        <w:rPr>
+          <w:bCs/>
+        </w:rPr>
+      </w:pPr>
+    </w:p>
+    <w:p>
+      <w:pPr>
+        <w:rPr>
+          <w:bCs/>
+        </w:rPr>
+      </w:pPr>
+      <w:proofErr w:type="spellStart"/>
+      <w:proofErr w:type="gramStart"/>
+      <w:r>
+        <w:rPr>
+          <w:bCs/>
+        </w:rPr>
+        <w:t>spark.sql</w:t>
+      </w:r>
+      <w:proofErr w:type="spellEnd"/>
+      <w:r>
+        <w:rPr>
+          <w:bCs/>
+        </w:rPr>
+        <w:t>(</w:t>
+      </w:r>
+      <w:proofErr w:type="gramEnd"/>
+      <w:r>
+        <w:rPr>
+          <w:bCs/>
+        </w:rPr>
+        <w:t xml:space="preserve">"select count(1) from </w:t>
+      </w:r>
+      <w:proofErr w:type="spellStart"/>
+      <w:r>
+        <w:rPr>
+          <w:bCs/>
+        </w:rPr>
+        <w:t>storesales</w:t>
+      </w:r>
+      <w:proofErr w:type="spellEnd"/>
+      <w:r>
+        <w:rPr>
+          <w:bCs/>
+        </w:rPr>
+        <w:t>").show();</w:t>
+      </w:r>
+    </w:p>
+    <w:p>
+      <w:pPr>
+        <w:rPr>
+          <w:bCs/>
+        </w:rPr>
+      </w:pPr>
+      <w:proofErr w:type="spellStart"/>
+      <w:r>
+        <w:rPr>
+          <w:bCs/>
+        </w:rPr>
+        <w:t>californiadf</w:t>
+      </w:r>
+      <w:proofErr w:type="spellEnd"/>
+      <w:r>
+        <w:rPr>
+          <w:bCs/>
+        </w:rPr>
+        <w:t>=</w:t>
+      </w:r>
+      <w:proofErr w:type="spellStart"/>
+      <w:proofErr w:type="gramStart"/>
+      <w:r>
+        <w:rPr>
+          <w:bCs/>
+        </w:rPr>
+        <w:t>spark.sql</w:t>
+      </w:r>
+      <w:proofErr w:type="spellEnd"/>
+      <w:r>
+        <w:rPr>
+          <w:bCs/>
+        </w:rPr>
+        <w:t>(</w:t>
+      </w:r>
+      <w:proofErr w:type="gramEnd"/>
+      <w:r>
+        <w:rPr>
+          <w:bCs/>
+        </w:rPr>
+        <w:t xml:space="preserve">"select * from </w:t>
+      </w:r>
+      <w:proofErr w:type="spellStart"/>
+      <w:r>
+        <w:t>storesales</w:t>
+      </w:r>
+      <w:proofErr w:type="spellEnd"/>
+      <w:r>
+        <w:rPr>
+          <w:bCs/>
+        </w:rPr>
+        <w:t xml:space="preserve"> where state='California'");</w:t>
+      </w:r>
+    </w:p>
+    <w:p>
+      <w:pPr>
+        <w:rPr>
+          <w:bCs/>
+        </w:rPr>
+      </w:pPr>
+      <w:proofErr w:type="spellStart"/>
+      <w:r>
+        <w:rPr>
+          <w:bCs/>
+        </w:rPr>
+        <w:t>coloradodf</w:t>
+      </w:r>
+      <w:proofErr w:type="spellEnd"/>
+      <w:r>
+        <w:rPr>
+          <w:bCs/>
+        </w:rPr>
+        <w:t>=</w:t>
+      </w:r>
+      <w:proofErr w:type="spellStart"/>
+      <w:proofErr w:type="gramStart"/>
+      <w:r>
+        <w:rPr>
+          <w:bCs/>
+        </w:rPr>
+        <w:t>spark.sql</w:t>
+      </w:r>
+      <w:proofErr w:type="spellEnd"/>
+      <w:r>
+        <w:rPr>
+          <w:bCs/>
+        </w:rPr>
+        <w:t>(</w:t>
+      </w:r>
+      <w:proofErr w:type="gramEnd"/>
+      <w:r>
+        <w:rPr>
+          <w:bCs/>
+        </w:rPr>
+        <w:t xml:space="preserve">"select * from </w:t>
+      </w:r>
+      <w:proofErr w:type="spellStart"/>
+      <w:r>
+        <w:t>storesales</w:t>
+      </w:r>
+      <w:proofErr w:type="spellEnd"/>
+      <w:r>
+        <w:rPr>
+          <w:bCs/>
+        </w:rPr>
+        <w:t xml:space="preserve"> </w:t>
+      </w:r>
+      <w:r>
+        <w:rPr>
+          <w:bCs/>
+        </w:rPr>
+        <w:t>where state='Colorado'");</w:t>
+      </w:r>
+    </w:p>
+    <w:p>
+      <w:pPr>
+        <w:rPr>
+          <w:bCs/>
+        </w:rPr>
+      </w:pPr>
+    </w:p>
+    <w:p>
+      <w:pPr>
+        <w:rPr>
+          <w:bCs/>
+        </w:rPr>
+      </w:pPr>
+      <w:proofErr w:type="gramStart"/>
+      <w:r>
+        <w:rPr>
+          <w:bCs/>
+        </w:rPr>
+        <w:t>californiadf.coalesce</w:t>
+      </w:r>
+      <w:proofErr w:type="gramEnd"/>
+      <w:r>
+        <w:rPr>
+          <w:bCs/>
+        </w:rPr>
+        <w:t>(1).write.csv('file:////home/</w:t>
+      </w:r>
+      <w:r>
+        <w:rPr>
+          <w:bCs/>
+        </w:rPr>
+        <w:t>skiganesh</w:t>
+      </w:r>
+      <w:r>
+        <w:rPr>
+          <w:bCs/>
+        </w:rPr>
+        <w:t>/storesale/california', header=True);</w:t>
+      </w:r>
+    </w:p>
+    <w:p>
+      <w:pPr>
+        <w:rPr>
+          <w:b/>
+        </w:rPr>
+      </w:pPr>
+      <w:proofErr w:type="gramStart"/>
+      <w:r>
+        <w:rPr>
+          <w:bCs/>
+        </w:rPr>
+        <w:t>coloradodf.coalesce</w:t>
+      </w:r>
+      <w:proofErr w:type="gramEnd"/>
+      <w:r>
+        <w:rPr>
+          <w:bCs/>
+        </w:rPr>
+        <w:t>(1).write.csv('file:////home/</w:t>
+      </w:r>
+      <w:r>
+        <w:rPr>
+          <w:bCs/>
+        </w:rPr>
+        <w:t>skiganesh</w:t>
+      </w:r>
+      <w:r>
+        <w:rPr>
+          <w:bCs/>
+        </w:rPr>
+        <w:t>/storesale/colorado', header=True);</w:t>
       </w:r>
     </w:p>
     <w:p>
@@ -1067,20 +2567,268 @@
     </w:p>
     <w:p>
       <w:r>
-        <w:t>create table salepartitionstatic(RowID int,OrderID string,OrderDate string,ShipDate string,ShipMode string,CustomerID string,CustomerName string,Segment string,Country string,PostalCode int,Region string,ProductID string,Category string,SubCategory string,ProductName string,Sales double,City string) partitioned by (State string) ROW FORMAT DELIMITED FIELDS TERMINATED BY ',' LINES TERMINATED BY '\n' STORED AS TEXTFILE;</w:t>
+        <w:t xml:space="preserve">create table </w:t>
+      </w:r>
+      <w:proofErr w:type="spellStart"/>
+      <w:proofErr w:type="gramStart"/>
+      <w:r>
+        <w:t>salepartitionstatic</w:t>
+      </w:r>
+      <w:proofErr w:type="spellEnd"/>
+      <w:r>
+        <w:t>(</w:t>
+      </w:r>
+      <w:proofErr w:type="spellStart"/>
+      <w:proofErr w:type="gramEnd"/>
+      <w:r>
+        <w:t>RowID</w:t>
+      </w:r>
+      <w:proofErr w:type="spellEnd"/>
+      <w:r>
+        <w:t xml:space="preserve"> </w:t>
+      </w:r>
+      <w:proofErr w:type="spellStart"/>
+      <w:r>
+        <w:t>int,OrderID</w:t>
+      </w:r>
+      <w:proofErr w:type="spellEnd"/>
+      <w:r>
+        <w:t xml:space="preserve"> </w:t>
+      </w:r>
+      <w:proofErr w:type="spellStart"/>
+      <w:r>
+        <w:t>string,OrderDate</w:t>
+      </w:r>
+      <w:proofErr w:type="spellEnd"/>
+      <w:r>
+        <w:t xml:space="preserve"> </w:t>
+      </w:r>
+      <w:proofErr w:type="spellStart"/>
+      <w:r>
+        <w:t>string,ShipDate</w:t>
+      </w:r>
+      <w:proofErr w:type="spellEnd"/>
+      <w:r>
+        <w:t xml:space="preserve"> </w:t>
+      </w:r>
+      <w:proofErr w:type="spellStart"/>
+      <w:r>
+        <w:t>string,ShipMode</w:t>
+      </w:r>
+      <w:proofErr w:type="spellEnd"/>
+      <w:r>
+        <w:t xml:space="preserve"> </w:t>
+      </w:r>
+      <w:proofErr w:type="spellStart"/>
+      <w:r>
+        <w:t>string,CustomerID</w:t>
+      </w:r>
+      <w:proofErr w:type="spellEnd"/>
+      <w:r>
+        <w:t xml:space="preserve"> </w:t>
+      </w:r>
+      <w:proofErr w:type="spellStart"/>
+      <w:r>
+        <w:t>string,CustomerName</w:t>
+      </w:r>
+      <w:proofErr w:type="spellEnd"/>
+      <w:r>
+        <w:t xml:space="preserve"> </w:t>
+      </w:r>
+      <w:proofErr w:type="spellStart"/>
+      <w:r>
+        <w:t>string,Segment</w:t>
+      </w:r>
+      <w:proofErr w:type="spellEnd"/>
+      <w:r>
+        <w:t xml:space="preserve"> </w:t>
+      </w:r>
+      <w:proofErr w:type="spellStart"/>
+      <w:r>
+        <w:t>string,Country</w:t>
+      </w:r>
+      <w:proofErr w:type="spellEnd"/>
+      <w:r>
+        <w:t xml:space="preserve"> </w:t>
+      </w:r>
+      <w:proofErr w:type="spellStart"/>
+      <w:r>
+        <w:t>string,PostalCode</w:t>
+      </w:r>
+      <w:proofErr w:type="spellEnd"/>
+      <w:r>
+        <w:t xml:space="preserve"> </w:t>
+      </w:r>
+      <w:proofErr w:type="spellStart"/>
+      <w:r>
+        <w:t>int,Region</w:t>
+      </w:r>
+      <w:proofErr w:type="spellEnd"/>
+      <w:r>
+        <w:t xml:space="preserve"> </w:t>
+      </w:r>
+      <w:proofErr w:type="spellStart"/>
+      <w:r>
+        <w:t>string,ProductID</w:t>
+      </w:r>
+      <w:proofErr w:type="spellEnd"/>
+      <w:r>
+        <w:t xml:space="preserve"> </w:t>
+      </w:r>
+      <w:proofErr w:type="spellStart"/>
+      <w:r>
+        <w:t>string,Category</w:t>
+      </w:r>
+      <w:proofErr w:type="spellEnd"/>
+      <w:r>
+        <w:t xml:space="preserve"> </w:t>
+      </w:r>
+      <w:proofErr w:type="spellStart"/>
+      <w:r>
+        <w:t>string,SubCategory</w:t>
+      </w:r>
+      <w:proofErr w:type="spellEnd"/>
+      <w:r>
+        <w:t xml:space="preserve"> </w:t>
+      </w:r>
+      <w:proofErr w:type="spellStart"/>
+      <w:r>
+        <w:t>string,ProductName</w:t>
+      </w:r>
+      <w:proofErr w:type="spellEnd"/>
+      <w:r>
+        <w:t xml:space="preserve"> </w:t>
+      </w:r>
+      <w:proofErr w:type="spellStart"/>
+      <w:r>
+        <w:t>string,Sales</w:t>
+      </w:r>
+      <w:proofErr w:type="spellEnd"/>
+      <w:r>
+        <w:t xml:space="preserve"> </w:t>
+      </w:r>
+      <w:proofErr w:type="spellStart"/>
+      <w:r>
+        <w:t>double,City</w:t>
+      </w:r>
+      <w:proofErr w:type="spellEnd"/>
+      <w:r>
+        <w:t xml:space="preserve"> string) partitioned by (State string) ROW FORMAT DELIMITED FIELDS TERMINATED BY ',' LINES TERMINATED BY '\n' STORED AS TEXTFILE;</w:t>
       </w:r>
     </w:p>
     <w:p/>
     <w:p/>
     <w:p>
       <w:r>
-        <w:t>Load data local inpath '/home/hdfs/storesale/california/' into table salepartitionstatic partition(state='california');</w:t>
+        <w:t xml:space="preserve">Load data local </w:t>
+      </w:r>
+      <w:proofErr w:type="spellStart"/>
+      <w:r>
+        <w:t>inpath</w:t>
+      </w:r>
+      <w:proofErr w:type="spellEnd"/>
+      <w:r>
+        <w:t xml:space="preserve"> '/home/</w:t>
+      </w:r>
+      <w:proofErr w:type="spellStart"/>
+      <w:r>
+        <w:t>skiganesh</w:t>
+      </w:r>
+      <w:proofErr w:type="spellEnd"/>
+      <w:r>
+        <w:t>/</w:t>
+      </w:r>
+      <w:proofErr w:type="spellStart"/>
+      <w:r>
+        <w:t>storesale</w:t>
+      </w:r>
+      <w:proofErr w:type="spellEnd"/>
+      <w:r>
+        <w:t>/</w:t>
+      </w:r>
+      <w:proofErr w:type="spellStart"/>
+      <w:r>
+        <w:t>california</w:t>
+      </w:r>
+      <w:proofErr w:type="spellEnd"/>
+      <w:r>
+        <w:t xml:space="preserve">/' into table </w:t>
+      </w:r>
+      <w:proofErr w:type="spellStart"/>
+      <w:r>
+        <w:t>salepartitionstatic</w:t>
+      </w:r>
+      <w:proofErr w:type="spellEnd"/>
+      <w:r>
+        <w:t xml:space="preserve"> partition(state='</w:t>
+      </w:r>
+      <w:proofErr w:type="spellStart"/>
+      <w:r>
+        <w:t>california</w:t>
+      </w:r>
+      <w:proofErr w:type="spellEnd"/>
+      <w:r>
+        <w:t>');</w:t>
       </w:r>
     </w:p>
     <w:p/>
     <w:p>
       <w:r>
-        <w:t>Load data local inpath '/home/hdfs/storesale/colorado/' into table salepartitionstatic partition(state=’colorado’);</w:t>
+        <w:t xml:space="preserve">Load data local </w:t>
+      </w:r>
+      <w:proofErr w:type="spellStart"/>
+      <w:r>
+        <w:t>inpath</w:t>
+      </w:r>
+      <w:proofErr w:type="spellEnd"/>
+      <w:r>
+        <w:t xml:space="preserve"> '/home/</w:t>
+      </w:r>
+      <w:proofErr w:type="spellStart"/>
+      <w:r>
+        <w:t>skiganesh</w:t>
+      </w:r>
+      <w:proofErr w:type="spellEnd"/>
+      <w:r>
+        <w:t>/</w:t>
+      </w:r>
+      <w:proofErr w:type="spellStart"/>
+      <w:r>
+        <w:t>storesale</w:t>
+      </w:r>
+      <w:proofErr w:type="spellEnd"/>
+      <w:r>
+        <w:t>/</w:t>
+      </w:r>
+      <w:proofErr w:type="spellStart"/>
+      <w:r>
+        <w:t>colorado</w:t>
+      </w:r>
+      <w:proofErr w:type="spellEnd"/>
+      <w:r>
+        <w:t xml:space="preserve">/' into table </w:t>
+      </w:r>
+      <w:proofErr w:type="spellStart"/>
+      <w:r>
+        <w:t>salepartitionstatic</w:t>
+      </w:r>
+      <w:proofErr w:type="spellEnd"/>
+      <w:r>
+        <w:t xml:space="preserve"> partition(state=</w:t>
+      </w:r>
+      <w:r>
+        <w:t>'</w:t>
+      </w:r>
+      <w:proofErr w:type="spellStart"/>
+      <w:r>
+        <w:t>colorado</w:t>
+      </w:r>
+      <w:proofErr w:type="spellEnd"/>
+      <w:r>
+        <w:t>'</w:t>
+      </w:r>
+      <w:r>
+        <w:t>);</w:t>
       </w:r>
     </w:p>
     <w:p/>
@@ -1091,10 +2839,39 @@
           <w:b/>
         </w:rPr>
       </w:pPr>
-      <w:r>
-        <w:rPr>
-          <w:b/>
-        </w:rPr>
+    </w:p>
+    <w:p>
+      <w:pPr>
+        <w:rPr>
+          <w:b/>
+        </w:rPr>
+      </w:pPr>
+    </w:p>
+    <w:p>
+      <w:pPr>
+        <w:rPr>
+          <w:b/>
+        </w:rPr>
+      </w:pPr>
+    </w:p>
+    <w:p>
+      <w:pPr>
+        <w:rPr>
+          <w:b/>
+        </w:rPr>
+      </w:pPr>
+    </w:p>
+    <w:p>
+      <w:pPr>
+        <w:rPr>
+          <w:b/>
+        </w:rPr>
+      </w:pPr>
+      <w:r>
+        <w:rPr>
+          <w:b/>
+        </w:rPr>
+        <w:lastRenderedPageBreak/>
         <w:t>Bucketed Table:</w:t>
       </w:r>
     </w:p>
@@ -1121,7 +2898,164 @@
     <w:p/>
     <w:p>
       <w:r>
-        <w:t xml:space="preserve">create external table storesales_bucket(RowID int,OrderID string,OrderDate date,ShipDate date,ShipMode string,CustomerID string,CustomerName string,Segment string,Country string,City string,State string,PostalCode int,Region string,ProductID string,Category string,SubCategory string,ProductName string,Sales double) </w:t>
+        <w:t xml:space="preserve">create external table </w:t>
+      </w:r>
+      <w:proofErr w:type="spellStart"/>
+      <w:r>
+        <w:t>storesales_</w:t>
+      </w:r>
+      <w:proofErr w:type="gramStart"/>
+      <w:r>
+        <w:t>bucket</w:t>
+      </w:r>
+      <w:proofErr w:type="spellEnd"/>
+      <w:r>
+        <w:t>(</w:t>
+      </w:r>
+      <w:proofErr w:type="spellStart"/>
+      <w:proofErr w:type="gramEnd"/>
+      <w:r>
+        <w:t>RowID</w:t>
+      </w:r>
+      <w:proofErr w:type="spellEnd"/>
+      <w:r>
+        <w:t xml:space="preserve"> </w:t>
+      </w:r>
+      <w:proofErr w:type="spellStart"/>
+      <w:r>
+        <w:t>int,OrderID</w:t>
+      </w:r>
+      <w:proofErr w:type="spellEnd"/>
+      <w:r>
+        <w:t xml:space="preserve"> </w:t>
+      </w:r>
+      <w:proofErr w:type="spellStart"/>
+      <w:r>
+        <w:t>string,OrderDate</w:t>
+      </w:r>
+      <w:proofErr w:type="spellEnd"/>
+      <w:r>
+        <w:t xml:space="preserve"> </w:t>
+      </w:r>
+      <w:proofErr w:type="spellStart"/>
+      <w:r>
+        <w:t>date,ShipDate</w:t>
+      </w:r>
+      <w:proofErr w:type="spellEnd"/>
+      <w:r>
+        <w:t xml:space="preserve"> </w:t>
+      </w:r>
+      <w:proofErr w:type="spellStart"/>
+      <w:r>
+        <w:t>date,ShipMode</w:t>
+      </w:r>
+      <w:proofErr w:type="spellEnd"/>
+      <w:r>
+        <w:t xml:space="preserve"> </w:t>
+      </w:r>
+      <w:proofErr w:type="spellStart"/>
+      <w:r>
+        <w:t>string,CustomerID</w:t>
+      </w:r>
+      <w:proofErr w:type="spellEnd"/>
+      <w:r>
+        <w:t xml:space="preserve"> </w:t>
+      </w:r>
+      <w:proofErr w:type="spellStart"/>
+      <w:r>
+        <w:t>string,CustomerName</w:t>
+      </w:r>
+      <w:proofErr w:type="spellEnd"/>
+      <w:r>
+        <w:t xml:space="preserve"> </w:t>
+      </w:r>
+      <w:proofErr w:type="spellStart"/>
+      <w:r>
+        <w:t>string,Segment</w:t>
+      </w:r>
+      <w:proofErr w:type="spellEnd"/>
+      <w:r>
+        <w:t xml:space="preserve"> </w:t>
+      </w:r>
+      <w:proofErr w:type="spellStart"/>
+      <w:r>
+        <w:t>string,Country</w:t>
+      </w:r>
+      <w:proofErr w:type="spellEnd"/>
+      <w:r>
+        <w:t xml:space="preserve"> </w:t>
+      </w:r>
+      <w:proofErr w:type="spellStart"/>
+      <w:r>
+        <w:t>string,City</w:t>
+      </w:r>
+      <w:proofErr w:type="spellEnd"/>
+      <w:r>
+        <w:t xml:space="preserve"> </w:t>
+      </w:r>
+      <w:proofErr w:type="spellStart"/>
+      <w:r>
+        <w:t>string,State</w:t>
+      </w:r>
+      <w:proofErr w:type="spellEnd"/>
+      <w:r>
+        <w:t xml:space="preserve"> </w:t>
+      </w:r>
+      <w:proofErr w:type="spellStart"/>
+      <w:r>
+        <w:t>string,PostalCode</w:t>
+      </w:r>
+      <w:proofErr w:type="spellEnd"/>
+      <w:r>
+        <w:t xml:space="preserve"> </w:t>
+      </w:r>
+      <w:proofErr w:type="spellStart"/>
+      <w:r>
+        <w:t>int,Region</w:t>
+      </w:r>
+      <w:proofErr w:type="spellEnd"/>
+      <w:r>
+        <w:t xml:space="preserve"> </w:t>
+      </w:r>
+      <w:proofErr w:type="spellStart"/>
+      <w:r>
+        <w:t>string,ProductID</w:t>
+      </w:r>
+      <w:proofErr w:type="spellEnd"/>
+      <w:r>
+        <w:t xml:space="preserve"> </w:t>
+      </w:r>
+      <w:proofErr w:type="spellStart"/>
+      <w:r>
+        <w:t>string,Category</w:t>
+      </w:r>
+      <w:proofErr w:type="spellEnd"/>
+      <w:r>
+        <w:t xml:space="preserve"> </w:t>
+      </w:r>
+      <w:proofErr w:type="spellStart"/>
+      <w:r>
+        <w:t>string,SubCategory</w:t>
+      </w:r>
+      <w:proofErr w:type="spellEnd"/>
+      <w:r>
+        <w:t xml:space="preserve"> </w:t>
+      </w:r>
+      <w:proofErr w:type="spellStart"/>
+      <w:r>
+        <w:t>string,ProductName</w:t>
+      </w:r>
+      <w:proofErr w:type="spellEnd"/>
+      <w:r>
+        <w:t xml:space="preserve"> </w:t>
+      </w:r>
+      <w:proofErr w:type="spellStart"/>
+      <w:r>
+        <w:t>string,Sales</w:t>
+      </w:r>
+      <w:proofErr w:type="spellEnd"/>
+      <w:r>
+        <w:t xml:space="preserve"> double) </w:t>
       </w:r>
       <w:r>
         <w:rPr>
@@ -1141,7 +3075,31 @@
     <w:p/>
     <w:p>
       <w:r>
-        <w:t>load data local inpath '/home/ganesh/Analytics/dataset' into table storesales_bucket;</w:t>
+        <w:t xml:space="preserve">load data local </w:t>
+      </w:r>
+      <w:proofErr w:type="spellStart"/>
+      <w:r>
+        <w:t>inpath</w:t>
+      </w:r>
+      <w:proofErr w:type="spellEnd"/>
+      <w:r>
+        <w:t xml:space="preserve"> '/home/</w:t>
+      </w:r>
+      <w:proofErr w:type="spellStart"/>
+      <w:r>
+        <w:t>ganesh</w:t>
+      </w:r>
+      <w:proofErr w:type="spellEnd"/>
+      <w:r>
+        <w:t xml:space="preserve">/Analytics/dataset' into table </w:t>
+      </w:r>
+      <w:proofErr w:type="spellStart"/>
+      <w:r>
+        <w:t>storesales_bucket</w:t>
+      </w:r>
+      <w:proofErr w:type="spellEnd"/>
+      <w:r>
+        <w:t>;</w:t>
       </w:r>
     </w:p>
     <w:p>
@@ -2035,6 +3993,23 @@
     <w:uiPriority w:val="99"/>
     <w:rsid w:val="00CB77BB"/>
   </w:style>
+  <w:style w:type="paragraph" w:styleId="NormalWeb">
+    <w:name w:val="Normal (Web)"/>
+    <w:basedOn w:val="Normal"/>
+    <w:uiPriority w:val="99"/>
+    <w:semiHidden/>
+    <w:unhideWhenUsed/>
+    <w:rsid w:val="0038108F"/>
+    <w:pPr>
+      <w:spacing w:before="100" w:beforeAutospacing="1" w:after="100" w:afterAutospacing="1" w:line="240" w:lineRule="auto"/>
+    </w:pPr>
+    <w:rPr>
+      <w:rFonts w:ascii="Times New Roman" w:eastAsia="Times New Roman" w:hAnsi="Times New Roman" w:cs="Times New Roman"/>
+      <w:sz w:val="24"/>
+      <w:szCs w:val="24"/>
+      <w:lang w:val="en-IN"/>
+    </w:rPr>
+  </w:style>
 </w:styles>
 </file>
 

</xml_diff>

<commit_message>
Hive-site.xml and Metastore DB creation added
</commit_message>
<xml_diff>
--- a/Hive/HiveQueries.docx
+++ b/Hive/HiveQueries.docx
@@ -1,6 +1,6 @@
 
 <file path=word/document.xml><?xml version="1.0" encoding="utf-8"?>
-<w:document xmlns:wpc="http://schemas.microsoft.com/office/word/2010/wordprocessingCanvas" xmlns:cx="http://schemas.microsoft.com/office/drawing/2014/chartex" xmlns:cx1="http://schemas.microsoft.com/office/drawing/2015/9/8/chartex" xmlns:cx2="http://schemas.microsoft.com/office/drawing/2015/10/21/chartex" xmlns:cx3="http://schemas.microsoft.com/office/drawing/2016/5/9/chartex" xmlns:cx4="http://schemas.microsoft.com/office/drawing/2016/5/10/chartex" xmlns:cx5="http://schemas.microsoft.com/office/drawing/2016/5/11/chartex" xmlns:cx6="http://schemas.microsoft.com/office/drawing/2016/5/12/chartex" xmlns:cx7="http://schemas.microsoft.com/office/drawing/2016/5/13/chartex" xmlns:cx8="http://schemas.microsoft.com/office/drawing/2016/5/14/chartex" xmlns:mc="http://schemas.openxmlformats.org/markup-compatibility/2006" xmlns:aink="http://schemas.microsoft.com/office/drawing/2016/ink" xmlns:am3d="http://schemas.microsoft.com/office/drawing/2017/model3d" xmlns:o="urn:schemas-microsoft-com:office:office" xmlns:r="http://schemas.openxmlformats.org/officeDocument/2006/relationships" xmlns:m="http://schemas.openxmlformats.org/officeDocument/2006/math" xmlns:v="urn:schemas-microsoft-com:vml" xmlns:wp14="http://schemas.microsoft.com/office/word/2010/wordprocessingDrawing" xmlns:wp="http://schemas.openxmlformats.org/drawingml/2006/wordprocessingDrawing" xmlns:w10="urn:schemas-microsoft-com:office:word" xmlns:w="http://schemas.openxmlformats.org/wordprocessingml/2006/main" xmlns:w14="http://schemas.microsoft.com/office/word/2010/wordml" xmlns:w15="http://schemas.microsoft.com/office/word/2012/wordml" xmlns:w16cex="http://schemas.microsoft.com/office/word/2018/wordml/cex" xmlns:w16cid="http://schemas.microsoft.com/office/word/2016/wordml/cid" xmlns:w16="http://schemas.microsoft.com/office/word/2018/wordml" xmlns:w16se="http://schemas.microsoft.com/office/word/2015/wordml/symex" xmlns:wpg="http://schemas.microsoft.com/office/word/2010/wordprocessingGroup" xmlns:wpi="http://schemas.microsoft.com/office/word/2010/wordprocessingInk" xmlns:wne="http://schemas.microsoft.com/office/word/2006/wordml" xmlns:wps="http://schemas.microsoft.com/office/word/2010/wordprocessingShape" mc:Ignorable="w14 w15 w16se w16cid w16 w16cex wp14">
+<w:document xmlns:wpc="http://schemas.microsoft.com/office/word/2010/wordprocessingCanvas" xmlns:cx="http://schemas.microsoft.com/office/drawing/2014/chartex" xmlns:cx1="http://schemas.microsoft.com/office/drawing/2015/9/8/chartex" xmlns:cx2="http://schemas.microsoft.com/office/drawing/2015/10/21/chartex" xmlns:cx3="http://schemas.microsoft.com/office/drawing/2016/5/9/chartex" xmlns:cx4="http://schemas.microsoft.com/office/drawing/2016/5/10/chartex" xmlns:cx5="http://schemas.microsoft.com/office/drawing/2016/5/11/chartex" xmlns:cx6="http://schemas.microsoft.com/office/drawing/2016/5/12/chartex" xmlns:cx7="http://schemas.microsoft.com/office/drawing/2016/5/13/chartex" xmlns:cx8="http://schemas.microsoft.com/office/drawing/2016/5/14/chartex" xmlns:mc="http://schemas.openxmlformats.org/markup-compatibility/2006" xmlns:aink="http://schemas.microsoft.com/office/drawing/2016/ink" xmlns:am3d="http://schemas.microsoft.com/office/drawing/2017/model3d" xmlns:o="urn:schemas-microsoft-com:office:office" xmlns:r="http://schemas.openxmlformats.org/officeDocument/2006/relationships" xmlns:m="http://schemas.openxmlformats.org/officeDocument/2006/math" xmlns:v="urn:schemas-microsoft-com:vml" xmlns:wp14="http://schemas.microsoft.com/office/word/2010/wordprocessingDrawing" xmlns:wp="http://schemas.openxmlformats.org/drawingml/2006/wordprocessingDrawing" xmlns:w10="urn:schemas-microsoft-com:office:word" xmlns:w="http://schemas.openxmlformats.org/wordprocessingml/2006/main" xmlns:w14="http://schemas.microsoft.com/office/word/2010/wordml" xmlns:w15="http://schemas.microsoft.com/office/word/2012/wordml" xmlns:w16cex="http://schemas.microsoft.com/office/word/2018/wordml/cex" xmlns:w16cid="http://schemas.microsoft.com/office/word/2016/wordml/cid" xmlns:w16="http://schemas.microsoft.com/office/word/2018/wordml" xmlns:w16sdtdh="http://schemas.microsoft.com/office/word/2020/wordml/sdtdatahash" xmlns:w16se="http://schemas.microsoft.com/office/word/2015/wordml/symex" xmlns:wpg="http://schemas.microsoft.com/office/word/2010/wordprocessingGroup" xmlns:wpi="http://schemas.microsoft.com/office/word/2010/wordprocessingInk" xmlns:wne="http://schemas.microsoft.com/office/word/2006/wordml" xmlns:wps="http://schemas.microsoft.com/office/word/2010/wordprocessingShape" mc:Ignorable="w14 w15 w16se w16cid w16 w16cex w16sdtdh wp14">
   <w:body>
     <w:p>
       <w:r>
@@ -39,6 +39,7 @@
         <w:t xml:space="preserve">create table </w:t>
       </w:r>
       <w:proofErr w:type="spellStart"/>
+      <w:proofErr w:type="gramStart"/>
       <w:r>
         <w:t>storesales</w:t>
       </w:r>
@@ -47,6 +48,7 @@
         <w:t>(</w:t>
       </w:r>
       <w:proofErr w:type="spellStart"/>
+      <w:proofErr w:type="gramEnd"/>
       <w:r>
         <w:t>RowID</w:t>
       </w:r>
@@ -273,7 +275,15 @@
     <w:p/>
     <w:p>
       <w:r>
-        <w:t># if dropped need to create again for future use.</w:t>
+        <w:t xml:space="preserve"># </w:t>
+      </w:r>
+      <w:proofErr w:type="gramStart"/>
+      <w:r>
+        <w:t>if</w:t>
+      </w:r>
+      <w:proofErr w:type="gramEnd"/>
+      <w:r>
+        <w:t xml:space="preserve"> dropped need to create again for future use.</w:t>
       </w:r>
     </w:p>
     <w:p>
@@ -340,13 +350,18 @@
         <w:t>storesales</w:t>
       </w:r>
       <w:r>
-        <w:t>_ex</w:t>
+        <w:t>_</w:t>
+      </w:r>
+      <w:proofErr w:type="gramStart"/>
+      <w:r>
+        <w:t>ex</w:t>
       </w:r>
       <w:proofErr w:type="spellEnd"/>
       <w:r>
         <w:t>(</w:t>
       </w:r>
       <w:proofErr w:type="spellStart"/>
+      <w:proofErr w:type="gramEnd"/>
       <w:r>
         <w:t>RowID</w:t>
       </w:r>
@@ -600,13 +615,18 @@
       </w:r>
       <w:proofErr w:type="spellStart"/>
       <w:r>
-        <w:t>superstoresales_inpath</w:t>
+        <w:t>superstoresales_</w:t>
+      </w:r>
+      <w:proofErr w:type="gramStart"/>
+      <w:r>
+        <w:t>inpath</w:t>
       </w:r>
       <w:proofErr w:type="spellEnd"/>
       <w:r>
         <w:t>(</w:t>
       </w:r>
       <w:proofErr w:type="spellStart"/>
+      <w:proofErr w:type="gramEnd"/>
       <w:r>
         <w:t>RowID</w:t>
       </w:r>
@@ -868,11 +888,19 @@
         <w:t xml:space="preserve">                &lt;name&gt;</w:t>
       </w:r>
       <w:proofErr w:type="spellStart"/>
-      <w:r>
-        <w:rPr>
-          <w:bCs/>
-        </w:rPr>
-        <w:t>mapreduce.map.memory.mb</w:t>
+      <w:proofErr w:type="gramStart"/>
+      <w:r>
+        <w:rPr>
+          <w:bCs/>
+        </w:rPr>
+        <w:t>mapreduce.map.memory</w:t>
+      </w:r>
+      <w:proofErr w:type="gramEnd"/>
+      <w:r>
+        <w:rPr>
+          <w:bCs/>
+        </w:rPr>
+        <w:t>.mb</w:t>
       </w:r>
       <w:proofErr w:type="spellEnd"/>
       <w:r>
@@ -941,11 +969,19 @@
         <w:t xml:space="preserve">                &lt;name&gt;</w:t>
       </w:r>
       <w:proofErr w:type="spellStart"/>
-      <w:r>
-        <w:rPr>
-          <w:bCs/>
-        </w:rPr>
-        <w:t>mapreduce.reduce.memory.mb</w:t>
+      <w:proofErr w:type="gramStart"/>
+      <w:r>
+        <w:rPr>
+          <w:bCs/>
+        </w:rPr>
+        <w:t>mapreduce.reduce</w:t>
+      </w:r>
+      <w:proofErr w:type="gramEnd"/>
+      <w:r>
+        <w:rPr>
+          <w:bCs/>
+        </w:rPr>
+        <w:t>.memory.mb</w:t>
       </w:r>
       <w:proofErr w:type="spellEnd"/>
       <w:r>
@@ -1007,11 +1043,19 @@
         <w:t xml:space="preserve">                  &lt;name&gt;</w:t>
       </w:r>
       <w:proofErr w:type="spellStart"/>
-      <w:r>
-        <w:rPr>
-          <w:bCs/>
-        </w:rPr>
-        <w:t>yarn.nodemanager.resource.memory</w:t>
+      <w:proofErr w:type="gramStart"/>
+      <w:r>
+        <w:rPr>
+          <w:bCs/>
+        </w:rPr>
+        <w:t>yarn.nodemanager</w:t>
+      </w:r>
+      <w:proofErr w:type="gramEnd"/>
+      <w:r>
+        <w:rPr>
+          <w:bCs/>
+        </w:rPr>
+        <w:t>.resource.memory</w:t>
       </w:r>
       <w:proofErr w:type="spellEnd"/>
       <w:r>
@@ -1073,11 +1117,19 @@
         <w:t xml:space="preserve">                  &lt;name&gt;</w:t>
       </w:r>
       <w:proofErr w:type="spellStart"/>
-      <w:r>
-        <w:rPr>
-          <w:bCs/>
-        </w:rPr>
-        <w:t>yarn.scheduler.maximum</w:t>
+      <w:proofErr w:type="gramStart"/>
+      <w:r>
+        <w:rPr>
+          <w:bCs/>
+        </w:rPr>
+        <w:t>yarn.scheduler</w:t>
+      </w:r>
+      <w:proofErr w:type="gramEnd"/>
+      <w:r>
+        <w:rPr>
+          <w:bCs/>
+        </w:rPr>
+        <w:t>.maximum</w:t>
       </w:r>
       <w:proofErr w:type="spellEnd"/>
       <w:r>
@@ -1202,6 +1254,7 @@
         <w:t xml:space="preserve">                            &lt;name&gt;</w:t>
       </w:r>
       <w:proofErr w:type="spellStart"/>
+      <w:proofErr w:type="gramStart"/>
       <w:r>
         <w:rPr>
           <w:b/>
@@ -1209,6 +1262,7 @@
         <w:t>mapred.child.java.opts</w:t>
       </w:r>
       <w:proofErr w:type="spellEnd"/>
+      <w:proofErr w:type="gramEnd"/>
       <w:r>
         <w:rPr>
           <w:b/>
@@ -1454,18 +1508,18 @@
         </w:rPr>
         <w:t xml:space="preserve">create table </w:t>
       </w:r>
-      <w:proofErr w:type="spellStart"/>
+      <w:proofErr w:type="gramStart"/>
       <w:r>
         <w:rPr>
           <w:bCs/>
         </w:rPr>
         <w:t>storeinfo</w:t>
       </w:r>
-      <w:proofErr w:type="spellEnd"/>
       <w:r>
         <w:t>(</w:t>
       </w:r>
       <w:proofErr w:type="spellStart"/>
+      <w:proofErr w:type="gramEnd"/>
       <w:r>
         <w:t>RowID</w:t>
       </w:r>
@@ -1607,295 +1661,295 @@
       </w:r>
       <w:proofErr w:type="spellEnd"/>
       <w:r>
-        <w:t xml:space="preserve"> double) ROW FORMAT DELIMITED FIELDS TERMINATED BY ',' LINES TERMINATED BY '\n' STORED AS TEXTFILE location '/user/hdfs/</w:t>
-      </w:r>
-      <w:proofErr w:type="spellStart"/>
+        <w:t xml:space="preserve"> double) ROW FORMAT DELIMITED FIELDS TERMINATED BY ',' LINES TERMINATED BY '\n' STORED AS TEXTFILE location '/user/hdfs/storeinfo/';</w:t>
+      </w:r>
+    </w:p>
+    <w:p/>
+    <w:p>
+      <w:r>
+        <w:t>load data local inpath '</w:t>
+      </w:r>
+      <w:r>
+        <w:t>/home/skiganesh/</w:t>
+      </w:r>
+      <w:proofErr w:type="spellStart"/>
+      <w:r>
+        <w:t>partitionds</w:t>
+      </w:r>
+      <w:proofErr w:type="spellEnd"/>
+      <w:r>
+        <w:t xml:space="preserve">' into table </w:t>
+      </w:r>
       <w:r>
         <w:t>storeinfo</w:t>
       </w:r>
-      <w:proofErr w:type="spellEnd"/>
-      <w:r>
-        <w:t>/';</w:t>
+      <w:r>
+        <w:t>;</w:t>
       </w:r>
     </w:p>
     <w:p/>
     <w:p>
       <w:r>
-        <w:t>load data local inpath '</w:t>
-      </w:r>
-      <w:r>
-        <w:t>/home/</w:t>
-      </w:r>
-      <w:proofErr w:type="spellStart"/>
-      <w:r>
-        <w:t>skiganesh</w:t>
-      </w:r>
-      <w:proofErr w:type="spellEnd"/>
-      <w:r>
-        <w:t>/</w:t>
-      </w:r>
-      <w:proofErr w:type="spellStart"/>
-      <w:r>
-        <w:t>partitionds</w:t>
-      </w:r>
-      <w:proofErr w:type="spellEnd"/>
-      <w:r>
-        <w:t xml:space="preserve">' into table </w:t>
-      </w:r>
-      <w:proofErr w:type="spellStart"/>
+        <w:t xml:space="preserve">create external table </w:t>
+      </w:r>
+      <w:proofErr w:type="spellStart"/>
+      <w:r>
+        <w:t>sale</w:t>
+      </w:r>
+      <w:r>
+        <w:t>s</w:t>
+      </w:r>
+      <w:r>
+        <w:t>partition</w:t>
+      </w:r>
+      <w:r>
+        <w:t>_</w:t>
+      </w:r>
+      <w:proofErr w:type="gramStart"/>
+      <w:r>
+        <w:t>dynamic</w:t>
+      </w:r>
+      <w:proofErr w:type="spellEnd"/>
+      <w:r>
+        <w:t>(</w:t>
+      </w:r>
+      <w:proofErr w:type="spellStart"/>
+      <w:proofErr w:type="gramEnd"/>
+      <w:r>
+        <w:t>RowID</w:t>
+      </w:r>
+      <w:proofErr w:type="spellEnd"/>
+      <w:r>
+        <w:t xml:space="preserve"> </w:t>
+      </w:r>
+      <w:proofErr w:type="spellStart"/>
+      <w:r>
+        <w:t>int,OrderID</w:t>
+      </w:r>
+      <w:proofErr w:type="spellEnd"/>
+      <w:r>
+        <w:t xml:space="preserve"> </w:t>
+      </w:r>
+      <w:proofErr w:type="spellStart"/>
+      <w:r>
+        <w:t>string,OrderDate</w:t>
+      </w:r>
+      <w:proofErr w:type="spellEnd"/>
+      <w:r>
+        <w:t xml:space="preserve"> </w:t>
+      </w:r>
+      <w:proofErr w:type="spellStart"/>
+      <w:r>
+        <w:t>string,ShipDate</w:t>
+      </w:r>
+      <w:proofErr w:type="spellEnd"/>
+      <w:r>
+        <w:t xml:space="preserve"> </w:t>
+      </w:r>
+      <w:proofErr w:type="spellStart"/>
+      <w:r>
+        <w:t>string,ShipMode</w:t>
+      </w:r>
+      <w:proofErr w:type="spellEnd"/>
+      <w:r>
+        <w:t xml:space="preserve"> </w:t>
+      </w:r>
+      <w:proofErr w:type="spellStart"/>
+      <w:r>
+        <w:t>string,CustomerID</w:t>
+      </w:r>
+      <w:proofErr w:type="spellEnd"/>
+      <w:r>
+        <w:t xml:space="preserve"> </w:t>
+      </w:r>
+      <w:proofErr w:type="spellStart"/>
+      <w:r>
+        <w:t>string,CustomerName</w:t>
+      </w:r>
+      <w:proofErr w:type="spellEnd"/>
+      <w:r>
+        <w:t xml:space="preserve"> </w:t>
+      </w:r>
+      <w:proofErr w:type="spellStart"/>
+      <w:r>
+        <w:t>string,Segment</w:t>
+      </w:r>
+      <w:proofErr w:type="spellEnd"/>
+      <w:r>
+        <w:t xml:space="preserve"> </w:t>
+      </w:r>
+      <w:proofErr w:type="spellStart"/>
+      <w:r>
+        <w:t>string,Country</w:t>
+      </w:r>
+      <w:proofErr w:type="spellEnd"/>
+      <w:r>
+        <w:t xml:space="preserve"> </w:t>
+      </w:r>
+      <w:proofErr w:type="spellStart"/>
+      <w:r>
+        <w:t>string,PostalCode</w:t>
+      </w:r>
+      <w:proofErr w:type="spellEnd"/>
+      <w:r>
+        <w:t xml:space="preserve"> </w:t>
+      </w:r>
+      <w:proofErr w:type="spellStart"/>
+      <w:r>
+        <w:t>int,Region</w:t>
+      </w:r>
+      <w:proofErr w:type="spellEnd"/>
+      <w:r>
+        <w:t xml:space="preserve"> </w:t>
+      </w:r>
+      <w:proofErr w:type="spellStart"/>
+      <w:r>
+        <w:t>string,ProductID</w:t>
+      </w:r>
+      <w:proofErr w:type="spellEnd"/>
+      <w:r>
+        <w:t xml:space="preserve"> </w:t>
+      </w:r>
+      <w:proofErr w:type="spellStart"/>
+      <w:r>
+        <w:t>string,Category</w:t>
+      </w:r>
+      <w:proofErr w:type="spellEnd"/>
+      <w:r>
+        <w:t xml:space="preserve"> </w:t>
+      </w:r>
+      <w:proofErr w:type="spellStart"/>
+      <w:r>
+        <w:t>string,SubCategory</w:t>
+      </w:r>
+      <w:proofErr w:type="spellEnd"/>
+      <w:r>
+        <w:t xml:space="preserve"> </w:t>
+      </w:r>
+      <w:proofErr w:type="spellStart"/>
+      <w:r>
+        <w:t>string,ProductName</w:t>
+      </w:r>
+      <w:proofErr w:type="spellEnd"/>
+      <w:r>
+        <w:t xml:space="preserve"> </w:t>
+      </w:r>
+      <w:proofErr w:type="spellStart"/>
+      <w:r>
+        <w:t>string,Sales</w:t>
+      </w:r>
+      <w:proofErr w:type="spellEnd"/>
+      <w:r>
+        <w:t xml:space="preserve"> </w:t>
+      </w:r>
+      <w:proofErr w:type="spellStart"/>
+      <w:r>
+        <w:t>double,City</w:t>
+      </w:r>
+      <w:proofErr w:type="spellEnd"/>
+      <w:r>
+        <w:t xml:space="preserve"> string) partitioned by (</w:t>
+      </w:r>
+      <w:r>
+        <w:t>s</w:t>
+      </w:r>
+      <w:r>
+        <w:t>tate string)  stored as orc;</w:t>
+      </w:r>
+    </w:p>
+    <w:p/>
+    <w:p>
+      <w:r>
+        <w:t xml:space="preserve">set </w:t>
+      </w:r>
+      <w:proofErr w:type="spellStart"/>
+      <w:proofErr w:type="gramStart"/>
+      <w:r>
+        <w:t>hive.exec</w:t>
+      </w:r>
+      <w:proofErr w:type="gramEnd"/>
+      <w:r>
+        <w:t>.dynamic.partition</w:t>
+      </w:r>
+      <w:proofErr w:type="spellEnd"/>
+      <w:r>
+        <w:t>=true;</w:t>
+      </w:r>
+    </w:p>
+    <w:p>
+      <w:bookmarkStart w:id="0" w:name="_Hlk75292394"/>
+      <w:r>
+        <w:t xml:space="preserve">set </w:t>
+      </w:r>
+      <w:proofErr w:type="spellStart"/>
+      <w:proofErr w:type="gramStart"/>
+      <w:r>
+        <w:t>hive.exec</w:t>
+      </w:r>
+      <w:proofErr w:type="gramEnd"/>
+      <w:r>
+        <w:t>.dynamic.partition.mode</w:t>
+      </w:r>
+      <w:proofErr w:type="spellEnd"/>
+      <w:r>
+        <w:t>=nonstrict;</w:t>
+      </w:r>
+    </w:p>
+    <w:bookmarkEnd w:id="0"/>
+    <w:p>
+      <w:r>
+        <w:t>#s</w:t>
+      </w:r>
+      <w:r>
+        <w:t xml:space="preserve">et </w:t>
+      </w:r>
+      <w:proofErr w:type="spellStart"/>
+      <w:proofErr w:type="gramStart"/>
+      <w:r>
+        <w:t>hive.exec.max.dynamic</w:t>
+      </w:r>
+      <w:proofErr w:type="gramEnd"/>
+      <w:r>
+        <w:t>.partitions</w:t>
+      </w:r>
+      <w:proofErr w:type="spellEnd"/>
+      <w:r>
+        <w:t>=105;</w:t>
+      </w:r>
+    </w:p>
+    <w:p/>
+    <w:p>
+      <w:r>
+        <w:t xml:space="preserve">Insert into table </w:t>
+      </w:r>
+      <w:proofErr w:type="spellStart"/>
+      <w:r>
+        <w:t>salespartition_dynamic</w:t>
+      </w:r>
+      <w:proofErr w:type="spellEnd"/>
+      <w:r>
+        <w:t xml:space="preserve"> </w:t>
+      </w:r>
+      <w:r>
+        <w:t>partition(</w:t>
+      </w:r>
+      <w:r>
+        <w:t>s</w:t>
+      </w:r>
+      <w:r>
+        <w:t xml:space="preserve">tate) Select </w:t>
+      </w:r>
+      <w:proofErr w:type="gramStart"/>
+      <w:r>
+        <w:t>RowID,OrderID</w:t>
+      </w:r>
+      <w:proofErr w:type="gramEnd"/>
+      <w:r>
+        <w:t xml:space="preserve">,OrderDate,ShipDate,ShipMode,CustomerID,CustomerName,Segment,Country,PostalCode,Region,ProductID,Category,SubCategory,ProductName,Sales,City,State from </w:t>
+      </w:r>
       <w:r>
         <w:t>storeinfo</w:t>
       </w:r>
-      <w:proofErr w:type="spellEnd"/>
-      <w:r>
-        <w:t>;</w:t>
-      </w:r>
-    </w:p>
-    <w:p/>
-    <w:p>
-      <w:r>
-        <w:t xml:space="preserve">create external table </w:t>
-      </w:r>
-      <w:proofErr w:type="spellStart"/>
-      <w:r>
-        <w:t>sale</w:t>
-      </w:r>
-      <w:r>
-        <w:t>s</w:t>
-      </w:r>
-      <w:r>
-        <w:t>partition</w:t>
-      </w:r>
-      <w:r>
-        <w:t>_dynamic</w:t>
-      </w:r>
-      <w:proofErr w:type="spellEnd"/>
-      <w:r>
-        <w:t>(</w:t>
-      </w:r>
-      <w:proofErr w:type="spellStart"/>
-      <w:r>
-        <w:t>RowID</w:t>
-      </w:r>
-      <w:proofErr w:type="spellEnd"/>
-      <w:r>
-        <w:t xml:space="preserve"> </w:t>
-      </w:r>
-      <w:proofErr w:type="spellStart"/>
-      <w:r>
-        <w:t>int,OrderID</w:t>
-      </w:r>
-      <w:proofErr w:type="spellEnd"/>
-      <w:r>
-        <w:t xml:space="preserve"> </w:t>
-      </w:r>
-      <w:proofErr w:type="spellStart"/>
-      <w:r>
-        <w:t>string,OrderDate</w:t>
-      </w:r>
-      <w:proofErr w:type="spellEnd"/>
-      <w:r>
-        <w:t xml:space="preserve"> </w:t>
-      </w:r>
-      <w:proofErr w:type="spellStart"/>
-      <w:r>
-        <w:t>string,ShipDate</w:t>
-      </w:r>
-      <w:proofErr w:type="spellEnd"/>
-      <w:r>
-        <w:t xml:space="preserve"> </w:t>
-      </w:r>
-      <w:proofErr w:type="spellStart"/>
-      <w:r>
-        <w:t>string,ShipMode</w:t>
-      </w:r>
-      <w:proofErr w:type="spellEnd"/>
-      <w:r>
-        <w:t xml:space="preserve"> </w:t>
-      </w:r>
-      <w:proofErr w:type="spellStart"/>
-      <w:r>
-        <w:t>string,CustomerID</w:t>
-      </w:r>
-      <w:proofErr w:type="spellEnd"/>
-      <w:r>
-        <w:t xml:space="preserve"> </w:t>
-      </w:r>
-      <w:proofErr w:type="spellStart"/>
-      <w:r>
-        <w:t>string,CustomerName</w:t>
-      </w:r>
-      <w:proofErr w:type="spellEnd"/>
-      <w:r>
-        <w:t xml:space="preserve"> </w:t>
-      </w:r>
-      <w:proofErr w:type="spellStart"/>
-      <w:r>
-        <w:t>string,Segment</w:t>
-      </w:r>
-      <w:proofErr w:type="spellEnd"/>
-      <w:r>
-        <w:t xml:space="preserve"> </w:t>
-      </w:r>
-      <w:proofErr w:type="spellStart"/>
-      <w:r>
-        <w:t>string,Country</w:t>
-      </w:r>
-      <w:proofErr w:type="spellEnd"/>
-      <w:r>
-        <w:t xml:space="preserve"> </w:t>
-      </w:r>
-      <w:proofErr w:type="spellStart"/>
-      <w:r>
-        <w:t>string,PostalCode</w:t>
-      </w:r>
-      <w:proofErr w:type="spellEnd"/>
-      <w:r>
-        <w:t xml:space="preserve"> </w:t>
-      </w:r>
-      <w:proofErr w:type="spellStart"/>
-      <w:r>
-        <w:t>int,Region</w:t>
-      </w:r>
-      <w:proofErr w:type="spellEnd"/>
-      <w:r>
-        <w:t xml:space="preserve"> </w:t>
-      </w:r>
-      <w:proofErr w:type="spellStart"/>
-      <w:r>
-        <w:t>string,ProductID</w:t>
-      </w:r>
-      <w:proofErr w:type="spellEnd"/>
-      <w:r>
-        <w:t xml:space="preserve"> </w:t>
-      </w:r>
-      <w:proofErr w:type="spellStart"/>
-      <w:r>
-        <w:t>string,Category</w:t>
-      </w:r>
-      <w:proofErr w:type="spellEnd"/>
-      <w:r>
-        <w:t xml:space="preserve"> </w:t>
-      </w:r>
-      <w:proofErr w:type="spellStart"/>
-      <w:r>
-        <w:t>string,SubCategory</w:t>
-      </w:r>
-      <w:proofErr w:type="spellEnd"/>
-      <w:r>
-        <w:t xml:space="preserve"> </w:t>
-      </w:r>
-      <w:proofErr w:type="spellStart"/>
-      <w:r>
-        <w:t>string,ProductName</w:t>
-      </w:r>
-      <w:proofErr w:type="spellEnd"/>
-      <w:r>
-        <w:t xml:space="preserve"> </w:t>
-      </w:r>
-      <w:proofErr w:type="spellStart"/>
-      <w:r>
-        <w:t>string,Sales</w:t>
-      </w:r>
-      <w:proofErr w:type="spellEnd"/>
-      <w:r>
-        <w:t xml:space="preserve"> </w:t>
-      </w:r>
-      <w:proofErr w:type="spellStart"/>
-      <w:r>
-        <w:t>double,City</w:t>
-      </w:r>
-      <w:proofErr w:type="spellEnd"/>
-      <w:r>
-        <w:t xml:space="preserve"> string) partitioned by (</w:t>
-      </w:r>
-      <w:r>
-        <w:t>s</w:t>
-      </w:r>
-      <w:r>
-        <w:t>tate string)  stored as orc;</w:t>
-      </w:r>
-    </w:p>
-    <w:p/>
-    <w:p>
-      <w:r>
-        <w:t xml:space="preserve">set </w:t>
-      </w:r>
-      <w:proofErr w:type="spellStart"/>
-      <w:r>
-        <w:t>hive.exec.dynamic.partition</w:t>
-      </w:r>
-      <w:proofErr w:type="spellEnd"/>
-      <w:r>
-        <w:t>=true;</w:t>
-      </w:r>
-    </w:p>
-    <w:p>
-      <w:bookmarkStart w:id="0" w:name="_Hlk75292394"/>
-      <w:r>
-        <w:t xml:space="preserve">set </w:t>
-      </w:r>
-      <w:proofErr w:type="spellStart"/>
-      <w:r>
-        <w:t>hive.exec.dynamic.partition.mode</w:t>
-      </w:r>
-      <w:proofErr w:type="spellEnd"/>
-      <w:r>
-        <w:t>=</w:t>
-      </w:r>
-      <w:proofErr w:type="spellStart"/>
-      <w:r>
-        <w:t>nonstrict</w:t>
-      </w:r>
-      <w:proofErr w:type="spellEnd"/>
-      <w:r>
-        <w:t>;</w:t>
-      </w:r>
-    </w:p>
-    <w:bookmarkEnd w:id="0"/>
-    <w:p>
-      <w:r>
-        <w:t>#s</w:t>
-      </w:r>
-      <w:r>
-        <w:t xml:space="preserve">et </w:t>
-      </w:r>
-      <w:proofErr w:type="spellStart"/>
-      <w:r>
-        <w:t>hive.exec.max.dynamic.partitions</w:t>
-      </w:r>
-      <w:proofErr w:type="spellEnd"/>
-      <w:r>
-        <w:t>=105;</w:t>
-      </w:r>
-    </w:p>
-    <w:p/>
-    <w:p>
-      <w:r>
-        <w:t xml:space="preserve">Insert into table </w:t>
-      </w:r>
-      <w:proofErr w:type="spellStart"/>
-      <w:r>
-        <w:t>salespartition_dynamic</w:t>
-      </w:r>
-      <w:proofErr w:type="spellEnd"/>
-      <w:r>
-        <w:t xml:space="preserve"> </w:t>
-      </w:r>
-      <w:r>
-        <w:t>partition(</w:t>
-      </w:r>
-      <w:r>
-        <w:t>s</w:t>
-      </w:r>
-      <w:r>
-        <w:t xml:space="preserve">tate) Select RowID,OrderID,OrderDate,ShipDate,ShipMode,CustomerID,CustomerName,Segment,Country,PostalCode,Region,ProductID,Category,SubCategory,ProductName,Sales,City,State from </w:t>
-      </w:r>
-      <w:proofErr w:type="spellStart"/>
-      <w:r>
-        <w:t>storeinfo</w:t>
-      </w:r>
-      <w:proofErr w:type="spellEnd"/>
       <w:r>
         <w:t>;</w:t>
       </w:r>
@@ -2020,6 +2074,7 @@
         </w:rPr>
       </w:pPr>
       <w:proofErr w:type="spellStart"/>
+      <w:proofErr w:type="gramStart"/>
       <w:r>
         <w:rPr>
           <w:rFonts w:ascii="Arial" w:hAnsi="Arial" w:cs="Arial"/>
@@ -2030,6 +2085,7 @@
         <w:t>spark.sparkContext.setLogLevel</w:t>
       </w:r>
       <w:proofErr w:type="spellEnd"/>
+      <w:proofErr w:type="gramEnd"/>
       <w:r>
         <w:rPr>
           <w:rFonts w:ascii="Arial" w:hAnsi="Arial" w:cs="Arial"/>
@@ -2116,6 +2172,7 @@
         <w:spacing w:before="0" w:beforeAutospacing="0" w:after="0" w:afterAutospacing="0"/>
       </w:pPr>
       <w:proofErr w:type="spellStart"/>
+      <w:proofErr w:type="gramStart"/>
       <w:r>
         <w:rPr>
           <w:rFonts w:ascii="Arial" w:hAnsi="Arial" w:cs="Arial"/>
@@ -2133,15 +2190,9 @@
           <w:sz w:val="22"/>
           <w:szCs w:val="22"/>
         </w:rPr>
-        <w:t>("use default");</w:t>
-      </w:r>
-    </w:p>
-    <w:p>
-      <w:pPr>
-        <w:pStyle w:val="NormalWeb"/>
-        <w:spacing w:before="0" w:beforeAutospacing="0" w:after="0" w:afterAutospacing="0"/>
-      </w:pPr>
-      <w:proofErr w:type="spellStart"/>
+        <w:t>(</w:t>
+      </w:r>
+      <w:proofErr w:type="gramEnd"/>
       <w:r>
         <w:rPr>
           <w:rFonts w:ascii="Arial" w:hAnsi="Arial" w:cs="Arial"/>
@@ -2149,9 +2200,16 @@
           <w:sz w:val="22"/>
           <w:szCs w:val="22"/>
         </w:rPr>
-        <w:t>spark.sql</w:t>
-      </w:r>
-      <w:proofErr w:type="spellEnd"/>
+        <w:t>"use default");</w:t>
+      </w:r>
+    </w:p>
+    <w:p>
+      <w:pPr>
+        <w:pStyle w:val="NormalWeb"/>
+        <w:spacing w:before="0" w:beforeAutospacing="0" w:after="0" w:afterAutospacing="0"/>
+      </w:pPr>
+      <w:proofErr w:type="spellStart"/>
+      <w:proofErr w:type="gramStart"/>
       <w:r>
         <w:rPr>
           <w:rFonts w:ascii="Arial" w:hAnsi="Arial" w:cs="Arial"/>
@@ -2159,35 +2217,63 @@
           <w:sz w:val="22"/>
           <w:szCs w:val="22"/>
         </w:rPr>
-        <w:t>("show tables").show();</w:t>
-      </w:r>
-    </w:p>
-    <w:p>
-      <w:pPr>
-        <w:rPr>
-          <w:bCs/>
-        </w:rPr>
-      </w:pPr>
-    </w:p>
-    <w:p>
-      <w:pPr>
-        <w:rPr>
-          <w:bCs/>
-        </w:rPr>
-      </w:pPr>
-      <w:proofErr w:type="spellStart"/>
-      <w:r>
-        <w:rPr>
-          <w:bCs/>
-        </w:rPr>
         <w:t>spark.sql</w:t>
       </w:r>
       <w:proofErr w:type="spellEnd"/>
       <w:r>
         <w:rPr>
-          <w:bCs/>
-        </w:rPr>
-        <w:t xml:space="preserve">("select count(1) from </w:t>
+          <w:rFonts w:ascii="Arial" w:hAnsi="Arial" w:cs="Arial"/>
+          <w:color w:val="000000"/>
+          <w:sz w:val="22"/>
+          <w:szCs w:val="22"/>
+        </w:rPr>
+        <w:t>(</w:t>
+      </w:r>
+      <w:proofErr w:type="gramEnd"/>
+      <w:r>
+        <w:rPr>
+          <w:rFonts w:ascii="Arial" w:hAnsi="Arial" w:cs="Arial"/>
+          <w:color w:val="000000"/>
+          <w:sz w:val="22"/>
+          <w:szCs w:val="22"/>
+        </w:rPr>
+        <w:t>"show tables").show();</w:t>
+      </w:r>
+    </w:p>
+    <w:p>
+      <w:pPr>
+        <w:rPr>
+          <w:bCs/>
+        </w:rPr>
+      </w:pPr>
+    </w:p>
+    <w:p>
+      <w:pPr>
+        <w:rPr>
+          <w:bCs/>
+        </w:rPr>
+      </w:pPr>
+      <w:proofErr w:type="spellStart"/>
+      <w:proofErr w:type="gramStart"/>
+      <w:r>
+        <w:rPr>
+          <w:bCs/>
+        </w:rPr>
+        <w:t>spark.sql</w:t>
+      </w:r>
+      <w:proofErr w:type="spellEnd"/>
+      <w:r>
+        <w:rPr>
+          <w:bCs/>
+        </w:rPr>
+        <w:t>(</w:t>
+      </w:r>
+      <w:proofErr w:type="gramEnd"/>
+      <w:r>
+        <w:rPr>
+          <w:bCs/>
+        </w:rPr>
+        <w:t xml:space="preserve">"select count(1) from </w:t>
       </w:r>
       <w:proofErr w:type="spellStart"/>
       <w:r>
@@ -2225,6 +2311,7 @@
         <w:t>=</w:t>
       </w:r>
       <w:proofErr w:type="spellStart"/>
+      <w:proofErr w:type="gramStart"/>
       <w:r>
         <w:rPr>
           <w:bCs/>
@@ -2236,7 +2323,14 @@
         <w:rPr>
           <w:bCs/>
         </w:rPr>
-        <w:t xml:space="preserve">("select * from </w:t>
+        <w:t>(</w:t>
+      </w:r>
+      <w:proofErr w:type="gramEnd"/>
+      <w:r>
+        <w:rPr>
+          <w:bCs/>
+        </w:rPr>
+        <w:t xml:space="preserve">"select * from </w:t>
       </w:r>
       <w:proofErr w:type="spellStart"/>
       <w:r>
@@ -2271,6 +2365,7 @@
         <w:t>=</w:t>
       </w:r>
       <w:proofErr w:type="spellStart"/>
+      <w:proofErr w:type="gramStart"/>
       <w:r>
         <w:rPr>
           <w:bCs/>
@@ -2282,7 +2377,14 @@
         <w:rPr>
           <w:bCs/>
         </w:rPr>
-        <w:t xml:space="preserve">("select * from </w:t>
+        <w:t>(</w:t>
+      </w:r>
+      <w:proofErr w:type="gramEnd"/>
+      <w:r>
+        <w:rPr>
+          <w:bCs/>
+        </w:rPr>
+        <w:t xml:space="preserve">"select * from </w:t>
       </w:r>
       <w:proofErr w:type="spellStart"/>
       <w:r>
@@ -2315,11 +2417,19 @@
           <w:bCs/>
         </w:rPr>
       </w:pPr>
-      <w:r>
-        <w:rPr>
-          <w:bCs/>
-        </w:rPr>
-        <w:t>californiadf.coalesce(1).write.csv('file:////home/</w:t>
+      <w:proofErr w:type="gramStart"/>
+      <w:r>
+        <w:rPr>
+          <w:bCs/>
+        </w:rPr>
+        <w:t>californiadf.coalesce</w:t>
+      </w:r>
+      <w:proofErr w:type="gramEnd"/>
+      <w:r>
+        <w:rPr>
+          <w:bCs/>
+        </w:rPr>
+        <w:t>(1).write.csv('file:////home/</w:t>
       </w:r>
       <w:r>
         <w:rPr>
@@ -2340,11 +2450,19 @@
           <w:b/>
         </w:rPr>
       </w:pPr>
-      <w:r>
-        <w:rPr>
-          <w:bCs/>
-        </w:rPr>
-        <w:t>coloradodf.coalesce(1).write.csv('file:////home/</w:t>
+      <w:proofErr w:type="gramStart"/>
+      <w:r>
+        <w:rPr>
+          <w:bCs/>
+        </w:rPr>
+        <w:t>coloradodf.coalesce</w:t>
+      </w:r>
+      <w:proofErr w:type="gramEnd"/>
+      <w:r>
+        <w:rPr>
+          <w:bCs/>
+        </w:rPr>
+        <w:t>(1).write.csv('file:////home/</w:t>
       </w:r>
       <w:r>
         <w:rPr>
@@ -2398,6 +2516,7 @@
         <w:t xml:space="preserve">create table </w:t>
       </w:r>
       <w:proofErr w:type="spellStart"/>
+      <w:proofErr w:type="gramStart"/>
       <w:r>
         <w:t>salepartitionstatic</w:t>
       </w:r>
@@ -2406,6 +2525,7 @@
         <w:t>(</w:t>
       </w:r>
       <w:proofErr w:type="spellStart"/>
+      <w:proofErr w:type="gramEnd"/>
       <w:r>
         <w:t>RowID</w:t>
       </w:r>
@@ -2548,11 +2668,9 @@
       <w:r>
         <w:t>Load data local inpath '/home/</w:t>
       </w:r>
-      <w:proofErr w:type="spellStart"/>
       <w:r>
         <w:t>skiganesh</w:t>
       </w:r>
-      <w:proofErr w:type="spellEnd"/>
       <w:r>
         <w:t>/</w:t>
       </w:r>
@@ -2594,11 +2712,9 @@
       <w:r>
         <w:t>Load data local inpath '/home/</w:t>
       </w:r>
-      <w:proofErr w:type="spellStart"/>
       <w:r>
         <w:t>skiganesh</w:t>
       </w:r>
-      <w:proofErr w:type="spellEnd"/>
       <w:r>
         <w:t>/</w:t>
       </w:r>
@@ -2717,8 +2833,13 @@
         <w:t xml:space="preserve">set </w:t>
       </w:r>
       <w:proofErr w:type="spellStart"/>
-      <w:r>
-        <w:t>hive.exec.dynamic.partition</w:t>
+      <w:proofErr w:type="gramStart"/>
+      <w:r>
+        <w:t>hive.exec</w:t>
+      </w:r>
+      <w:proofErr w:type="gramEnd"/>
+      <w:r>
+        <w:t>.dynamic.partition</w:t>
       </w:r>
       <w:proofErr w:type="spellEnd"/>
       <w:r>
@@ -2730,20 +2851,17 @@
         <w:t xml:space="preserve">set </w:t>
       </w:r>
       <w:proofErr w:type="spellStart"/>
-      <w:r>
-        <w:t>hive.exec.dynamic.partition.mode</w:t>
-      </w:r>
-      <w:proofErr w:type="spellEnd"/>
-      <w:r>
-        <w:t>=</w:t>
-      </w:r>
-      <w:proofErr w:type="spellStart"/>
-      <w:r>
-        <w:t>nonstrict</w:t>
-      </w:r>
-      <w:proofErr w:type="spellEnd"/>
-      <w:r>
-        <w:t>;</w:t>
+      <w:proofErr w:type="gramStart"/>
+      <w:r>
+        <w:t>hive.exec</w:t>
+      </w:r>
+      <w:proofErr w:type="gramEnd"/>
+      <w:r>
+        <w:t>.dynamic.partition.mode</w:t>
+      </w:r>
+      <w:proofErr w:type="spellEnd"/>
+      <w:r>
+        <w:t>=nonstrict;</w:t>
       </w:r>
     </w:p>
     <w:p>
@@ -2756,15 +2874,7 @@
     <w:p/>
     <w:p>
       <w:r>
-        <w:t xml:space="preserve">create external table </w:t>
-      </w:r>
-      <w:proofErr w:type="spellStart"/>
-      <w:r>
-        <w:t>storesales_bucket</w:t>
-      </w:r>
-      <w:proofErr w:type="spellEnd"/>
-      <w:r>
-        <w:t>(</w:t>
+        <w:t>create external table storesales_bucket(</w:t>
       </w:r>
       <w:proofErr w:type="spellStart"/>
       <w:r>
@@ -2941,11 +3051,7 @@
         <w:t xml:space="preserve"> BUCKETS</w:t>
       </w:r>
       <w:r>
-        <w:t xml:space="preserve"> ROW FORMAT DELIMITED FIELDS TERMINATED BY ',' LINES TERMINATED BY '\n' STORED AS TEXTFILE location '/user/hdfs/</w:t>
-      </w:r>
-      <w:proofErr w:type="spellStart"/>
-      <w:r>
-        <w:t>store</w:t>
+        <w:t xml:space="preserve"> ROW FORMAT DELIMITED FIELDS TERMINATED BY ',' LINES TERMINATED BY '\n' STORED AS TEXTFILE location '/user/hdfs/store</w:t>
       </w:r>
       <w:r>
         <w:t>sales</w:t>
@@ -2956,7 +3062,6 @@
       <w:r>
         <w:t>bucket</w:t>
       </w:r>
-      <w:proofErr w:type="spellEnd"/>
       <w:r>
         <w:t>';</w:t>
       </w:r>
@@ -2965,51 +3070,1379 @@
     <w:p/>
     <w:p>
       <w:r>
-        <w:t xml:space="preserve">insert into table </w:t>
-      </w:r>
-      <w:proofErr w:type="spellStart"/>
-      <w:r>
-        <w:t>storesales_bucket</w:t>
-      </w:r>
-      <w:proofErr w:type="spellEnd"/>
-      <w:r>
-        <w:t xml:space="preserve"> select * from </w:t>
-      </w:r>
-      <w:proofErr w:type="spellStart"/>
-      <w:r>
-        <w:t>storeinfo</w:t>
-      </w:r>
-      <w:proofErr w:type="spellEnd"/>
-      <w:r>
+        <w:t>insert into table storesales_bucket select * from storeinfo;</w:t>
+      </w:r>
+    </w:p>
+    <w:p>
+      <w:pPr>
+        <w:rPr>
+          <w:b/>
+        </w:rPr>
+      </w:pPr>
+    </w:p>
+    <w:p>
+      <w:pPr>
+        <w:rPr>
+          <w:b/>
+        </w:rPr>
+      </w:pPr>
+    </w:p>
+    <w:p>
+      <w:pPr>
+        <w:rPr>
+          <w:b/>
+        </w:rPr>
+      </w:pPr>
+    </w:p>
+    <w:p>
+      <w:pPr>
+        <w:rPr>
+          <w:b/>
+          <w:bCs/>
+        </w:rPr>
+      </w:pPr>
+      <w:r>
+        <w:rPr>
+          <w:b/>
+          <w:bCs/>
+        </w:rPr>
+        <w:t>Lateral View:</w:t>
+      </w:r>
+    </w:p>
+    <w:p/>
+    <w:p>
+      <w:r>
+        <w:t xml:space="preserve">Create table </w:t>
+      </w:r>
+      <w:proofErr w:type="spellStart"/>
+      <w:r>
+        <w:t>electronics_</w:t>
+      </w:r>
+      <w:proofErr w:type="gramStart"/>
+      <w:r>
+        <w:t>items</w:t>
+      </w:r>
+      <w:proofErr w:type="spellEnd"/>
+      <w:r>
+        <w:t>(</w:t>
+      </w:r>
+      <w:proofErr w:type="gramEnd"/>
+      <w:r>
+        <w:t xml:space="preserve">category </w:t>
+      </w:r>
+      <w:proofErr w:type="spellStart"/>
+      <w:r>
+        <w:t>string,brand</w:t>
+      </w:r>
+      <w:proofErr w:type="spellEnd"/>
+      <w:r>
+        <w:t xml:space="preserve"> array&lt;string&gt;) row format delimited fields terminated by ‘\t’ collection items terminated by ‘,’; </w:t>
+      </w:r>
+    </w:p>
+    <w:p>
+      <w:pPr>
+        <w:rPr>
+          <w:b/>
+        </w:rPr>
+      </w:pPr>
+    </w:p>
+    <w:p>
+      <w:pPr>
+        <w:rPr>
+          <w:bCs/>
+        </w:rPr>
+      </w:pPr>
+      <w:r>
+        <w:rPr>
+          <w:bCs/>
+        </w:rPr>
+        <w:t xml:space="preserve">load data local inpath ‘’ into table electronics; </w:t>
+      </w:r>
+    </w:p>
+    <w:p>
+      <w:pPr>
+        <w:rPr>
+          <w:bCs/>
+        </w:rPr>
+      </w:pPr>
+    </w:p>
+    <w:p>
+      <w:pPr>
+        <w:rPr>
+          <w:bCs/>
+        </w:rPr>
+      </w:pPr>
+      <w:r>
+        <w:rPr>
+          <w:bCs/>
+        </w:rPr>
+        <w:t xml:space="preserve">select category, </w:t>
+      </w:r>
+      <w:proofErr w:type="spellStart"/>
+      <w:r>
+        <w:rPr>
+          <w:bCs/>
+        </w:rPr>
+        <w:t>brandcount</w:t>
+      </w:r>
+      <w:proofErr w:type="spellEnd"/>
+      <w:r>
+        <w:rPr>
+          <w:bCs/>
+        </w:rPr>
+        <w:t xml:space="preserve"> from </w:t>
+      </w:r>
+      <w:proofErr w:type="spellStart"/>
+      <w:r>
+        <w:rPr>
+          <w:bCs/>
+        </w:rPr>
+        <w:t>electronics_items</w:t>
+      </w:r>
+      <w:proofErr w:type="spellEnd"/>
+      <w:r>
+        <w:rPr>
+          <w:bCs/>
+        </w:rPr>
+        <w:t xml:space="preserve"> lateral view </w:t>
+      </w:r>
+      <w:proofErr w:type="gramStart"/>
+      <w:r>
+        <w:rPr>
+          <w:bCs/>
+        </w:rPr>
+        <w:t>explode</w:t>
+      </w:r>
+      <w:proofErr w:type="gramEnd"/>
+      <w:r>
+        <w:rPr>
+          <w:bCs/>
+        </w:rPr>
+        <w:t>(category)</w:t>
+      </w:r>
+      <w:r>
+        <w:rPr>
+          <w:bCs/>
+        </w:rPr>
+        <w:t xml:space="preserve"> </w:t>
+      </w:r>
+      <w:proofErr w:type="spellStart"/>
+      <w:r>
+        <w:rPr>
+          <w:bCs/>
+        </w:rPr>
+        <w:t>itemsview</w:t>
+      </w:r>
+      <w:proofErr w:type="spellEnd"/>
+      <w:r>
+        <w:rPr>
+          <w:bCs/>
+        </w:rPr>
+        <w:t xml:space="preserve"> as </w:t>
+      </w:r>
+      <w:proofErr w:type="spellStart"/>
+      <w:r>
+        <w:rPr>
+          <w:bCs/>
+        </w:rPr>
+        <w:t>brandcount</w:t>
+      </w:r>
+      <w:proofErr w:type="spellEnd"/>
+      <w:r>
+        <w:rPr>
+          <w:bCs/>
+        </w:rPr>
         <w:t>;</w:t>
       </w:r>
     </w:p>
     <w:p>
       <w:pPr>
         <w:rPr>
-          <w:b/>
-        </w:rPr>
-      </w:pPr>
-    </w:p>
-    <w:p>
-      <w:pPr>
-        <w:rPr>
-          <w:b/>
-        </w:rPr>
-      </w:pPr>
-    </w:p>
-    <w:p>
-      <w:pPr>
-        <w:rPr>
-          <w:b/>
-        </w:rPr>
-      </w:pPr>
-    </w:p>
-    <w:p/>
-    <w:p>
-      <w:pPr>
-        <w:rPr>
-          <w:b/>
+          <w:bCs/>
+        </w:rPr>
+      </w:pPr>
+    </w:p>
+    <w:p>
+      <w:pPr>
+        <w:rPr>
+          <w:bCs/>
+        </w:rPr>
+      </w:pPr>
+    </w:p>
+    <w:p>
+      <w:pPr>
+        <w:rPr>
+          <w:bCs/>
+        </w:rPr>
+      </w:pPr>
+      <w:r>
+        <w:rPr>
+          <w:bCs/>
+        </w:rPr>
+        <w:t xml:space="preserve">Analytical </w:t>
+      </w:r>
+      <w:proofErr w:type="gramStart"/>
+      <w:r>
+        <w:rPr>
+          <w:bCs/>
+        </w:rPr>
+        <w:t>Functions :</w:t>
+      </w:r>
+      <w:proofErr w:type="gramEnd"/>
+    </w:p>
+    <w:p>
+      <w:pPr>
+        <w:rPr>
+          <w:bCs/>
+        </w:rPr>
+      </w:pPr>
+    </w:p>
+    <w:p>
+      <w:pPr>
+        <w:rPr>
+          <w:bCs/>
+        </w:rPr>
+      </w:pPr>
+      <w:r>
+        <w:rPr>
+          <w:bCs/>
+        </w:rPr>
+        <w:t>Create table emp (id int, name string, designation string, department string, salary int) row format delimited fields terminated by ‘,</w:t>
+      </w:r>
+      <w:proofErr w:type="gramStart"/>
+      <w:r>
+        <w:rPr>
+          <w:bCs/>
+        </w:rPr>
+        <w:t>’ ;</w:t>
+      </w:r>
+      <w:proofErr w:type="gramEnd"/>
+    </w:p>
+    <w:p>
+      <w:pPr>
+        <w:rPr>
+          <w:bCs/>
+        </w:rPr>
+      </w:pPr>
+    </w:p>
+    <w:p>
+      <w:pPr>
+        <w:rPr>
+          <w:bCs/>
+        </w:rPr>
+      </w:pPr>
+      <w:r>
+        <w:rPr>
+          <w:bCs/>
+        </w:rPr>
+        <w:t xml:space="preserve">Load data local inpath ‘’ into table emp;  </w:t>
+      </w:r>
+    </w:p>
+    <w:p>
+      <w:pPr>
+        <w:rPr>
+          <w:bCs/>
+        </w:rPr>
+      </w:pPr>
+    </w:p>
+    <w:p>
+      <w:pPr>
+        <w:rPr>
+          <w:bCs/>
+        </w:rPr>
+      </w:pPr>
+      <w:r>
+        <w:rPr>
+          <w:bCs/>
+        </w:rPr>
+        <w:t>ROW_</w:t>
+      </w:r>
+      <w:proofErr w:type="gramStart"/>
+      <w:r>
+        <w:rPr>
+          <w:bCs/>
+        </w:rPr>
+        <w:t>NUMBER(</w:t>
+      </w:r>
+      <w:proofErr w:type="gramEnd"/>
+      <w:r>
+        <w:rPr>
+          <w:bCs/>
+        </w:rPr>
+        <w:t>)</w:t>
+      </w:r>
+    </w:p>
+    <w:p>
+      <w:pPr>
+        <w:rPr>
+          <w:bCs/>
+        </w:rPr>
+      </w:pPr>
+    </w:p>
+    <w:p>
+      <w:pPr>
+        <w:rPr>
+          <w:bCs/>
+        </w:rPr>
+      </w:pPr>
+      <w:r>
+        <w:rPr>
+          <w:bCs/>
+        </w:rPr>
+        <w:t xml:space="preserve">Select </w:t>
+      </w:r>
+      <w:proofErr w:type="spellStart"/>
+      <w:proofErr w:type="gramStart"/>
+      <w:r>
+        <w:rPr>
+          <w:bCs/>
+        </w:rPr>
+        <w:t>id,name</w:t>
+      </w:r>
+      <w:proofErr w:type="gramEnd"/>
+      <w:r>
+        <w:rPr>
+          <w:bCs/>
+        </w:rPr>
+        <w:t>,department,salary</w:t>
+      </w:r>
+      <w:proofErr w:type="spellEnd"/>
+      <w:r>
+        <w:rPr>
+          <w:bCs/>
+        </w:rPr>
+        <w:t xml:space="preserve">, </w:t>
+      </w:r>
+      <w:proofErr w:type="spellStart"/>
+      <w:r>
+        <w:rPr>
+          <w:bCs/>
+        </w:rPr>
+        <w:t>row_number</w:t>
+      </w:r>
+      <w:proofErr w:type="spellEnd"/>
+      <w:r>
+        <w:rPr>
+          <w:bCs/>
+        </w:rPr>
+        <w:t>() over(</w:t>
+      </w:r>
+      <w:proofErr w:type="spellStart"/>
+      <w:r>
+        <w:rPr>
+          <w:bCs/>
+        </w:rPr>
+        <w:t>partition_by</w:t>
+      </w:r>
+      <w:proofErr w:type="spellEnd"/>
+      <w:r>
+        <w:rPr>
+          <w:bCs/>
+        </w:rPr>
+        <w:t xml:space="preserve">  department order by salary desc) as </w:t>
+      </w:r>
+      <w:proofErr w:type="spellStart"/>
+      <w:r>
+        <w:rPr>
+          <w:bCs/>
+        </w:rPr>
+        <w:t>s_no</w:t>
+      </w:r>
+      <w:proofErr w:type="spellEnd"/>
+      <w:r>
+        <w:rPr>
+          <w:bCs/>
+        </w:rPr>
+        <w:t xml:space="preserve"> from emp;</w:t>
+      </w:r>
+    </w:p>
+    <w:p>
+      <w:pPr>
+        <w:rPr>
+          <w:bCs/>
+        </w:rPr>
+      </w:pPr>
+      <w:r>
+        <w:rPr>
+          <w:bCs/>
+        </w:rPr>
+        <w:t xml:space="preserve"> </w:t>
+      </w:r>
+    </w:p>
+    <w:p>
+      <w:pPr>
+        <w:rPr>
+          <w:bCs/>
+        </w:rPr>
+      </w:pPr>
+    </w:p>
+    <w:p>
+      <w:pPr>
+        <w:rPr>
+          <w:bCs/>
+        </w:rPr>
+      </w:pPr>
+    </w:p>
+    <w:p>
+      <w:pPr>
+        <w:rPr>
+          <w:bCs/>
+        </w:rPr>
+      </w:pPr>
+      <w:proofErr w:type="gramStart"/>
+      <w:r>
+        <w:rPr>
+          <w:bCs/>
+        </w:rPr>
+        <w:t>RANK(</w:t>
+      </w:r>
+      <w:proofErr w:type="gramEnd"/>
+      <w:r>
+        <w:rPr>
+          <w:bCs/>
+        </w:rPr>
+        <w:t>)</w:t>
+      </w:r>
+    </w:p>
+    <w:p>
+      <w:pPr>
+        <w:rPr>
+          <w:bCs/>
+        </w:rPr>
+      </w:pPr>
+    </w:p>
+    <w:p>
+      <w:pPr>
+        <w:rPr>
+          <w:bCs/>
+        </w:rPr>
+      </w:pPr>
+      <w:r>
+        <w:rPr>
+          <w:bCs/>
+        </w:rPr>
+        <w:t>s</w:t>
+      </w:r>
+      <w:r>
+        <w:rPr>
+          <w:bCs/>
+        </w:rPr>
+        <w:t xml:space="preserve">elect </w:t>
+      </w:r>
+      <w:proofErr w:type="spellStart"/>
+      <w:proofErr w:type="gramStart"/>
+      <w:r>
+        <w:rPr>
+          <w:bCs/>
+        </w:rPr>
+        <w:t>id,name</w:t>
+      </w:r>
+      <w:proofErr w:type="gramEnd"/>
+      <w:r>
+        <w:rPr>
+          <w:bCs/>
+        </w:rPr>
+        <w:t>,department,salary</w:t>
+      </w:r>
+      <w:proofErr w:type="spellEnd"/>
+      <w:r>
+        <w:rPr>
+          <w:bCs/>
+        </w:rPr>
+        <w:t xml:space="preserve">, </w:t>
+      </w:r>
+      <w:r>
+        <w:rPr>
+          <w:bCs/>
+        </w:rPr>
+        <w:t xml:space="preserve">rank </w:t>
+      </w:r>
+      <w:r>
+        <w:rPr>
+          <w:bCs/>
+        </w:rPr>
+        <w:t>() over(</w:t>
+      </w:r>
+      <w:proofErr w:type="spellStart"/>
+      <w:r>
+        <w:rPr>
+          <w:bCs/>
+        </w:rPr>
+        <w:t>partition_by</w:t>
+      </w:r>
+      <w:proofErr w:type="spellEnd"/>
+      <w:r>
+        <w:rPr>
+          <w:bCs/>
+        </w:rPr>
+        <w:t xml:space="preserve">  department order by salary desc) as </w:t>
+      </w:r>
+      <w:r>
+        <w:rPr>
+          <w:bCs/>
+        </w:rPr>
+        <w:t>rank</w:t>
+      </w:r>
+      <w:r>
+        <w:rPr>
+          <w:bCs/>
+        </w:rPr>
+        <w:t xml:space="preserve"> from emp;</w:t>
+      </w:r>
+    </w:p>
+    <w:p>
+      <w:pPr>
+        <w:rPr>
+          <w:bCs/>
+        </w:rPr>
+      </w:pPr>
+    </w:p>
+    <w:p>
+      <w:pPr>
+        <w:rPr>
+          <w:bCs/>
+        </w:rPr>
+      </w:pPr>
+    </w:p>
+    <w:p>
+      <w:pPr>
+        <w:rPr>
+          <w:bCs/>
+        </w:rPr>
+      </w:pPr>
+      <w:r>
+        <w:rPr>
+          <w:bCs/>
+        </w:rPr>
+        <w:t>DENSE_</w:t>
+      </w:r>
+      <w:proofErr w:type="gramStart"/>
+      <w:r>
+        <w:rPr>
+          <w:bCs/>
+        </w:rPr>
+        <w:t>RANK(</w:t>
+      </w:r>
+      <w:proofErr w:type="gramEnd"/>
+      <w:r>
+        <w:rPr>
+          <w:bCs/>
+        </w:rPr>
+        <w:t>)</w:t>
+      </w:r>
+    </w:p>
+    <w:p>
+      <w:pPr>
+        <w:rPr>
+          <w:bCs/>
+        </w:rPr>
+      </w:pPr>
+    </w:p>
+    <w:p>
+      <w:pPr>
+        <w:rPr>
+          <w:bCs/>
+        </w:rPr>
+      </w:pPr>
+      <w:r>
+        <w:rPr>
+          <w:bCs/>
+        </w:rPr>
+        <w:t>s</w:t>
+      </w:r>
+      <w:r>
+        <w:rPr>
+          <w:bCs/>
+        </w:rPr>
+        <w:t xml:space="preserve">elect </w:t>
+      </w:r>
+      <w:proofErr w:type="spellStart"/>
+      <w:proofErr w:type="gramStart"/>
+      <w:r>
+        <w:rPr>
+          <w:bCs/>
+        </w:rPr>
+        <w:t>id,name</w:t>
+      </w:r>
+      <w:proofErr w:type="gramEnd"/>
+      <w:r>
+        <w:rPr>
+          <w:bCs/>
+        </w:rPr>
+        <w:t>,department,salary</w:t>
+      </w:r>
+      <w:proofErr w:type="spellEnd"/>
+      <w:r>
+        <w:rPr>
+          <w:bCs/>
+        </w:rPr>
+        <w:t xml:space="preserve">, </w:t>
+      </w:r>
+      <w:proofErr w:type="spellStart"/>
+      <w:r>
+        <w:rPr>
+          <w:bCs/>
+        </w:rPr>
+        <w:t>dense_</w:t>
+      </w:r>
+      <w:r>
+        <w:rPr>
+          <w:bCs/>
+        </w:rPr>
+        <w:t>rank</w:t>
+      </w:r>
+      <w:proofErr w:type="spellEnd"/>
+      <w:r>
+        <w:rPr>
+          <w:bCs/>
+        </w:rPr>
+        <w:t xml:space="preserve"> () over(</w:t>
+      </w:r>
+      <w:proofErr w:type="spellStart"/>
+      <w:r>
+        <w:rPr>
+          <w:bCs/>
+        </w:rPr>
+        <w:t>partition_by</w:t>
+      </w:r>
+      <w:proofErr w:type="spellEnd"/>
+      <w:r>
+        <w:rPr>
+          <w:bCs/>
+        </w:rPr>
+        <w:t xml:space="preserve">  department order by salary desc) as rank from emp;</w:t>
+      </w:r>
+    </w:p>
+    <w:p>
+      <w:pPr>
+        <w:rPr>
+          <w:bCs/>
+        </w:rPr>
+      </w:pPr>
+    </w:p>
+    <w:p>
+      <w:pPr>
+        <w:rPr>
+          <w:bCs/>
+        </w:rPr>
+      </w:pPr>
+    </w:p>
+    <w:p>
+      <w:pPr>
+        <w:rPr>
+          <w:bCs/>
+        </w:rPr>
+      </w:pPr>
+      <w:r>
+        <w:rPr>
+          <w:bCs/>
+        </w:rPr>
+        <w:t>Inner Join:</w:t>
+      </w:r>
+    </w:p>
+    <w:p>
+      <w:pPr>
+        <w:rPr>
+          <w:bCs/>
+        </w:rPr>
+      </w:pPr>
+    </w:p>
+    <w:p>
+      <w:pPr>
+        <w:rPr>
+          <w:bCs/>
+        </w:rPr>
+      </w:pPr>
+      <w:r>
+        <w:rPr>
+          <w:bCs/>
+        </w:rPr>
+        <w:t>s</w:t>
+      </w:r>
+      <w:r>
+        <w:rPr>
+          <w:bCs/>
+        </w:rPr>
+        <w:t xml:space="preserve">elect </w:t>
+      </w:r>
+      <w:proofErr w:type="gramStart"/>
+      <w:r>
+        <w:rPr>
+          <w:bCs/>
+        </w:rPr>
+        <w:t>sales.*</w:t>
+      </w:r>
+      <w:proofErr w:type="gramEnd"/>
+      <w:r>
+        <w:rPr>
+          <w:bCs/>
+        </w:rPr>
+        <w:t>, product.* from sales join product on sales.id=</w:t>
+      </w:r>
+      <w:proofErr w:type="spellStart"/>
+      <w:r>
+        <w:rPr>
+          <w:bCs/>
+        </w:rPr>
+        <w:t>product.pid</w:t>
+      </w:r>
+      <w:proofErr w:type="spellEnd"/>
+      <w:r>
+        <w:rPr>
+          <w:bCs/>
+        </w:rPr>
+        <w:t>;</w:t>
+      </w:r>
+    </w:p>
+    <w:p>
+      <w:pPr>
+        <w:rPr>
+          <w:bCs/>
+        </w:rPr>
+      </w:pPr>
+    </w:p>
+    <w:p>
+      <w:pPr>
+        <w:rPr>
+          <w:bCs/>
+        </w:rPr>
+      </w:pPr>
+      <w:r>
+        <w:rPr>
+          <w:bCs/>
+        </w:rPr>
+        <w:t>Left Outer Join:</w:t>
+      </w:r>
+    </w:p>
+    <w:p>
+      <w:pPr>
+        <w:rPr>
+          <w:bCs/>
+        </w:rPr>
+      </w:pPr>
+    </w:p>
+    <w:p>
+      <w:pPr>
+        <w:rPr>
+          <w:bCs/>
+        </w:rPr>
+      </w:pPr>
+      <w:r>
+        <w:rPr>
+          <w:bCs/>
+        </w:rPr>
+        <w:t>s</w:t>
+      </w:r>
+      <w:r>
+        <w:rPr>
+          <w:bCs/>
+        </w:rPr>
+        <w:t xml:space="preserve">elect </w:t>
+      </w:r>
+      <w:proofErr w:type="gramStart"/>
+      <w:r>
+        <w:rPr>
+          <w:bCs/>
+        </w:rPr>
+        <w:t>sales.*</w:t>
+      </w:r>
+      <w:proofErr w:type="gramEnd"/>
+      <w:r>
+        <w:rPr>
+          <w:bCs/>
+        </w:rPr>
+        <w:t xml:space="preserve">, product.* from sales </w:t>
+      </w:r>
+      <w:r>
+        <w:rPr>
+          <w:bCs/>
+        </w:rPr>
+        <w:t xml:space="preserve">left outer </w:t>
+      </w:r>
+      <w:r>
+        <w:rPr>
+          <w:bCs/>
+        </w:rPr>
+        <w:t>join product on sales.id=</w:t>
+      </w:r>
+      <w:proofErr w:type="spellStart"/>
+      <w:r>
+        <w:rPr>
+          <w:bCs/>
+        </w:rPr>
+        <w:t>product.pid</w:t>
+      </w:r>
+      <w:proofErr w:type="spellEnd"/>
+      <w:r>
+        <w:rPr>
+          <w:bCs/>
+        </w:rPr>
+        <w:t>;</w:t>
+      </w:r>
+    </w:p>
+    <w:p>
+      <w:pPr>
+        <w:rPr>
+          <w:bCs/>
+        </w:rPr>
+      </w:pPr>
+    </w:p>
+    <w:p>
+      <w:pPr>
+        <w:rPr>
+          <w:bCs/>
+        </w:rPr>
+      </w:pPr>
+    </w:p>
+    <w:p>
+      <w:pPr>
+        <w:rPr>
+          <w:bCs/>
+        </w:rPr>
+      </w:pPr>
+      <w:r>
+        <w:rPr>
+          <w:bCs/>
+        </w:rPr>
+        <w:t>Right Outer Join:</w:t>
+      </w:r>
+      <w:r>
+        <w:rPr>
+          <w:bCs/>
+        </w:rPr>
+        <w:br/>
+      </w:r>
+    </w:p>
+    <w:p>
+      <w:pPr>
+        <w:rPr>
+          <w:bCs/>
+        </w:rPr>
+      </w:pPr>
+      <w:r>
+        <w:rPr>
+          <w:bCs/>
+        </w:rPr>
+        <w:t>s</w:t>
+      </w:r>
+      <w:r>
+        <w:rPr>
+          <w:bCs/>
+        </w:rPr>
+        <w:t xml:space="preserve">elect </w:t>
+      </w:r>
+      <w:proofErr w:type="gramStart"/>
+      <w:r>
+        <w:rPr>
+          <w:bCs/>
+        </w:rPr>
+        <w:t>sales.*</w:t>
+      </w:r>
+      <w:proofErr w:type="gramEnd"/>
+      <w:r>
+        <w:rPr>
+          <w:bCs/>
+        </w:rPr>
+        <w:t xml:space="preserve">, product.* from sales </w:t>
+      </w:r>
+      <w:r>
+        <w:rPr>
+          <w:bCs/>
+        </w:rPr>
+        <w:t>right</w:t>
+      </w:r>
+      <w:r>
+        <w:rPr>
+          <w:bCs/>
+        </w:rPr>
+        <w:t xml:space="preserve"> outer join product on sales.id=</w:t>
+      </w:r>
+      <w:proofErr w:type="spellStart"/>
+      <w:r>
+        <w:rPr>
+          <w:bCs/>
+        </w:rPr>
+        <w:t>product.pid</w:t>
+      </w:r>
+      <w:proofErr w:type="spellEnd"/>
+      <w:r>
+        <w:rPr>
+          <w:bCs/>
+        </w:rPr>
+        <w:t>;</w:t>
+      </w:r>
+    </w:p>
+    <w:p>
+      <w:pPr>
+        <w:rPr>
+          <w:bCs/>
+        </w:rPr>
+      </w:pPr>
+    </w:p>
+    <w:p>
+      <w:pPr>
+        <w:rPr>
+          <w:bCs/>
+        </w:rPr>
+      </w:pPr>
+    </w:p>
+    <w:p>
+      <w:pPr>
+        <w:rPr>
+          <w:bCs/>
+        </w:rPr>
+      </w:pPr>
+      <w:r>
+        <w:rPr>
+          <w:bCs/>
+        </w:rPr>
+        <w:t>Full Outer Join:</w:t>
+      </w:r>
+    </w:p>
+    <w:p>
+      <w:pPr>
+        <w:rPr>
+          <w:bCs/>
+        </w:rPr>
+      </w:pPr>
+    </w:p>
+    <w:p>
+      <w:pPr>
+        <w:rPr>
+          <w:bCs/>
+        </w:rPr>
+      </w:pPr>
+      <w:r>
+        <w:rPr>
+          <w:bCs/>
+        </w:rPr>
+        <w:t>s</w:t>
+      </w:r>
+      <w:r>
+        <w:rPr>
+          <w:bCs/>
+        </w:rPr>
+        <w:t xml:space="preserve">elect </w:t>
+      </w:r>
+      <w:proofErr w:type="gramStart"/>
+      <w:r>
+        <w:rPr>
+          <w:bCs/>
+        </w:rPr>
+        <w:t>sales.*</w:t>
+      </w:r>
+      <w:proofErr w:type="gramEnd"/>
+      <w:r>
+        <w:rPr>
+          <w:bCs/>
+        </w:rPr>
+        <w:t xml:space="preserve">, product.* from sales </w:t>
+      </w:r>
+      <w:r>
+        <w:rPr>
+          <w:bCs/>
+        </w:rPr>
+        <w:t>full</w:t>
+      </w:r>
+      <w:r>
+        <w:rPr>
+          <w:bCs/>
+        </w:rPr>
+        <w:t xml:space="preserve"> outer join product on sales.id=</w:t>
+      </w:r>
+      <w:proofErr w:type="spellStart"/>
+      <w:r>
+        <w:rPr>
+          <w:bCs/>
+        </w:rPr>
+        <w:t>product.pid</w:t>
+      </w:r>
+      <w:proofErr w:type="spellEnd"/>
+      <w:r>
+        <w:rPr>
+          <w:bCs/>
+        </w:rPr>
+        <w:t>;</w:t>
+      </w:r>
+    </w:p>
+    <w:p>
+      <w:pPr>
+        <w:rPr>
+          <w:bCs/>
+        </w:rPr>
+      </w:pPr>
+    </w:p>
+    <w:p>
+      <w:pPr>
+        <w:rPr>
+          <w:bCs/>
+        </w:rPr>
+      </w:pPr>
+    </w:p>
+    <w:p>
+      <w:pPr>
+        <w:rPr>
+          <w:b/>
+        </w:rPr>
+      </w:pPr>
+      <w:r>
+        <w:rPr>
+          <w:b/>
+        </w:rPr>
+        <w:t>Complex Data Types:</w:t>
+      </w:r>
+    </w:p>
+    <w:p>
+      <w:pPr>
+        <w:rPr>
+          <w:b/>
+        </w:rPr>
+      </w:pPr>
+    </w:p>
+    <w:p>
+      <w:pPr>
+        <w:rPr>
+          <w:bCs/>
+        </w:rPr>
+      </w:pPr>
+      <w:r>
+        <w:rPr>
+          <w:bCs/>
+        </w:rPr>
+        <w:t>c</w:t>
+      </w:r>
+      <w:r>
+        <w:rPr>
+          <w:bCs/>
+        </w:rPr>
+        <w:t xml:space="preserve">reate table </w:t>
+      </w:r>
+      <w:proofErr w:type="spellStart"/>
+      <w:r>
+        <w:rPr>
+          <w:bCs/>
+        </w:rPr>
+        <w:t>personal_</w:t>
+      </w:r>
+      <w:proofErr w:type="gramStart"/>
+      <w:r>
+        <w:rPr>
+          <w:bCs/>
+        </w:rPr>
+        <w:t>info</w:t>
+      </w:r>
+      <w:proofErr w:type="spellEnd"/>
+      <w:r>
+        <w:rPr>
+          <w:bCs/>
+        </w:rPr>
+        <w:t>(</w:t>
+      </w:r>
+      <w:proofErr w:type="gramEnd"/>
+      <w:r>
+        <w:rPr>
+          <w:bCs/>
+        </w:rPr>
+        <w:t>name string, friends array&lt;string&gt;, mobile map&lt;</w:t>
+      </w:r>
+      <w:proofErr w:type="spellStart"/>
+      <w:r>
+        <w:rPr>
+          <w:bCs/>
+        </w:rPr>
+        <w:t>string,bigint</w:t>
+      </w:r>
+      <w:proofErr w:type="spellEnd"/>
+      <w:r>
+        <w:rPr>
+          <w:bCs/>
+        </w:rPr>
+        <w:t xml:space="preserve">&gt;, </w:t>
+      </w:r>
+      <w:proofErr w:type="spellStart"/>
+      <w:r>
+        <w:rPr>
+          <w:bCs/>
+        </w:rPr>
+        <w:t>otherinfo</w:t>
+      </w:r>
+      <w:proofErr w:type="spellEnd"/>
+      <w:r>
+        <w:rPr>
+          <w:bCs/>
+        </w:rPr>
+        <w:t xml:space="preserve"> struct&lt;</w:t>
+      </w:r>
+      <w:proofErr w:type="spellStart"/>
+      <w:r>
+        <w:rPr>
+          <w:bCs/>
+        </w:rPr>
+        <w:t>company:string</w:t>
+      </w:r>
+      <w:proofErr w:type="spellEnd"/>
+      <w:r>
+        <w:rPr>
+          <w:bCs/>
+        </w:rPr>
+        <w:t xml:space="preserve">, </w:t>
+      </w:r>
+      <w:proofErr w:type="spellStart"/>
+      <w:r>
+        <w:rPr>
+          <w:bCs/>
+        </w:rPr>
+        <w:t>pin:int</w:t>
+      </w:r>
+      <w:proofErr w:type="spellEnd"/>
+      <w:r>
+        <w:rPr>
+          <w:bCs/>
+        </w:rPr>
+        <w:t xml:space="preserve">, </w:t>
+      </w:r>
+      <w:proofErr w:type="spellStart"/>
+      <w:r>
+        <w:rPr>
+          <w:bCs/>
+        </w:rPr>
+        <w:t>married:string</w:t>
+      </w:r>
+      <w:proofErr w:type="spellEnd"/>
+      <w:r>
+        <w:rPr>
+          <w:bCs/>
+        </w:rPr>
+        <w:t xml:space="preserve">, </w:t>
+      </w:r>
+      <w:proofErr w:type="spellStart"/>
+      <w:r>
+        <w:rPr>
+          <w:bCs/>
+        </w:rPr>
+        <w:t>salary:int</w:t>
+      </w:r>
+      <w:proofErr w:type="spellEnd"/>
+      <w:r>
+        <w:rPr>
+          <w:bCs/>
+        </w:rPr>
+        <w:t xml:space="preserve">&gt;) </w:t>
+      </w:r>
+      <w:r>
+        <w:rPr>
+          <w:bCs/>
+        </w:rPr>
+        <w:t>row format delimited fields terminated by ‘\t’ collection items terminated by ‘,’ map keys terminated by ‘:’ lines terminated by ‘\n’;</w:t>
+      </w:r>
+    </w:p>
+    <w:p>
+      <w:pPr>
+        <w:rPr>
+          <w:bCs/>
+        </w:rPr>
+      </w:pPr>
+    </w:p>
+    <w:p>
+      <w:pPr>
+        <w:rPr>
+          <w:bCs/>
+        </w:rPr>
+      </w:pPr>
+      <w:r>
+        <w:rPr>
+          <w:bCs/>
+        </w:rPr>
+        <w:t xml:space="preserve">load data local inpath ‘’ into table </w:t>
+      </w:r>
+      <w:proofErr w:type="spellStart"/>
+      <w:r>
+        <w:rPr>
+          <w:bCs/>
+        </w:rPr>
+        <w:t>personal_info</w:t>
+      </w:r>
+      <w:proofErr w:type="spellEnd"/>
+      <w:r>
+        <w:rPr>
+          <w:bCs/>
+        </w:rPr>
+        <w:t>;</w:t>
+      </w:r>
+    </w:p>
+    <w:p>
+      <w:pPr>
+        <w:rPr>
+          <w:bCs/>
+        </w:rPr>
+      </w:pPr>
+    </w:p>
+    <w:p>
+      <w:pPr>
+        <w:rPr>
+          <w:bCs/>
+        </w:rPr>
+      </w:pPr>
+      <w:r>
+        <w:rPr>
+          <w:bCs/>
+        </w:rPr>
+        <w:t xml:space="preserve">select </w:t>
+      </w:r>
+      <w:proofErr w:type="spellStart"/>
+      <w:proofErr w:type="gramStart"/>
+      <w:r>
+        <w:rPr>
+          <w:bCs/>
+        </w:rPr>
+        <w:t>name,mobile</w:t>
+      </w:r>
+      <w:proofErr w:type="spellEnd"/>
+      <w:proofErr w:type="gramEnd"/>
+      <w:r>
+        <w:rPr>
+          <w:bCs/>
+        </w:rPr>
+        <w:t xml:space="preserve">[‘office’] from </w:t>
+      </w:r>
+      <w:proofErr w:type="spellStart"/>
+      <w:r>
+        <w:rPr>
+          <w:bCs/>
+        </w:rPr>
+        <w:t>personal_info</w:t>
+      </w:r>
+      <w:proofErr w:type="spellEnd"/>
+      <w:r>
+        <w:rPr>
+          <w:bCs/>
+        </w:rPr>
+        <w:t>;</w:t>
+      </w:r>
+    </w:p>
+    <w:p>
+      <w:pPr>
+        <w:rPr>
+          <w:bCs/>
+        </w:rPr>
+      </w:pPr>
+    </w:p>
+    <w:p>
+      <w:pPr>
+        <w:rPr>
+          <w:bCs/>
+        </w:rPr>
+      </w:pPr>
+      <w:r>
+        <w:rPr>
+          <w:bCs/>
+        </w:rPr>
+        <w:lastRenderedPageBreak/>
+        <w:t xml:space="preserve">select name, </w:t>
+      </w:r>
+      <w:proofErr w:type="gramStart"/>
+      <w:r>
+        <w:rPr>
+          <w:bCs/>
+        </w:rPr>
+        <w:t>friend[</w:t>
+      </w:r>
+      <w:proofErr w:type="gramEnd"/>
+      <w:r>
+        <w:rPr>
+          <w:bCs/>
+        </w:rPr>
+        <w:t xml:space="preserve">0] from </w:t>
+      </w:r>
+      <w:proofErr w:type="spellStart"/>
+      <w:r>
+        <w:rPr>
+          <w:bCs/>
+        </w:rPr>
+        <w:t>personal_info</w:t>
+      </w:r>
+      <w:proofErr w:type="spellEnd"/>
+      <w:r>
+        <w:rPr>
+          <w:bCs/>
+        </w:rPr>
+        <w:t>;</w:t>
+      </w:r>
+    </w:p>
+    <w:p>
+      <w:pPr>
+        <w:rPr>
+          <w:bCs/>
+        </w:rPr>
+      </w:pPr>
+    </w:p>
+    <w:p>
+      <w:pPr>
+        <w:rPr>
+          <w:bCs/>
+        </w:rPr>
+      </w:pPr>
+      <w:r>
+        <w:rPr>
+          <w:bCs/>
+        </w:rPr>
+        <w:t xml:space="preserve">select </w:t>
+      </w:r>
+      <w:proofErr w:type="spellStart"/>
+      <w:proofErr w:type="gramStart"/>
+      <w:r>
+        <w:rPr>
+          <w:bCs/>
+        </w:rPr>
+        <w:t>name,other</w:t>
+      </w:r>
+      <w:proofErr w:type="gramEnd"/>
+      <w:r>
+        <w:rPr>
+          <w:bCs/>
+        </w:rPr>
+        <w:t>_info.company</w:t>
+      </w:r>
+      <w:proofErr w:type="spellEnd"/>
+      <w:r>
+        <w:rPr>
+          <w:bCs/>
+        </w:rPr>
+        <w:t xml:space="preserve"> from </w:t>
+      </w:r>
+      <w:proofErr w:type="spellStart"/>
+      <w:r>
+        <w:rPr>
+          <w:bCs/>
+        </w:rPr>
+        <w:t>personal_info</w:t>
+      </w:r>
+      <w:proofErr w:type="spellEnd"/>
+      <w:r>
+        <w:rPr>
+          <w:bCs/>
+        </w:rPr>
+        <w:t>;</w:t>
+      </w:r>
+    </w:p>
+    <w:p>
+      <w:pPr>
+        <w:rPr>
+          <w:bCs/>
+        </w:rPr>
+      </w:pPr>
+    </w:p>
+    <w:p>
+      <w:pPr>
+        <w:rPr>
+          <w:bCs/>
+        </w:rPr>
+      </w:pPr>
+    </w:p>
+    <w:p>
+      <w:pPr>
+        <w:rPr>
+          <w:bCs/>
         </w:rPr>
       </w:pPr>
     </w:p>
@@ -3042,7 +4475,7 @@
 </file>
 
 <file path=word/endnotes.xml><?xml version="1.0" encoding="utf-8"?>
-<w:endnotes xmlns:wpc="http://schemas.microsoft.com/office/word/2010/wordprocessingCanvas" xmlns:cx="http://schemas.microsoft.com/office/drawing/2014/chartex" xmlns:cx1="http://schemas.microsoft.com/office/drawing/2015/9/8/chartex" xmlns:cx2="http://schemas.microsoft.com/office/drawing/2015/10/21/chartex" xmlns:cx3="http://schemas.microsoft.com/office/drawing/2016/5/9/chartex" xmlns:cx4="http://schemas.microsoft.com/office/drawing/2016/5/10/chartex" xmlns:cx5="http://schemas.microsoft.com/office/drawing/2016/5/11/chartex" xmlns:cx6="http://schemas.microsoft.com/office/drawing/2016/5/12/chartex" xmlns:cx7="http://schemas.microsoft.com/office/drawing/2016/5/13/chartex" xmlns:cx8="http://schemas.microsoft.com/office/drawing/2016/5/14/chartex" xmlns:mc="http://schemas.openxmlformats.org/markup-compatibility/2006" xmlns:aink="http://schemas.microsoft.com/office/drawing/2016/ink" xmlns:am3d="http://schemas.microsoft.com/office/drawing/2017/model3d" xmlns:o="urn:schemas-microsoft-com:office:office" xmlns:r="http://schemas.openxmlformats.org/officeDocument/2006/relationships" xmlns:m="http://schemas.openxmlformats.org/officeDocument/2006/math" xmlns:v="urn:schemas-microsoft-com:vml" xmlns:wp14="http://schemas.microsoft.com/office/word/2010/wordprocessingDrawing" xmlns:wp="http://schemas.openxmlformats.org/drawingml/2006/wordprocessingDrawing" xmlns:w10="urn:schemas-microsoft-com:office:word" xmlns:w="http://schemas.openxmlformats.org/wordprocessingml/2006/main" xmlns:w14="http://schemas.microsoft.com/office/word/2010/wordml" xmlns:w15="http://schemas.microsoft.com/office/word/2012/wordml" xmlns:w16cex="http://schemas.microsoft.com/office/word/2018/wordml/cex" xmlns:w16cid="http://schemas.microsoft.com/office/word/2016/wordml/cid" xmlns:w16="http://schemas.microsoft.com/office/word/2018/wordml" xmlns:w16se="http://schemas.microsoft.com/office/word/2015/wordml/symex" xmlns:wpg="http://schemas.microsoft.com/office/word/2010/wordprocessingGroup" xmlns:wpi="http://schemas.microsoft.com/office/word/2010/wordprocessingInk" xmlns:wne="http://schemas.microsoft.com/office/word/2006/wordml" xmlns:wps="http://schemas.microsoft.com/office/word/2010/wordprocessingShape" mc:Ignorable="w14 w15 w16se w16cid w16 w16cex wp14">
+<w:endnotes xmlns:wpc="http://schemas.microsoft.com/office/word/2010/wordprocessingCanvas" xmlns:cx="http://schemas.microsoft.com/office/drawing/2014/chartex" xmlns:cx1="http://schemas.microsoft.com/office/drawing/2015/9/8/chartex" xmlns:cx2="http://schemas.microsoft.com/office/drawing/2015/10/21/chartex" xmlns:cx3="http://schemas.microsoft.com/office/drawing/2016/5/9/chartex" xmlns:cx4="http://schemas.microsoft.com/office/drawing/2016/5/10/chartex" xmlns:cx5="http://schemas.microsoft.com/office/drawing/2016/5/11/chartex" xmlns:cx6="http://schemas.microsoft.com/office/drawing/2016/5/12/chartex" xmlns:cx7="http://schemas.microsoft.com/office/drawing/2016/5/13/chartex" xmlns:cx8="http://schemas.microsoft.com/office/drawing/2016/5/14/chartex" xmlns:mc="http://schemas.openxmlformats.org/markup-compatibility/2006" xmlns:aink="http://schemas.microsoft.com/office/drawing/2016/ink" xmlns:am3d="http://schemas.microsoft.com/office/drawing/2017/model3d" xmlns:o="urn:schemas-microsoft-com:office:office" xmlns:r="http://schemas.openxmlformats.org/officeDocument/2006/relationships" xmlns:m="http://schemas.openxmlformats.org/officeDocument/2006/math" xmlns:v="urn:schemas-microsoft-com:vml" xmlns:wp14="http://schemas.microsoft.com/office/word/2010/wordprocessingDrawing" xmlns:wp="http://schemas.openxmlformats.org/drawingml/2006/wordprocessingDrawing" xmlns:w10="urn:schemas-microsoft-com:office:word" xmlns:w="http://schemas.openxmlformats.org/wordprocessingml/2006/main" xmlns:w14="http://schemas.microsoft.com/office/word/2010/wordml" xmlns:w15="http://schemas.microsoft.com/office/word/2012/wordml" xmlns:w16cex="http://schemas.microsoft.com/office/word/2018/wordml/cex" xmlns:w16cid="http://schemas.microsoft.com/office/word/2016/wordml/cid" xmlns:w16="http://schemas.microsoft.com/office/word/2018/wordml" xmlns:w16sdtdh="http://schemas.microsoft.com/office/word/2020/wordml/sdtdatahash" xmlns:w16se="http://schemas.microsoft.com/office/word/2015/wordml/symex" xmlns:wpg="http://schemas.microsoft.com/office/word/2010/wordprocessingGroup" xmlns:wpi="http://schemas.microsoft.com/office/word/2010/wordprocessingInk" xmlns:wne="http://schemas.microsoft.com/office/word/2006/wordml" xmlns:wps="http://schemas.microsoft.com/office/word/2010/wordprocessingShape" mc:Ignorable="w14 w15 w16se w16cid w16 w16cex w16sdtdh wp14">
   <w:endnote w:type="separator" w:id="-1">
     <w:p>
       <w:pPr>
@@ -3067,7 +4500,7 @@
 </file>
 
 <file path=word/footer1.xml><?xml version="1.0" encoding="utf-8"?>
-<w:ftr xmlns:wpc="http://schemas.microsoft.com/office/word/2010/wordprocessingCanvas" xmlns:cx="http://schemas.microsoft.com/office/drawing/2014/chartex" xmlns:cx1="http://schemas.microsoft.com/office/drawing/2015/9/8/chartex" xmlns:cx2="http://schemas.microsoft.com/office/drawing/2015/10/21/chartex" xmlns:cx3="http://schemas.microsoft.com/office/drawing/2016/5/9/chartex" xmlns:cx4="http://schemas.microsoft.com/office/drawing/2016/5/10/chartex" xmlns:cx5="http://schemas.microsoft.com/office/drawing/2016/5/11/chartex" xmlns:cx6="http://schemas.microsoft.com/office/drawing/2016/5/12/chartex" xmlns:cx7="http://schemas.microsoft.com/office/drawing/2016/5/13/chartex" xmlns:cx8="http://schemas.microsoft.com/office/drawing/2016/5/14/chartex" xmlns:mc="http://schemas.openxmlformats.org/markup-compatibility/2006" xmlns:aink="http://schemas.microsoft.com/office/drawing/2016/ink" xmlns:am3d="http://schemas.microsoft.com/office/drawing/2017/model3d" xmlns:o="urn:schemas-microsoft-com:office:office" xmlns:r="http://schemas.openxmlformats.org/officeDocument/2006/relationships" xmlns:m="http://schemas.openxmlformats.org/officeDocument/2006/math" xmlns:v="urn:schemas-microsoft-com:vml" xmlns:wp14="http://schemas.microsoft.com/office/word/2010/wordprocessingDrawing" xmlns:wp="http://schemas.openxmlformats.org/drawingml/2006/wordprocessingDrawing" xmlns:w10="urn:schemas-microsoft-com:office:word" xmlns:w="http://schemas.openxmlformats.org/wordprocessingml/2006/main" xmlns:w14="http://schemas.microsoft.com/office/word/2010/wordml" xmlns:w15="http://schemas.microsoft.com/office/word/2012/wordml" xmlns:w16cex="http://schemas.microsoft.com/office/word/2018/wordml/cex" xmlns:w16cid="http://schemas.microsoft.com/office/word/2016/wordml/cid" xmlns:w16="http://schemas.microsoft.com/office/word/2018/wordml" xmlns:w16se="http://schemas.microsoft.com/office/word/2015/wordml/symex" xmlns:wpg="http://schemas.microsoft.com/office/word/2010/wordprocessingGroup" xmlns:wpi="http://schemas.microsoft.com/office/word/2010/wordprocessingInk" xmlns:wne="http://schemas.microsoft.com/office/word/2006/wordml" xmlns:wps="http://schemas.microsoft.com/office/word/2010/wordprocessingShape" mc:Ignorable="w14 w15 w16se w16cid w16 w16cex wp14">
+<w:ftr xmlns:wpc="http://schemas.microsoft.com/office/word/2010/wordprocessingCanvas" xmlns:cx="http://schemas.microsoft.com/office/drawing/2014/chartex" xmlns:cx1="http://schemas.microsoft.com/office/drawing/2015/9/8/chartex" xmlns:cx2="http://schemas.microsoft.com/office/drawing/2015/10/21/chartex" xmlns:cx3="http://schemas.microsoft.com/office/drawing/2016/5/9/chartex" xmlns:cx4="http://schemas.microsoft.com/office/drawing/2016/5/10/chartex" xmlns:cx5="http://schemas.microsoft.com/office/drawing/2016/5/11/chartex" xmlns:cx6="http://schemas.microsoft.com/office/drawing/2016/5/12/chartex" xmlns:cx7="http://schemas.microsoft.com/office/drawing/2016/5/13/chartex" xmlns:cx8="http://schemas.microsoft.com/office/drawing/2016/5/14/chartex" xmlns:mc="http://schemas.openxmlformats.org/markup-compatibility/2006" xmlns:aink="http://schemas.microsoft.com/office/drawing/2016/ink" xmlns:am3d="http://schemas.microsoft.com/office/drawing/2017/model3d" xmlns:o="urn:schemas-microsoft-com:office:office" xmlns:r="http://schemas.openxmlformats.org/officeDocument/2006/relationships" xmlns:m="http://schemas.openxmlformats.org/officeDocument/2006/math" xmlns:v="urn:schemas-microsoft-com:vml" xmlns:wp14="http://schemas.microsoft.com/office/word/2010/wordprocessingDrawing" xmlns:wp="http://schemas.openxmlformats.org/drawingml/2006/wordprocessingDrawing" xmlns:w10="urn:schemas-microsoft-com:office:word" xmlns:w="http://schemas.openxmlformats.org/wordprocessingml/2006/main" xmlns:w14="http://schemas.microsoft.com/office/word/2010/wordml" xmlns:w15="http://schemas.microsoft.com/office/word/2012/wordml" xmlns:w16cex="http://schemas.microsoft.com/office/word/2018/wordml/cex" xmlns:w16cid="http://schemas.microsoft.com/office/word/2016/wordml/cid" xmlns:w16="http://schemas.microsoft.com/office/word/2018/wordml" xmlns:w16sdtdh="http://schemas.microsoft.com/office/word/2020/wordml/sdtdatahash" xmlns:w16se="http://schemas.microsoft.com/office/word/2015/wordml/symex" xmlns:wpg="http://schemas.microsoft.com/office/word/2010/wordprocessingGroup" xmlns:wpi="http://schemas.microsoft.com/office/word/2010/wordprocessingInk" xmlns:wne="http://schemas.microsoft.com/office/word/2006/wordml" xmlns:wps="http://schemas.microsoft.com/office/word/2010/wordprocessingShape" mc:Ignorable="w14 w15 w16se w16cid w16 w16cex w16sdtdh wp14">
   <w:p>
     <w:pPr>
       <w:pStyle w:val="Footer"/>
@@ -3077,7 +4510,7 @@
 </file>
 
 <file path=word/footer2.xml><?xml version="1.0" encoding="utf-8"?>
-<w:ftr xmlns:wpc="http://schemas.microsoft.com/office/word/2010/wordprocessingCanvas" xmlns:cx="http://schemas.microsoft.com/office/drawing/2014/chartex" xmlns:cx1="http://schemas.microsoft.com/office/drawing/2015/9/8/chartex" xmlns:cx2="http://schemas.microsoft.com/office/drawing/2015/10/21/chartex" xmlns:cx3="http://schemas.microsoft.com/office/drawing/2016/5/9/chartex" xmlns:cx4="http://schemas.microsoft.com/office/drawing/2016/5/10/chartex" xmlns:cx5="http://schemas.microsoft.com/office/drawing/2016/5/11/chartex" xmlns:cx6="http://schemas.microsoft.com/office/drawing/2016/5/12/chartex" xmlns:cx7="http://schemas.microsoft.com/office/drawing/2016/5/13/chartex" xmlns:cx8="http://schemas.microsoft.com/office/drawing/2016/5/14/chartex" xmlns:mc="http://schemas.openxmlformats.org/markup-compatibility/2006" xmlns:aink="http://schemas.microsoft.com/office/drawing/2016/ink" xmlns:am3d="http://schemas.microsoft.com/office/drawing/2017/model3d" xmlns:o="urn:schemas-microsoft-com:office:office" xmlns:r="http://schemas.openxmlformats.org/officeDocument/2006/relationships" xmlns:m="http://schemas.openxmlformats.org/officeDocument/2006/math" xmlns:v="urn:schemas-microsoft-com:vml" xmlns:wp14="http://schemas.microsoft.com/office/word/2010/wordprocessingDrawing" xmlns:wp="http://schemas.openxmlformats.org/drawingml/2006/wordprocessingDrawing" xmlns:w10="urn:schemas-microsoft-com:office:word" xmlns:w="http://schemas.openxmlformats.org/wordprocessingml/2006/main" xmlns:w14="http://schemas.microsoft.com/office/word/2010/wordml" xmlns:w15="http://schemas.microsoft.com/office/word/2012/wordml" xmlns:w16cex="http://schemas.microsoft.com/office/word/2018/wordml/cex" xmlns:w16cid="http://schemas.microsoft.com/office/word/2016/wordml/cid" xmlns:w16="http://schemas.microsoft.com/office/word/2018/wordml" xmlns:w16se="http://schemas.microsoft.com/office/word/2015/wordml/symex" xmlns:wpg="http://schemas.microsoft.com/office/word/2010/wordprocessingGroup" xmlns:wpi="http://schemas.microsoft.com/office/word/2010/wordprocessingInk" xmlns:wne="http://schemas.microsoft.com/office/word/2006/wordml" xmlns:wps="http://schemas.microsoft.com/office/word/2010/wordprocessingShape" mc:Ignorable="w14 w15 w16se w16cid w16 w16cex wp14">
+<w:ftr xmlns:wpc="http://schemas.microsoft.com/office/word/2010/wordprocessingCanvas" xmlns:cx="http://schemas.microsoft.com/office/drawing/2014/chartex" xmlns:cx1="http://schemas.microsoft.com/office/drawing/2015/9/8/chartex" xmlns:cx2="http://schemas.microsoft.com/office/drawing/2015/10/21/chartex" xmlns:cx3="http://schemas.microsoft.com/office/drawing/2016/5/9/chartex" xmlns:cx4="http://schemas.microsoft.com/office/drawing/2016/5/10/chartex" xmlns:cx5="http://schemas.microsoft.com/office/drawing/2016/5/11/chartex" xmlns:cx6="http://schemas.microsoft.com/office/drawing/2016/5/12/chartex" xmlns:cx7="http://schemas.microsoft.com/office/drawing/2016/5/13/chartex" xmlns:cx8="http://schemas.microsoft.com/office/drawing/2016/5/14/chartex" xmlns:mc="http://schemas.openxmlformats.org/markup-compatibility/2006" xmlns:aink="http://schemas.microsoft.com/office/drawing/2016/ink" xmlns:am3d="http://schemas.microsoft.com/office/drawing/2017/model3d" xmlns:o="urn:schemas-microsoft-com:office:office" xmlns:r="http://schemas.openxmlformats.org/officeDocument/2006/relationships" xmlns:m="http://schemas.openxmlformats.org/officeDocument/2006/math" xmlns:v="urn:schemas-microsoft-com:vml" xmlns:wp14="http://schemas.microsoft.com/office/word/2010/wordprocessingDrawing" xmlns:wp="http://schemas.openxmlformats.org/drawingml/2006/wordprocessingDrawing" xmlns:w10="urn:schemas-microsoft-com:office:word" xmlns:w="http://schemas.openxmlformats.org/wordprocessingml/2006/main" xmlns:w14="http://schemas.microsoft.com/office/word/2010/wordml" xmlns:w15="http://schemas.microsoft.com/office/word/2012/wordml" xmlns:w16cex="http://schemas.microsoft.com/office/word/2018/wordml/cex" xmlns:w16cid="http://schemas.microsoft.com/office/word/2016/wordml/cid" xmlns:w16="http://schemas.microsoft.com/office/word/2018/wordml" xmlns:w16sdtdh="http://schemas.microsoft.com/office/word/2020/wordml/sdtdatahash" xmlns:w16se="http://schemas.microsoft.com/office/word/2015/wordml/symex" xmlns:wpg="http://schemas.microsoft.com/office/word/2010/wordprocessingGroup" xmlns:wpi="http://schemas.microsoft.com/office/word/2010/wordprocessingInk" xmlns:wne="http://schemas.microsoft.com/office/word/2006/wordml" xmlns:wps="http://schemas.microsoft.com/office/word/2010/wordprocessingShape" mc:Ignorable="w14 w15 w16se w16cid w16 w16cex w16sdtdh wp14">
   <w:p>
     <w:pPr>
       <w:pStyle w:val="Footer"/>
@@ -3087,7 +4520,7 @@
 </file>
 
 <file path=word/footer3.xml><?xml version="1.0" encoding="utf-8"?>
-<w:ftr xmlns:wpc="http://schemas.microsoft.com/office/word/2010/wordprocessingCanvas" xmlns:cx="http://schemas.microsoft.com/office/drawing/2014/chartex" xmlns:cx1="http://schemas.microsoft.com/office/drawing/2015/9/8/chartex" xmlns:cx2="http://schemas.microsoft.com/office/drawing/2015/10/21/chartex" xmlns:cx3="http://schemas.microsoft.com/office/drawing/2016/5/9/chartex" xmlns:cx4="http://schemas.microsoft.com/office/drawing/2016/5/10/chartex" xmlns:cx5="http://schemas.microsoft.com/office/drawing/2016/5/11/chartex" xmlns:cx6="http://schemas.microsoft.com/office/drawing/2016/5/12/chartex" xmlns:cx7="http://schemas.microsoft.com/office/drawing/2016/5/13/chartex" xmlns:cx8="http://schemas.microsoft.com/office/drawing/2016/5/14/chartex" xmlns:mc="http://schemas.openxmlformats.org/markup-compatibility/2006" xmlns:aink="http://schemas.microsoft.com/office/drawing/2016/ink" xmlns:am3d="http://schemas.microsoft.com/office/drawing/2017/model3d" xmlns:o="urn:schemas-microsoft-com:office:office" xmlns:r="http://schemas.openxmlformats.org/officeDocument/2006/relationships" xmlns:m="http://schemas.openxmlformats.org/officeDocument/2006/math" xmlns:v="urn:schemas-microsoft-com:vml" xmlns:wp14="http://schemas.microsoft.com/office/word/2010/wordprocessingDrawing" xmlns:wp="http://schemas.openxmlformats.org/drawingml/2006/wordprocessingDrawing" xmlns:w10="urn:schemas-microsoft-com:office:word" xmlns:w="http://schemas.openxmlformats.org/wordprocessingml/2006/main" xmlns:w14="http://schemas.microsoft.com/office/word/2010/wordml" xmlns:w15="http://schemas.microsoft.com/office/word/2012/wordml" xmlns:w16cex="http://schemas.microsoft.com/office/word/2018/wordml/cex" xmlns:w16cid="http://schemas.microsoft.com/office/word/2016/wordml/cid" xmlns:w16="http://schemas.microsoft.com/office/word/2018/wordml" xmlns:w16se="http://schemas.microsoft.com/office/word/2015/wordml/symex" xmlns:wpg="http://schemas.microsoft.com/office/word/2010/wordprocessingGroup" xmlns:wpi="http://schemas.microsoft.com/office/word/2010/wordprocessingInk" xmlns:wne="http://schemas.microsoft.com/office/word/2006/wordml" xmlns:wps="http://schemas.microsoft.com/office/word/2010/wordprocessingShape" mc:Ignorable="w14 w15 w16se w16cid w16 w16cex wp14">
+<w:ftr xmlns:wpc="http://schemas.microsoft.com/office/word/2010/wordprocessingCanvas" xmlns:cx="http://schemas.microsoft.com/office/drawing/2014/chartex" xmlns:cx1="http://schemas.microsoft.com/office/drawing/2015/9/8/chartex" xmlns:cx2="http://schemas.microsoft.com/office/drawing/2015/10/21/chartex" xmlns:cx3="http://schemas.microsoft.com/office/drawing/2016/5/9/chartex" xmlns:cx4="http://schemas.microsoft.com/office/drawing/2016/5/10/chartex" xmlns:cx5="http://schemas.microsoft.com/office/drawing/2016/5/11/chartex" xmlns:cx6="http://schemas.microsoft.com/office/drawing/2016/5/12/chartex" xmlns:cx7="http://schemas.microsoft.com/office/drawing/2016/5/13/chartex" xmlns:cx8="http://schemas.microsoft.com/office/drawing/2016/5/14/chartex" xmlns:mc="http://schemas.openxmlformats.org/markup-compatibility/2006" xmlns:aink="http://schemas.microsoft.com/office/drawing/2016/ink" xmlns:am3d="http://schemas.microsoft.com/office/drawing/2017/model3d" xmlns:o="urn:schemas-microsoft-com:office:office" xmlns:r="http://schemas.openxmlformats.org/officeDocument/2006/relationships" xmlns:m="http://schemas.openxmlformats.org/officeDocument/2006/math" xmlns:v="urn:schemas-microsoft-com:vml" xmlns:wp14="http://schemas.microsoft.com/office/word/2010/wordprocessingDrawing" xmlns:wp="http://schemas.openxmlformats.org/drawingml/2006/wordprocessingDrawing" xmlns:w10="urn:schemas-microsoft-com:office:word" xmlns:w="http://schemas.openxmlformats.org/wordprocessingml/2006/main" xmlns:w14="http://schemas.microsoft.com/office/word/2010/wordml" xmlns:w15="http://schemas.microsoft.com/office/word/2012/wordml" xmlns:w16cex="http://schemas.microsoft.com/office/word/2018/wordml/cex" xmlns:w16cid="http://schemas.microsoft.com/office/word/2016/wordml/cid" xmlns:w16="http://schemas.microsoft.com/office/word/2018/wordml" xmlns:w16sdtdh="http://schemas.microsoft.com/office/word/2020/wordml/sdtdatahash" xmlns:w16se="http://schemas.microsoft.com/office/word/2015/wordml/symex" xmlns:wpg="http://schemas.microsoft.com/office/word/2010/wordprocessingGroup" xmlns:wpi="http://schemas.microsoft.com/office/word/2010/wordprocessingInk" xmlns:wne="http://schemas.microsoft.com/office/word/2006/wordml" xmlns:wps="http://schemas.microsoft.com/office/word/2010/wordprocessingShape" mc:Ignorable="w14 w15 w16se w16cid w16 w16cex w16sdtdh wp14">
   <w:p>
     <w:pPr>
       <w:pStyle w:val="Footer"/>
@@ -3097,7 +4530,7 @@
 </file>
 
 <file path=word/footnotes.xml><?xml version="1.0" encoding="utf-8"?>
-<w:footnotes xmlns:wpc="http://schemas.microsoft.com/office/word/2010/wordprocessingCanvas" xmlns:cx="http://schemas.microsoft.com/office/drawing/2014/chartex" xmlns:cx1="http://schemas.microsoft.com/office/drawing/2015/9/8/chartex" xmlns:cx2="http://schemas.microsoft.com/office/drawing/2015/10/21/chartex" xmlns:cx3="http://schemas.microsoft.com/office/drawing/2016/5/9/chartex" xmlns:cx4="http://schemas.microsoft.com/office/drawing/2016/5/10/chartex" xmlns:cx5="http://schemas.microsoft.com/office/drawing/2016/5/11/chartex" xmlns:cx6="http://schemas.microsoft.com/office/drawing/2016/5/12/chartex" xmlns:cx7="http://schemas.microsoft.com/office/drawing/2016/5/13/chartex" xmlns:cx8="http://schemas.microsoft.com/office/drawing/2016/5/14/chartex" xmlns:mc="http://schemas.openxmlformats.org/markup-compatibility/2006" xmlns:aink="http://schemas.microsoft.com/office/drawing/2016/ink" xmlns:am3d="http://schemas.microsoft.com/office/drawing/2017/model3d" xmlns:o="urn:schemas-microsoft-com:office:office" xmlns:r="http://schemas.openxmlformats.org/officeDocument/2006/relationships" xmlns:m="http://schemas.openxmlformats.org/officeDocument/2006/math" xmlns:v="urn:schemas-microsoft-com:vml" xmlns:wp14="http://schemas.microsoft.com/office/word/2010/wordprocessingDrawing" xmlns:wp="http://schemas.openxmlformats.org/drawingml/2006/wordprocessingDrawing" xmlns:w10="urn:schemas-microsoft-com:office:word" xmlns:w="http://schemas.openxmlformats.org/wordprocessingml/2006/main" xmlns:w14="http://schemas.microsoft.com/office/word/2010/wordml" xmlns:w15="http://schemas.microsoft.com/office/word/2012/wordml" xmlns:w16cex="http://schemas.microsoft.com/office/word/2018/wordml/cex" xmlns:w16cid="http://schemas.microsoft.com/office/word/2016/wordml/cid" xmlns:w16="http://schemas.microsoft.com/office/word/2018/wordml" xmlns:w16se="http://schemas.microsoft.com/office/word/2015/wordml/symex" xmlns:wpg="http://schemas.microsoft.com/office/word/2010/wordprocessingGroup" xmlns:wpi="http://schemas.microsoft.com/office/word/2010/wordprocessingInk" xmlns:wne="http://schemas.microsoft.com/office/word/2006/wordml" xmlns:wps="http://schemas.microsoft.com/office/word/2010/wordprocessingShape" mc:Ignorable="w14 w15 w16se w16cid w16 w16cex wp14">
+<w:footnotes xmlns:wpc="http://schemas.microsoft.com/office/word/2010/wordprocessingCanvas" xmlns:cx="http://schemas.microsoft.com/office/drawing/2014/chartex" xmlns:cx1="http://schemas.microsoft.com/office/drawing/2015/9/8/chartex" xmlns:cx2="http://schemas.microsoft.com/office/drawing/2015/10/21/chartex" xmlns:cx3="http://schemas.microsoft.com/office/drawing/2016/5/9/chartex" xmlns:cx4="http://schemas.microsoft.com/office/drawing/2016/5/10/chartex" xmlns:cx5="http://schemas.microsoft.com/office/drawing/2016/5/11/chartex" xmlns:cx6="http://schemas.microsoft.com/office/drawing/2016/5/12/chartex" xmlns:cx7="http://schemas.microsoft.com/office/drawing/2016/5/13/chartex" xmlns:cx8="http://schemas.microsoft.com/office/drawing/2016/5/14/chartex" xmlns:mc="http://schemas.openxmlformats.org/markup-compatibility/2006" xmlns:aink="http://schemas.microsoft.com/office/drawing/2016/ink" xmlns:am3d="http://schemas.microsoft.com/office/drawing/2017/model3d" xmlns:o="urn:schemas-microsoft-com:office:office" xmlns:r="http://schemas.openxmlformats.org/officeDocument/2006/relationships" xmlns:m="http://schemas.openxmlformats.org/officeDocument/2006/math" xmlns:v="urn:schemas-microsoft-com:vml" xmlns:wp14="http://schemas.microsoft.com/office/word/2010/wordprocessingDrawing" xmlns:wp="http://schemas.openxmlformats.org/drawingml/2006/wordprocessingDrawing" xmlns:w10="urn:schemas-microsoft-com:office:word" xmlns:w="http://schemas.openxmlformats.org/wordprocessingml/2006/main" xmlns:w14="http://schemas.microsoft.com/office/word/2010/wordml" xmlns:w15="http://schemas.microsoft.com/office/word/2012/wordml" xmlns:w16cex="http://schemas.microsoft.com/office/word/2018/wordml/cex" xmlns:w16cid="http://schemas.microsoft.com/office/word/2016/wordml/cid" xmlns:w16="http://schemas.microsoft.com/office/word/2018/wordml" xmlns:w16sdtdh="http://schemas.microsoft.com/office/word/2020/wordml/sdtdatahash" xmlns:w16se="http://schemas.microsoft.com/office/word/2015/wordml/symex" xmlns:wpg="http://schemas.microsoft.com/office/word/2010/wordprocessingGroup" xmlns:wpi="http://schemas.microsoft.com/office/word/2010/wordprocessingInk" xmlns:wne="http://schemas.microsoft.com/office/word/2006/wordml" xmlns:wps="http://schemas.microsoft.com/office/word/2010/wordprocessingShape" mc:Ignorable="w14 w15 w16se w16cid w16 w16cex w16sdtdh wp14">
   <w:footnote w:type="separator" w:id="-1">
     <w:p>
       <w:pPr>
@@ -3122,7 +4555,7 @@
 </file>
 
 <file path=word/header1.xml><?xml version="1.0" encoding="utf-8"?>
-<w:hdr xmlns:wpc="http://schemas.microsoft.com/office/word/2010/wordprocessingCanvas" xmlns:cx="http://schemas.microsoft.com/office/drawing/2014/chartex" xmlns:cx1="http://schemas.microsoft.com/office/drawing/2015/9/8/chartex" xmlns:cx2="http://schemas.microsoft.com/office/drawing/2015/10/21/chartex" xmlns:cx3="http://schemas.microsoft.com/office/drawing/2016/5/9/chartex" xmlns:cx4="http://schemas.microsoft.com/office/drawing/2016/5/10/chartex" xmlns:cx5="http://schemas.microsoft.com/office/drawing/2016/5/11/chartex" xmlns:cx6="http://schemas.microsoft.com/office/drawing/2016/5/12/chartex" xmlns:cx7="http://schemas.microsoft.com/office/drawing/2016/5/13/chartex" xmlns:cx8="http://schemas.microsoft.com/office/drawing/2016/5/14/chartex" xmlns:mc="http://schemas.openxmlformats.org/markup-compatibility/2006" xmlns:aink="http://schemas.microsoft.com/office/drawing/2016/ink" xmlns:am3d="http://schemas.microsoft.com/office/drawing/2017/model3d" xmlns:o="urn:schemas-microsoft-com:office:office" xmlns:r="http://schemas.openxmlformats.org/officeDocument/2006/relationships" xmlns:m="http://schemas.openxmlformats.org/officeDocument/2006/math" xmlns:v="urn:schemas-microsoft-com:vml" xmlns:wp14="http://schemas.microsoft.com/office/word/2010/wordprocessingDrawing" xmlns:wp="http://schemas.openxmlformats.org/drawingml/2006/wordprocessingDrawing" xmlns:w10="urn:schemas-microsoft-com:office:word" xmlns:w="http://schemas.openxmlformats.org/wordprocessingml/2006/main" xmlns:w14="http://schemas.microsoft.com/office/word/2010/wordml" xmlns:w15="http://schemas.microsoft.com/office/word/2012/wordml" xmlns:w16cex="http://schemas.microsoft.com/office/word/2018/wordml/cex" xmlns:w16cid="http://schemas.microsoft.com/office/word/2016/wordml/cid" xmlns:w16="http://schemas.microsoft.com/office/word/2018/wordml" xmlns:w16se="http://schemas.microsoft.com/office/word/2015/wordml/symex" xmlns:wpg="http://schemas.microsoft.com/office/word/2010/wordprocessingGroup" xmlns:wpi="http://schemas.microsoft.com/office/word/2010/wordprocessingInk" xmlns:wne="http://schemas.microsoft.com/office/word/2006/wordml" xmlns:wps="http://schemas.microsoft.com/office/word/2010/wordprocessingShape" mc:Ignorable="w14 w15 w16se w16cid w16 w16cex wp14">
+<w:hdr xmlns:wpc="http://schemas.microsoft.com/office/word/2010/wordprocessingCanvas" xmlns:cx="http://schemas.microsoft.com/office/drawing/2014/chartex" xmlns:cx1="http://schemas.microsoft.com/office/drawing/2015/9/8/chartex" xmlns:cx2="http://schemas.microsoft.com/office/drawing/2015/10/21/chartex" xmlns:cx3="http://schemas.microsoft.com/office/drawing/2016/5/9/chartex" xmlns:cx4="http://schemas.microsoft.com/office/drawing/2016/5/10/chartex" xmlns:cx5="http://schemas.microsoft.com/office/drawing/2016/5/11/chartex" xmlns:cx6="http://schemas.microsoft.com/office/drawing/2016/5/12/chartex" xmlns:cx7="http://schemas.microsoft.com/office/drawing/2016/5/13/chartex" xmlns:cx8="http://schemas.microsoft.com/office/drawing/2016/5/14/chartex" xmlns:mc="http://schemas.openxmlformats.org/markup-compatibility/2006" xmlns:aink="http://schemas.microsoft.com/office/drawing/2016/ink" xmlns:am3d="http://schemas.microsoft.com/office/drawing/2017/model3d" xmlns:o="urn:schemas-microsoft-com:office:office" xmlns:r="http://schemas.openxmlformats.org/officeDocument/2006/relationships" xmlns:m="http://schemas.openxmlformats.org/officeDocument/2006/math" xmlns:v="urn:schemas-microsoft-com:vml" xmlns:wp14="http://schemas.microsoft.com/office/word/2010/wordprocessingDrawing" xmlns:wp="http://schemas.openxmlformats.org/drawingml/2006/wordprocessingDrawing" xmlns:w10="urn:schemas-microsoft-com:office:word" xmlns:w="http://schemas.openxmlformats.org/wordprocessingml/2006/main" xmlns:w14="http://schemas.microsoft.com/office/word/2010/wordml" xmlns:w15="http://schemas.microsoft.com/office/word/2012/wordml" xmlns:w16cex="http://schemas.microsoft.com/office/word/2018/wordml/cex" xmlns:w16cid="http://schemas.microsoft.com/office/word/2016/wordml/cid" xmlns:w16="http://schemas.microsoft.com/office/word/2018/wordml" xmlns:w16sdtdh="http://schemas.microsoft.com/office/word/2020/wordml/sdtdatahash" xmlns:w16se="http://schemas.microsoft.com/office/word/2015/wordml/symex" xmlns:wpg="http://schemas.microsoft.com/office/word/2010/wordprocessingGroup" xmlns:wpi="http://schemas.microsoft.com/office/word/2010/wordprocessingInk" xmlns:wne="http://schemas.microsoft.com/office/word/2006/wordml" xmlns:wps="http://schemas.microsoft.com/office/word/2010/wordprocessingShape" mc:Ignorable="w14 w15 w16se w16cid w16 w16cex w16sdtdh wp14">
   <w:p>
     <w:pPr>
       <w:pStyle w:val="Header"/>
@@ -3156,7 +4589,7 @@
           </v:handles>
           <o:lock v:ext="edit" text="t" shapetype="t"/>
         </v:shapetype>
-        <v:shape id="PowerPlusWaterMarkObject379758282" o:spid="_x0000_s2050" type="#_x0000_t136" style="position:absolute;margin-left:0;margin-top:0;width:586.5pt;height:73.3pt;rotation:315;z-index:-251655168;mso-position-horizontal:center;mso-position-horizontal-relative:margin;mso-position-vertical:center;mso-position-vertical-relative:margin" o:allowincell="f" fillcolor="silver" stroked="f">
+        <v:shape id="PowerPlusWaterMarkObject379758282" o:spid="_x0000_s1026" type="#_x0000_t136" style="position:absolute;margin-left:0;margin-top:0;width:586.5pt;height:73.3pt;rotation:315;z-index:-251655168;mso-position-horizontal:center;mso-position-horizontal-relative:margin;mso-position-vertical:center;mso-position-vertical-relative:margin" o:allowincell="f" fillcolor="silver" stroked="f">
           <v:fill opacity=".5"/>
           <v:textpath style="font-family:&quot;Poppins Medium&quot;;font-size:1pt" string="LEARNERS BEHIND WINNERS"/>
           <w10:wrap anchorx="margin" anchory="margin"/>
@@ -3168,7 +4601,7 @@
 </file>
 
 <file path=word/header2.xml><?xml version="1.0" encoding="utf-8"?>
-<w:hdr xmlns:wpc="http://schemas.microsoft.com/office/word/2010/wordprocessingCanvas" xmlns:cx="http://schemas.microsoft.com/office/drawing/2014/chartex" xmlns:cx1="http://schemas.microsoft.com/office/drawing/2015/9/8/chartex" xmlns:cx2="http://schemas.microsoft.com/office/drawing/2015/10/21/chartex" xmlns:cx3="http://schemas.microsoft.com/office/drawing/2016/5/9/chartex" xmlns:cx4="http://schemas.microsoft.com/office/drawing/2016/5/10/chartex" xmlns:cx5="http://schemas.microsoft.com/office/drawing/2016/5/11/chartex" xmlns:cx6="http://schemas.microsoft.com/office/drawing/2016/5/12/chartex" xmlns:cx7="http://schemas.microsoft.com/office/drawing/2016/5/13/chartex" xmlns:cx8="http://schemas.microsoft.com/office/drawing/2016/5/14/chartex" xmlns:mc="http://schemas.openxmlformats.org/markup-compatibility/2006" xmlns:aink="http://schemas.microsoft.com/office/drawing/2016/ink" xmlns:am3d="http://schemas.microsoft.com/office/drawing/2017/model3d" xmlns:o="urn:schemas-microsoft-com:office:office" xmlns:r="http://schemas.openxmlformats.org/officeDocument/2006/relationships" xmlns:m="http://schemas.openxmlformats.org/officeDocument/2006/math" xmlns:v="urn:schemas-microsoft-com:vml" xmlns:wp14="http://schemas.microsoft.com/office/word/2010/wordprocessingDrawing" xmlns:wp="http://schemas.openxmlformats.org/drawingml/2006/wordprocessingDrawing" xmlns:w10="urn:schemas-microsoft-com:office:word" xmlns:w="http://schemas.openxmlformats.org/wordprocessingml/2006/main" xmlns:w14="http://schemas.microsoft.com/office/word/2010/wordml" xmlns:w15="http://schemas.microsoft.com/office/word/2012/wordml" xmlns:w16cex="http://schemas.microsoft.com/office/word/2018/wordml/cex" xmlns:w16cid="http://schemas.microsoft.com/office/word/2016/wordml/cid" xmlns:w16="http://schemas.microsoft.com/office/word/2018/wordml" xmlns:w16se="http://schemas.microsoft.com/office/word/2015/wordml/symex" xmlns:wpg="http://schemas.microsoft.com/office/word/2010/wordprocessingGroup" xmlns:wpi="http://schemas.microsoft.com/office/word/2010/wordprocessingInk" xmlns:wne="http://schemas.microsoft.com/office/word/2006/wordml" xmlns:wps="http://schemas.microsoft.com/office/word/2010/wordprocessingShape" mc:Ignorable="w14 w15 w16se w16cid w16 w16cex wp14">
+<w:hdr xmlns:wpc="http://schemas.microsoft.com/office/word/2010/wordprocessingCanvas" xmlns:cx="http://schemas.microsoft.com/office/drawing/2014/chartex" xmlns:cx1="http://schemas.microsoft.com/office/drawing/2015/9/8/chartex" xmlns:cx2="http://schemas.microsoft.com/office/drawing/2015/10/21/chartex" xmlns:cx3="http://schemas.microsoft.com/office/drawing/2016/5/9/chartex" xmlns:cx4="http://schemas.microsoft.com/office/drawing/2016/5/10/chartex" xmlns:cx5="http://schemas.microsoft.com/office/drawing/2016/5/11/chartex" xmlns:cx6="http://schemas.microsoft.com/office/drawing/2016/5/12/chartex" xmlns:cx7="http://schemas.microsoft.com/office/drawing/2016/5/13/chartex" xmlns:cx8="http://schemas.microsoft.com/office/drawing/2016/5/14/chartex" xmlns:mc="http://schemas.openxmlformats.org/markup-compatibility/2006" xmlns:aink="http://schemas.microsoft.com/office/drawing/2016/ink" xmlns:am3d="http://schemas.microsoft.com/office/drawing/2017/model3d" xmlns:o="urn:schemas-microsoft-com:office:office" xmlns:r="http://schemas.openxmlformats.org/officeDocument/2006/relationships" xmlns:m="http://schemas.openxmlformats.org/officeDocument/2006/math" xmlns:v="urn:schemas-microsoft-com:vml" xmlns:wp14="http://schemas.microsoft.com/office/word/2010/wordprocessingDrawing" xmlns:wp="http://schemas.openxmlformats.org/drawingml/2006/wordprocessingDrawing" xmlns:w10="urn:schemas-microsoft-com:office:word" xmlns:w="http://schemas.openxmlformats.org/wordprocessingml/2006/main" xmlns:w14="http://schemas.microsoft.com/office/word/2010/wordml" xmlns:w15="http://schemas.microsoft.com/office/word/2012/wordml" xmlns:w16cex="http://schemas.microsoft.com/office/word/2018/wordml/cex" xmlns:w16cid="http://schemas.microsoft.com/office/word/2016/wordml/cid" xmlns:w16="http://schemas.microsoft.com/office/word/2018/wordml" xmlns:w16sdtdh="http://schemas.microsoft.com/office/word/2020/wordml/sdtdatahash" xmlns:w16se="http://schemas.microsoft.com/office/word/2015/wordml/symex" xmlns:wpg="http://schemas.microsoft.com/office/word/2010/wordprocessingGroup" xmlns:wpi="http://schemas.microsoft.com/office/word/2010/wordprocessingInk" xmlns:wne="http://schemas.microsoft.com/office/word/2006/wordml" xmlns:wps="http://schemas.microsoft.com/office/word/2010/wordprocessingShape" mc:Ignorable="w14 w15 w16se w16cid w16 w16cex w16sdtdh wp14">
   <w:p>
     <w:pPr>
       <w:pStyle w:val="Header"/>
@@ -3202,7 +4635,7 @@
           </v:handles>
           <o:lock v:ext="edit" text="t" shapetype="t"/>
         </v:shapetype>
-        <v:shape id="PowerPlusWaterMarkObject379758283" o:spid="_x0000_s2051" type="#_x0000_t136" style="position:absolute;margin-left:0;margin-top:0;width:586.5pt;height:73.3pt;rotation:315;z-index:-251653120;mso-position-horizontal:center;mso-position-horizontal-relative:margin;mso-position-vertical:center;mso-position-vertical-relative:margin" o:allowincell="f" fillcolor="silver" stroked="f">
+        <v:shape id="PowerPlusWaterMarkObject379758283" o:spid="_x0000_s1027" type="#_x0000_t136" style="position:absolute;margin-left:0;margin-top:0;width:586.5pt;height:73.3pt;rotation:315;z-index:-251653120;mso-position-horizontal:center;mso-position-horizontal-relative:margin;mso-position-vertical:center;mso-position-vertical-relative:margin" o:allowincell="f" fillcolor="silver" stroked="f">
           <v:fill opacity=".5"/>
           <v:textpath style="font-family:&quot;Poppins Medium&quot;;font-size:1pt" string="LEARNERS BEHIND WINNERS"/>
           <w10:wrap anchorx="margin" anchory="margin"/>
@@ -3214,7 +4647,7 @@
 </file>
 
 <file path=word/header3.xml><?xml version="1.0" encoding="utf-8"?>
-<w:hdr xmlns:wpc="http://schemas.microsoft.com/office/word/2010/wordprocessingCanvas" xmlns:cx="http://schemas.microsoft.com/office/drawing/2014/chartex" xmlns:cx1="http://schemas.microsoft.com/office/drawing/2015/9/8/chartex" xmlns:cx2="http://schemas.microsoft.com/office/drawing/2015/10/21/chartex" xmlns:cx3="http://schemas.microsoft.com/office/drawing/2016/5/9/chartex" xmlns:cx4="http://schemas.microsoft.com/office/drawing/2016/5/10/chartex" xmlns:cx5="http://schemas.microsoft.com/office/drawing/2016/5/11/chartex" xmlns:cx6="http://schemas.microsoft.com/office/drawing/2016/5/12/chartex" xmlns:cx7="http://schemas.microsoft.com/office/drawing/2016/5/13/chartex" xmlns:cx8="http://schemas.microsoft.com/office/drawing/2016/5/14/chartex" xmlns:mc="http://schemas.openxmlformats.org/markup-compatibility/2006" xmlns:aink="http://schemas.microsoft.com/office/drawing/2016/ink" xmlns:am3d="http://schemas.microsoft.com/office/drawing/2017/model3d" xmlns:o="urn:schemas-microsoft-com:office:office" xmlns:r="http://schemas.openxmlformats.org/officeDocument/2006/relationships" xmlns:m="http://schemas.openxmlformats.org/officeDocument/2006/math" xmlns:v="urn:schemas-microsoft-com:vml" xmlns:wp14="http://schemas.microsoft.com/office/word/2010/wordprocessingDrawing" xmlns:wp="http://schemas.openxmlformats.org/drawingml/2006/wordprocessingDrawing" xmlns:w10="urn:schemas-microsoft-com:office:word" xmlns:w="http://schemas.openxmlformats.org/wordprocessingml/2006/main" xmlns:w14="http://schemas.microsoft.com/office/word/2010/wordml" xmlns:w15="http://schemas.microsoft.com/office/word/2012/wordml" xmlns:w16cex="http://schemas.microsoft.com/office/word/2018/wordml/cex" xmlns:w16cid="http://schemas.microsoft.com/office/word/2016/wordml/cid" xmlns:w16="http://schemas.microsoft.com/office/word/2018/wordml" xmlns:w16se="http://schemas.microsoft.com/office/word/2015/wordml/symex" xmlns:wpg="http://schemas.microsoft.com/office/word/2010/wordprocessingGroup" xmlns:wpi="http://schemas.microsoft.com/office/word/2010/wordprocessingInk" xmlns:wne="http://schemas.microsoft.com/office/word/2006/wordml" xmlns:wps="http://schemas.microsoft.com/office/word/2010/wordprocessingShape" mc:Ignorable="w14 w15 w16se w16cid w16 w16cex wp14">
+<w:hdr xmlns:wpc="http://schemas.microsoft.com/office/word/2010/wordprocessingCanvas" xmlns:cx="http://schemas.microsoft.com/office/drawing/2014/chartex" xmlns:cx1="http://schemas.microsoft.com/office/drawing/2015/9/8/chartex" xmlns:cx2="http://schemas.microsoft.com/office/drawing/2015/10/21/chartex" xmlns:cx3="http://schemas.microsoft.com/office/drawing/2016/5/9/chartex" xmlns:cx4="http://schemas.microsoft.com/office/drawing/2016/5/10/chartex" xmlns:cx5="http://schemas.microsoft.com/office/drawing/2016/5/11/chartex" xmlns:cx6="http://schemas.microsoft.com/office/drawing/2016/5/12/chartex" xmlns:cx7="http://schemas.microsoft.com/office/drawing/2016/5/13/chartex" xmlns:cx8="http://schemas.microsoft.com/office/drawing/2016/5/14/chartex" xmlns:mc="http://schemas.openxmlformats.org/markup-compatibility/2006" xmlns:aink="http://schemas.microsoft.com/office/drawing/2016/ink" xmlns:am3d="http://schemas.microsoft.com/office/drawing/2017/model3d" xmlns:o="urn:schemas-microsoft-com:office:office" xmlns:r="http://schemas.openxmlformats.org/officeDocument/2006/relationships" xmlns:m="http://schemas.openxmlformats.org/officeDocument/2006/math" xmlns:v="urn:schemas-microsoft-com:vml" xmlns:wp14="http://schemas.microsoft.com/office/word/2010/wordprocessingDrawing" xmlns:wp="http://schemas.openxmlformats.org/drawingml/2006/wordprocessingDrawing" xmlns:w10="urn:schemas-microsoft-com:office:word" xmlns:w="http://schemas.openxmlformats.org/wordprocessingml/2006/main" xmlns:w14="http://schemas.microsoft.com/office/word/2010/wordml" xmlns:w15="http://schemas.microsoft.com/office/word/2012/wordml" xmlns:w16cex="http://schemas.microsoft.com/office/word/2018/wordml/cex" xmlns:w16cid="http://schemas.microsoft.com/office/word/2016/wordml/cid" xmlns:w16="http://schemas.microsoft.com/office/word/2018/wordml" xmlns:w16sdtdh="http://schemas.microsoft.com/office/word/2020/wordml/sdtdatahash" xmlns:w16se="http://schemas.microsoft.com/office/word/2015/wordml/symex" xmlns:wpg="http://schemas.microsoft.com/office/word/2010/wordprocessingGroup" xmlns:wpi="http://schemas.microsoft.com/office/word/2010/wordprocessingInk" xmlns:wne="http://schemas.microsoft.com/office/word/2006/wordml" xmlns:wps="http://schemas.microsoft.com/office/word/2010/wordprocessingShape" mc:Ignorable="w14 w15 w16se w16cid w16 w16cex w16sdtdh wp14">
   <w:p>
     <w:pPr>
       <w:pStyle w:val="Header"/>
@@ -3248,7 +4681,7 @@
           </v:handles>
           <o:lock v:ext="edit" text="t" shapetype="t"/>
         </v:shapetype>
-        <v:shape id="PowerPlusWaterMarkObject379758281" o:spid="_x0000_s2049" type="#_x0000_t136" style="position:absolute;margin-left:0;margin-top:0;width:586.5pt;height:73.3pt;rotation:315;z-index:-251657216;mso-position-horizontal:center;mso-position-horizontal-relative:margin;mso-position-vertical:center;mso-position-vertical-relative:margin" o:allowincell="f" fillcolor="silver" stroked="f">
+        <v:shape id="PowerPlusWaterMarkObject379758281" o:spid="_x0000_s1025" type="#_x0000_t136" style="position:absolute;margin-left:0;margin-top:0;width:586.5pt;height:73.3pt;rotation:315;z-index:-251657216;mso-position-horizontal:center;mso-position-horizontal-relative:margin;mso-position-vertical:center;mso-position-vertical-relative:margin" o:allowincell="f" fillcolor="silver" stroked="f">
           <v:fill opacity=".5"/>
           <v:textpath style="font-family:&quot;Poppins Medium&quot;;font-size:1pt" string="LEARNERS BEHIND WINNERS"/>
           <w10:wrap anchorx="margin" anchory="margin"/>
@@ -3260,7 +4693,7 @@
 </file>
 
 <file path=word/styles.xml><?xml version="1.0" encoding="utf-8"?>
-<w:styles xmlns:mc="http://schemas.openxmlformats.org/markup-compatibility/2006" xmlns:r="http://schemas.openxmlformats.org/officeDocument/2006/relationships" xmlns:w="http://schemas.openxmlformats.org/wordprocessingml/2006/main" xmlns:w14="http://schemas.microsoft.com/office/word/2010/wordml" xmlns:w15="http://schemas.microsoft.com/office/word/2012/wordml" xmlns:w16cex="http://schemas.microsoft.com/office/word/2018/wordml/cex" xmlns:w16cid="http://schemas.microsoft.com/office/word/2016/wordml/cid" xmlns:w16="http://schemas.microsoft.com/office/word/2018/wordml" xmlns:w16se="http://schemas.microsoft.com/office/word/2015/wordml/symex" mc:Ignorable="w14 w15 w16se w16cid w16 w16cex">
+<w:styles xmlns:mc="http://schemas.openxmlformats.org/markup-compatibility/2006" xmlns:r="http://schemas.openxmlformats.org/officeDocument/2006/relationships" xmlns:w="http://schemas.openxmlformats.org/wordprocessingml/2006/main" xmlns:w14="http://schemas.microsoft.com/office/word/2010/wordml" xmlns:w15="http://schemas.microsoft.com/office/word/2012/wordml" xmlns:w16cex="http://schemas.microsoft.com/office/word/2018/wordml/cex" xmlns:w16cid="http://schemas.microsoft.com/office/word/2016/wordml/cid" xmlns:w16="http://schemas.microsoft.com/office/word/2018/wordml" xmlns:w16sdtdh="http://schemas.microsoft.com/office/word/2020/wordml/sdtdatahash" xmlns:w16se="http://schemas.microsoft.com/office/word/2015/wordml/symex" mc:Ignorable="w14 w15 w16se w16cid w16 w16cex w16sdtdh">
   <w:docDefaults>
     <w:rPrDefault>
       <w:rPr>

</xml_diff>

<commit_message>
Hive queries doc change
</commit_message>
<xml_diff>
--- a/Hive/HiveQueries.docx
+++ b/Hive/HiveQueries.docx
@@ -36,20 +36,190 @@
     <w:p/>
     <w:p>
       <w:r>
-        <w:t>create table storesales(RowID int,OrderID string,OrderDate date,ShipDate date,ShipMode string,CustomerID string,CustomerName string,Segment string,Country string,City string,State string,PostalCode int,Region string,ProductID string,Category string,SubCategory string,ProductName string,Sales double) ROW FORMAT DELIMITED FIELDS TERMINATED BY ',' LINES TERMINATED BY '\n' STORED AS TEXTFILE;</w:t>
+        <w:t xml:space="preserve">create table </w:t>
+      </w:r>
+      <w:proofErr w:type="spellStart"/>
+      <w:proofErr w:type="gramStart"/>
+      <w:r>
+        <w:t>storesales</w:t>
+      </w:r>
+      <w:proofErr w:type="spellEnd"/>
+      <w:r>
+        <w:t>(</w:t>
+      </w:r>
+      <w:proofErr w:type="spellStart"/>
+      <w:proofErr w:type="gramEnd"/>
+      <w:r>
+        <w:t>RowID</w:t>
+      </w:r>
+      <w:proofErr w:type="spellEnd"/>
+      <w:r>
+        <w:t xml:space="preserve"> </w:t>
+      </w:r>
+      <w:proofErr w:type="spellStart"/>
+      <w:r>
+        <w:t>int,OrderID</w:t>
+      </w:r>
+      <w:proofErr w:type="spellEnd"/>
+      <w:r>
+        <w:t xml:space="preserve"> </w:t>
+      </w:r>
+      <w:proofErr w:type="spellStart"/>
+      <w:r>
+        <w:t>string,OrderDate</w:t>
+      </w:r>
+      <w:proofErr w:type="spellEnd"/>
+      <w:r>
+        <w:t xml:space="preserve"> </w:t>
+      </w:r>
+      <w:proofErr w:type="spellStart"/>
+      <w:r>
+        <w:t>date,ShipDate</w:t>
+      </w:r>
+      <w:proofErr w:type="spellEnd"/>
+      <w:r>
+        <w:t xml:space="preserve"> </w:t>
+      </w:r>
+      <w:proofErr w:type="spellStart"/>
+      <w:r>
+        <w:t>date,ShipMode</w:t>
+      </w:r>
+      <w:proofErr w:type="spellEnd"/>
+      <w:r>
+        <w:t xml:space="preserve"> </w:t>
+      </w:r>
+      <w:proofErr w:type="spellStart"/>
+      <w:r>
+        <w:t>string,CustomerID</w:t>
+      </w:r>
+      <w:proofErr w:type="spellEnd"/>
+      <w:r>
+        <w:t xml:space="preserve"> </w:t>
+      </w:r>
+      <w:proofErr w:type="spellStart"/>
+      <w:r>
+        <w:t>string,CustomerName</w:t>
+      </w:r>
+      <w:proofErr w:type="spellEnd"/>
+      <w:r>
+        <w:t xml:space="preserve"> </w:t>
+      </w:r>
+      <w:proofErr w:type="spellStart"/>
+      <w:r>
+        <w:t>string,Segment</w:t>
+      </w:r>
+      <w:proofErr w:type="spellEnd"/>
+      <w:r>
+        <w:t xml:space="preserve"> </w:t>
+      </w:r>
+      <w:proofErr w:type="spellStart"/>
+      <w:r>
+        <w:t>string,Country</w:t>
+      </w:r>
+      <w:proofErr w:type="spellEnd"/>
+      <w:r>
+        <w:t xml:space="preserve"> </w:t>
+      </w:r>
+      <w:proofErr w:type="spellStart"/>
+      <w:r>
+        <w:t>string,City</w:t>
+      </w:r>
+      <w:proofErr w:type="spellEnd"/>
+      <w:r>
+        <w:t xml:space="preserve"> </w:t>
+      </w:r>
+      <w:proofErr w:type="spellStart"/>
+      <w:r>
+        <w:t>string,State</w:t>
+      </w:r>
+      <w:proofErr w:type="spellEnd"/>
+      <w:r>
+        <w:t xml:space="preserve"> </w:t>
+      </w:r>
+      <w:proofErr w:type="spellStart"/>
+      <w:r>
+        <w:t>string,PostalCode</w:t>
+      </w:r>
+      <w:proofErr w:type="spellEnd"/>
+      <w:r>
+        <w:t xml:space="preserve"> </w:t>
+      </w:r>
+      <w:proofErr w:type="spellStart"/>
+      <w:r>
+        <w:t>int,Region</w:t>
+      </w:r>
+      <w:proofErr w:type="spellEnd"/>
+      <w:r>
+        <w:t xml:space="preserve"> </w:t>
+      </w:r>
+      <w:proofErr w:type="spellStart"/>
+      <w:r>
+        <w:t>string,ProductID</w:t>
+      </w:r>
+      <w:proofErr w:type="spellEnd"/>
+      <w:r>
+        <w:t xml:space="preserve"> </w:t>
+      </w:r>
+      <w:proofErr w:type="spellStart"/>
+      <w:r>
+        <w:t>string,Category</w:t>
+      </w:r>
+      <w:proofErr w:type="spellEnd"/>
+      <w:r>
+        <w:t xml:space="preserve"> </w:t>
+      </w:r>
+      <w:proofErr w:type="spellStart"/>
+      <w:r>
+        <w:t>string,SubCategory</w:t>
+      </w:r>
+      <w:proofErr w:type="spellEnd"/>
+      <w:r>
+        <w:t xml:space="preserve"> </w:t>
+      </w:r>
+      <w:proofErr w:type="spellStart"/>
+      <w:r>
+        <w:t>string,ProductName</w:t>
+      </w:r>
+      <w:proofErr w:type="spellEnd"/>
+      <w:r>
+        <w:t xml:space="preserve"> </w:t>
+      </w:r>
+      <w:proofErr w:type="spellStart"/>
+      <w:r>
+        <w:t>string,Sales</w:t>
+      </w:r>
+      <w:proofErr w:type="spellEnd"/>
+      <w:r>
+        <w:t xml:space="preserve"> double) ROW FORMAT DELIMITED FIELDS TERMINATED BY ',' LINES TERMINATED BY '\n' STORED AS TEXTFILE;</w:t>
       </w:r>
     </w:p>
     <w:p/>
     <w:p/>
     <w:p>
       <w:r>
-        <w:t>describe storesales;</w:t>
+        <w:t xml:space="preserve">describe </w:t>
+      </w:r>
+      <w:proofErr w:type="spellStart"/>
+      <w:r>
+        <w:t>storesales</w:t>
+      </w:r>
+      <w:proofErr w:type="spellEnd"/>
+      <w:r>
+        <w:t>;</w:t>
       </w:r>
     </w:p>
     <w:p/>
     <w:p>
       <w:r>
-        <w:t>describe formatted storesales;</w:t>
+        <w:t xml:space="preserve">describe formatted </w:t>
+      </w:r>
+      <w:proofErr w:type="spellStart"/>
+      <w:r>
+        <w:t>storesales</w:t>
+      </w:r>
+      <w:proofErr w:type="spellEnd"/>
+      <w:r>
+        <w:t>;</w:t>
       </w:r>
     </w:p>
     <w:p/>
@@ -69,24 +239,64 @@
     <w:p/>
     <w:p>
       <w:r>
-        <w:t>load data local inpath '/home/ganesh/Analytics/dataset' into table storesales;</w:t>
+        <w:t>load data local inpath '/home/</w:t>
+      </w:r>
+      <w:proofErr w:type="spellStart"/>
+      <w:r>
+        <w:t>ganesh</w:t>
+      </w:r>
+      <w:proofErr w:type="spellEnd"/>
+      <w:r>
+        <w:t xml:space="preserve">/Analytics/dataset' into table </w:t>
+      </w:r>
+      <w:proofErr w:type="spellStart"/>
+      <w:r>
+        <w:t>storesales</w:t>
+      </w:r>
+      <w:proofErr w:type="spellEnd"/>
+      <w:r>
+        <w:t>;</w:t>
       </w:r>
     </w:p>
     <w:p/>
     <w:p>
       <w:r>
-        <w:t>Select * from storesales limit 15;</w:t>
+        <w:t xml:space="preserve">Select * from </w:t>
+      </w:r>
+      <w:proofErr w:type="spellStart"/>
+      <w:r>
+        <w:t>storesales</w:t>
+      </w:r>
+      <w:proofErr w:type="spellEnd"/>
+      <w:r>
+        <w:t xml:space="preserve"> limit 15;</w:t>
       </w:r>
     </w:p>
     <w:p/>
     <w:p>
       <w:r>
-        <w:t># if dropped need to create again for future use.</w:t>
-      </w:r>
-    </w:p>
-    <w:p>
-      <w:r>
-        <w:t>drop table storesales;</w:t>
+        <w:t xml:space="preserve"># </w:t>
+      </w:r>
+      <w:proofErr w:type="gramStart"/>
+      <w:r>
+        <w:t>if</w:t>
+      </w:r>
+      <w:proofErr w:type="gramEnd"/>
+      <w:r>
+        <w:t xml:space="preserve"> dropped need to create again for future use.</w:t>
+      </w:r>
+    </w:p>
+    <w:p>
+      <w:r>
+        <w:t xml:space="preserve">drop table </w:t>
+      </w:r>
+      <w:proofErr w:type="spellStart"/>
+      <w:r>
+        <w:t>storesales</w:t>
+      </w:r>
+      <w:proofErr w:type="spellEnd"/>
+      <w:r>
+        <w:t>;</w:t>
       </w:r>
     </w:p>
     <w:p/>
@@ -119,19 +329,181 @@
     <w:p/>
     <w:p>
       <w:r>
-        <w:t>hdfs dfs -copyFromLocal superstore.csv /user/hdfs/superstore</w:t>
+        <w:t>hdfs dfs -</w:t>
+      </w:r>
+      <w:proofErr w:type="spellStart"/>
+      <w:r>
+        <w:t>copyFromLocal</w:t>
+      </w:r>
+      <w:proofErr w:type="spellEnd"/>
+      <w:r>
+        <w:t xml:space="preserve"> superstore.csv /user/hdfs/superstore</w:t>
       </w:r>
     </w:p>
     <w:p/>
     <w:p>
       <w:r>
-        <w:t>create external table storesales</w:t>
-      </w:r>
-      <w:r>
-        <w:t>_ex</w:t>
-      </w:r>
-      <w:r>
-        <w:t>(RowID int,OrderID string,OrderDate date,ShipDate date,ShipMode string,CustomerID string,CustomerName string,Segment string,Country string,City string,State string,PostalCode int,Region string,ProductID string,Category string,SubCategory string,ProductName string,Sales double) ROW FORMAT DELIMITED FIELDS TERMINATED BY ',' LINES TERMINATED BY '\n' STORED AS TEXTFILE location '</w:t>
+        <w:t xml:space="preserve">create external table </w:t>
+      </w:r>
+      <w:proofErr w:type="spellStart"/>
+      <w:r>
+        <w:t>storesales</w:t>
+      </w:r>
+      <w:r>
+        <w:t>_</w:t>
+      </w:r>
+      <w:proofErr w:type="gramStart"/>
+      <w:r>
+        <w:t>ex</w:t>
+      </w:r>
+      <w:proofErr w:type="spellEnd"/>
+      <w:r>
+        <w:t>(</w:t>
+      </w:r>
+      <w:proofErr w:type="spellStart"/>
+      <w:proofErr w:type="gramEnd"/>
+      <w:r>
+        <w:t>RowID</w:t>
+      </w:r>
+      <w:proofErr w:type="spellEnd"/>
+      <w:r>
+        <w:t xml:space="preserve"> </w:t>
+      </w:r>
+      <w:proofErr w:type="spellStart"/>
+      <w:r>
+        <w:t>int,OrderID</w:t>
+      </w:r>
+      <w:proofErr w:type="spellEnd"/>
+      <w:r>
+        <w:t xml:space="preserve"> </w:t>
+      </w:r>
+      <w:proofErr w:type="spellStart"/>
+      <w:r>
+        <w:t>string,OrderDate</w:t>
+      </w:r>
+      <w:proofErr w:type="spellEnd"/>
+      <w:r>
+        <w:t xml:space="preserve"> </w:t>
+      </w:r>
+      <w:proofErr w:type="spellStart"/>
+      <w:r>
+        <w:t>date,ShipDate</w:t>
+      </w:r>
+      <w:proofErr w:type="spellEnd"/>
+      <w:r>
+        <w:t xml:space="preserve"> </w:t>
+      </w:r>
+      <w:proofErr w:type="spellStart"/>
+      <w:r>
+        <w:t>date,ShipMode</w:t>
+      </w:r>
+      <w:proofErr w:type="spellEnd"/>
+      <w:r>
+        <w:t xml:space="preserve"> </w:t>
+      </w:r>
+      <w:proofErr w:type="spellStart"/>
+      <w:r>
+        <w:t>string,CustomerID</w:t>
+      </w:r>
+      <w:proofErr w:type="spellEnd"/>
+      <w:r>
+        <w:t xml:space="preserve"> </w:t>
+      </w:r>
+      <w:proofErr w:type="spellStart"/>
+      <w:r>
+        <w:t>string,CustomerName</w:t>
+      </w:r>
+      <w:proofErr w:type="spellEnd"/>
+      <w:r>
+        <w:t xml:space="preserve"> </w:t>
+      </w:r>
+      <w:proofErr w:type="spellStart"/>
+      <w:r>
+        <w:t>string,Segment</w:t>
+      </w:r>
+      <w:proofErr w:type="spellEnd"/>
+      <w:r>
+        <w:t xml:space="preserve"> </w:t>
+      </w:r>
+      <w:proofErr w:type="spellStart"/>
+      <w:r>
+        <w:t>string,Country</w:t>
+      </w:r>
+      <w:proofErr w:type="spellEnd"/>
+      <w:r>
+        <w:t xml:space="preserve"> </w:t>
+      </w:r>
+      <w:proofErr w:type="spellStart"/>
+      <w:r>
+        <w:t>string,City</w:t>
+      </w:r>
+      <w:proofErr w:type="spellEnd"/>
+      <w:r>
+        <w:t xml:space="preserve"> </w:t>
+      </w:r>
+      <w:proofErr w:type="spellStart"/>
+      <w:r>
+        <w:t>string,State</w:t>
+      </w:r>
+      <w:proofErr w:type="spellEnd"/>
+      <w:r>
+        <w:t xml:space="preserve"> </w:t>
+      </w:r>
+      <w:proofErr w:type="spellStart"/>
+      <w:r>
+        <w:t>string,PostalCode</w:t>
+      </w:r>
+      <w:proofErr w:type="spellEnd"/>
+      <w:r>
+        <w:t xml:space="preserve"> </w:t>
+      </w:r>
+      <w:proofErr w:type="spellStart"/>
+      <w:r>
+        <w:t>int,Region</w:t>
+      </w:r>
+      <w:proofErr w:type="spellEnd"/>
+      <w:r>
+        <w:t xml:space="preserve"> </w:t>
+      </w:r>
+      <w:proofErr w:type="spellStart"/>
+      <w:r>
+        <w:t>string,ProductID</w:t>
+      </w:r>
+      <w:proofErr w:type="spellEnd"/>
+      <w:r>
+        <w:t xml:space="preserve"> </w:t>
+      </w:r>
+      <w:proofErr w:type="spellStart"/>
+      <w:r>
+        <w:t>string,Category</w:t>
+      </w:r>
+      <w:proofErr w:type="spellEnd"/>
+      <w:r>
+        <w:t xml:space="preserve"> </w:t>
+      </w:r>
+      <w:proofErr w:type="spellStart"/>
+      <w:r>
+        <w:t>string,SubCategory</w:t>
+      </w:r>
+      <w:proofErr w:type="spellEnd"/>
+      <w:r>
+        <w:t xml:space="preserve"> </w:t>
+      </w:r>
+      <w:proofErr w:type="spellStart"/>
+      <w:r>
+        <w:t>string,ProductName</w:t>
+      </w:r>
+      <w:proofErr w:type="spellEnd"/>
+      <w:r>
+        <w:t xml:space="preserve"> </w:t>
+      </w:r>
+      <w:proofErr w:type="spellStart"/>
+      <w:r>
+        <w:t>string,Sales</w:t>
+      </w:r>
+      <w:proofErr w:type="spellEnd"/>
+      <w:r>
+        <w:t xml:space="preserve"> double) ROW FORMAT DELIMITED FIELDS TERMINATED BY ',' LINES TERMINATED BY '\n' STORED AS TEXTFILE location '</w:t>
       </w:r>
       <w:r>
         <w:t>/user/hdfs/superstore/</w:t>
@@ -148,9 +520,11 @@
       <w:r>
         <w:t xml:space="preserve">Describe </w:t>
       </w:r>
+      <w:proofErr w:type="spellStart"/>
       <w:r>
         <w:t>storesales_ex</w:t>
       </w:r>
+      <w:proofErr w:type="spellEnd"/>
       <w:r>
         <w:t>;</w:t>
       </w:r>
@@ -161,9 +535,11 @@
         <w:lastRenderedPageBreak/>
         <w:t xml:space="preserve">Describe formatted </w:t>
       </w:r>
+      <w:proofErr w:type="spellStart"/>
       <w:r>
         <w:t>storesales_ex</w:t>
       </w:r>
+      <w:proofErr w:type="spellEnd"/>
       <w:r>
         <w:t>;</w:t>
       </w:r>
@@ -200,7 +576,15 @@
     </w:p>
     <w:p>
       <w:r>
-        <w:t xml:space="preserve">drop table storesales_ex; </w:t>
+        <w:t xml:space="preserve">drop table </w:t>
+      </w:r>
+      <w:proofErr w:type="spellStart"/>
+      <w:r>
+        <w:t>storesales_ex</w:t>
+      </w:r>
+      <w:proofErr w:type="spellEnd"/>
+      <w:r>
+        <w:t xml:space="preserve">; </w:t>
       </w:r>
     </w:p>
     <w:p/>
@@ -227,13 +611,186 @@
     </w:p>
     <w:p>
       <w:r>
-        <w:t>create external table superstoresales_inpath(RowID int,OrderID string,OrderDate string,ShipDate string,ShipMode string,CustomerID string,CustomerName string,Segment string,Country string,City string,State string,PostalCode int,Region string,ProductID string,Category string,SubCategory string,ProductName string,Sales double) ROW FORMAT DELIMITED FIELDS TERMINATED BY ',' LINES TERMINATED BY '\n' STORED AS TEXTFILE location '/user/hdfs/superstore_inpath/';</w:t>
+        <w:t xml:space="preserve">create external table </w:t>
+      </w:r>
+      <w:proofErr w:type="spellStart"/>
+      <w:r>
+        <w:t>superstoresales_</w:t>
+      </w:r>
+      <w:proofErr w:type="gramStart"/>
+      <w:r>
+        <w:t>inpath</w:t>
+      </w:r>
+      <w:proofErr w:type="spellEnd"/>
+      <w:r>
+        <w:t>(</w:t>
+      </w:r>
+      <w:proofErr w:type="spellStart"/>
+      <w:proofErr w:type="gramEnd"/>
+      <w:r>
+        <w:t>RowID</w:t>
+      </w:r>
+      <w:proofErr w:type="spellEnd"/>
+      <w:r>
+        <w:t xml:space="preserve"> </w:t>
+      </w:r>
+      <w:proofErr w:type="spellStart"/>
+      <w:r>
+        <w:t>int,OrderID</w:t>
+      </w:r>
+      <w:proofErr w:type="spellEnd"/>
+      <w:r>
+        <w:t xml:space="preserve"> </w:t>
+      </w:r>
+      <w:proofErr w:type="spellStart"/>
+      <w:r>
+        <w:t>string,OrderDate</w:t>
+      </w:r>
+      <w:proofErr w:type="spellEnd"/>
+      <w:r>
+        <w:t xml:space="preserve"> </w:t>
+      </w:r>
+      <w:proofErr w:type="spellStart"/>
+      <w:r>
+        <w:t>string,ShipDate</w:t>
+      </w:r>
+      <w:proofErr w:type="spellEnd"/>
+      <w:r>
+        <w:t xml:space="preserve"> </w:t>
+      </w:r>
+      <w:proofErr w:type="spellStart"/>
+      <w:r>
+        <w:t>string,ShipMode</w:t>
+      </w:r>
+      <w:proofErr w:type="spellEnd"/>
+      <w:r>
+        <w:t xml:space="preserve"> </w:t>
+      </w:r>
+      <w:proofErr w:type="spellStart"/>
+      <w:r>
+        <w:t>string,CustomerID</w:t>
+      </w:r>
+      <w:proofErr w:type="spellEnd"/>
+      <w:r>
+        <w:t xml:space="preserve"> </w:t>
+      </w:r>
+      <w:proofErr w:type="spellStart"/>
+      <w:r>
+        <w:t>string,CustomerName</w:t>
+      </w:r>
+      <w:proofErr w:type="spellEnd"/>
+      <w:r>
+        <w:t xml:space="preserve"> </w:t>
+      </w:r>
+      <w:proofErr w:type="spellStart"/>
+      <w:r>
+        <w:t>string,Segment</w:t>
+      </w:r>
+      <w:proofErr w:type="spellEnd"/>
+      <w:r>
+        <w:t xml:space="preserve"> </w:t>
+      </w:r>
+      <w:proofErr w:type="spellStart"/>
+      <w:r>
+        <w:t>string,Country</w:t>
+      </w:r>
+      <w:proofErr w:type="spellEnd"/>
+      <w:r>
+        <w:t xml:space="preserve"> </w:t>
+      </w:r>
+      <w:proofErr w:type="spellStart"/>
+      <w:r>
+        <w:t>string,City</w:t>
+      </w:r>
+      <w:proofErr w:type="spellEnd"/>
+      <w:r>
+        <w:t xml:space="preserve"> </w:t>
+      </w:r>
+      <w:proofErr w:type="spellStart"/>
+      <w:r>
+        <w:t>string,State</w:t>
+      </w:r>
+      <w:proofErr w:type="spellEnd"/>
+      <w:r>
+        <w:t xml:space="preserve"> </w:t>
+      </w:r>
+      <w:proofErr w:type="spellStart"/>
+      <w:r>
+        <w:t>string,PostalCode</w:t>
+      </w:r>
+      <w:proofErr w:type="spellEnd"/>
+      <w:r>
+        <w:t xml:space="preserve"> </w:t>
+      </w:r>
+      <w:proofErr w:type="spellStart"/>
+      <w:r>
+        <w:t>int,Region</w:t>
+      </w:r>
+      <w:proofErr w:type="spellEnd"/>
+      <w:r>
+        <w:t xml:space="preserve"> </w:t>
+      </w:r>
+      <w:proofErr w:type="spellStart"/>
+      <w:r>
+        <w:t>string,ProductID</w:t>
+      </w:r>
+      <w:proofErr w:type="spellEnd"/>
+      <w:r>
+        <w:t xml:space="preserve"> </w:t>
+      </w:r>
+      <w:proofErr w:type="spellStart"/>
+      <w:r>
+        <w:t>string,Category</w:t>
+      </w:r>
+      <w:proofErr w:type="spellEnd"/>
+      <w:r>
+        <w:t xml:space="preserve"> </w:t>
+      </w:r>
+      <w:proofErr w:type="spellStart"/>
+      <w:r>
+        <w:t>string,SubCategory</w:t>
+      </w:r>
+      <w:proofErr w:type="spellEnd"/>
+      <w:r>
+        <w:t xml:space="preserve"> </w:t>
+      </w:r>
+      <w:proofErr w:type="spellStart"/>
+      <w:r>
+        <w:t>string,ProductName</w:t>
+      </w:r>
+      <w:proofErr w:type="spellEnd"/>
+      <w:r>
+        <w:t xml:space="preserve"> </w:t>
+      </w:r>
+      <w:proofErr w:type="spellStart"/>
+      <w:r>
+        <w:t>string,Sales</w:t>
+      </w:r>
+      <w:proofErr w:type="spellEnd"/>
+      <w:r>
+        <w:t xml:space="preserve"> double) ROW FORMAT DELIMITED FIELDS TERMINATED BY ',' LINES TERMINATED BY '\n' STORED AS TEXTFILE location '/user/hdfs/</w:t>
+      </w:r>
+      <w:proofErr w:type="spellStart"/>
+      <w:r>
+        <w:t>superstore_inpath</w:t>
+      </w:r>
+      <w:proofErr w:type="spellEnd"/>
+      <w:r>
+        <w:t>/';</w:t>
       </w:r>
     </w:p>
     <w:p/>
     <w:p>
       <w:r>
-        <w:t>load data inpath '/user/hdfs/superstore' into table superstoresales_inpath;</w:t>
+        <w:t xml:space="preserve">load data inpath '/user/hdfs/superstore' into table </w:t>
+      </w:r>
+      <w:proofErr w:type="spellStart"/>
+      <w:r>
+        <w:t>superstoresales_inpath</w:t>
+      </w:r>
+      <w:proofErr w:type="spellEnd"/>
+      <w:r>
+        <w:t>;</w:t>
       </w:r>
     </w:p>
     <w:p/>
@@ -268,7 +825,21 @@
         <w:rPr>
           <w:bCs/>
         </w:rPr>
-        <w:t xml:space="preserve">cd /opt/hadoop/etc/hadoop </w:t>
+        <w:t>cd /opt/hadoop/</w:t>
+      </w:r>
+      <w:proofErr w:type="spellStart"/>
+      <w:r>
+        <w:rPr>
+          <w:bCs/>
+        </w:rPr>
+        <w:t>etc</w:t>
+      </w:r>
+      <w:proofErr w:type="spellEnd"/>
+      <w:r>
+        <w:rPr>
+          <w:bCs/>
+        </w:rPr>
+        <w:t xml:space="preserve">/hadoop </w:t>
       </w:r>
     </w:p>
     <w:p>
@@ -314,7 +885,29 @@
         <w:rPr>
           <w:bCs/>
         </w:rPr>
-        <w:t xml:space="preserve">                &lt;name&gt;mapreduce.map.memory.mb&lt;/name&gt;</w:t>
+        <w:t xml:space="preserve">                &lt;name&gt;</w:t>
+      </w:r>
+      <w:proofErr w:type="spellStart"/>
+      <w:proofErr w:type="gramStart"/>
+      <w:r>
+        <w:rPr>
+          <w:bCs/>
+        </w:rPr>
+        <w:t>mapreduce.map.memory</w:t>
+      </w:r>
+      <w:proofErr w:type="gramEnd"/>
+      <w:r>
+        <w:rPr>
+          <w:bCs/>
+        </w:rPr>
+        <w:t>.mb</w:t>
+      </w:r>
+      <w:proofErr w:type="spellEnd"/>
+      <w:r>
+        <w:rPr>
+          <w:bCs/>
+        </w:rPr>
+        <w:t>&lt;/name&gt;</w:t>
       </w:r>
     </w:p>
     <w:p>
@@ -373,7 +966,29 @@
         <w:rPr>
           <w:bCs/>
         </w:rPr>
-        <w:t xml:space="preserve">                &lt;name&gt;mapreduce.reduce.memory.mb&lt;/name&gt;</w:t>
+        <w:t xml:space="preserve">                &lt;name&gt;</w:t>
+      </w:r>
+      <w:proofErr w:type="spellStart"/>
+      <w:proofErr w:type="gramStart"/>
+      <w:r>
+        <w:rPr>
+          <w:bCs/>
+        </w:rPr>
+        <w:t>mapreduce.reduce</w:t>
+      </w:r>
+      <w:proofErr w:type="gramEnd"/>
+      <w:r>
+        <w:rPr>
+          <w:bCs/>
+        </w:rPr>
+        <w:t>.memory.mb</w:t>
+      </w:r>
+      <w:proofErr w:type="spellEnd"/>
+      <w:r>
+        <w:rPr>
+          <w:bCs/>
+        </w:rPr>
+        <w:t>&lt;/name&gt;</w:t>
       </w:r>
     </w:p>
     <w:p>
@@ -425,7 +1040,29 @@
         <w:rPr>
           <w:bCs/>
         </w:rPr>
-        <w:t xml:space="preserve">                  &lt;name&gt;yarn.nodemanager.resource.memory-mb&lt;/name&gt;</w:t>
+        <w:t xml:space="preserve">                  &lt;name&gt;</w:t>
+      </w:r>
+      <w:proofErr w:type="spellStart"/>
+      <w:proofErr w:type="gramStart"/>
+      <w:r>
+        <w:rPr>
+          <w:bCs/>
+        </w:rPr>
+        <w:t>yarn.nodemanager</w:t>
+      </w:r>
+      <w:proofErr w:type="gramEnd"/>
+      <w:r>
+        <w:rPr>
+          <w:bCs/>
+        </w:rPr>
+        <w:t>.resource.memory</w:t>
+      </w:r>
+      <w:proofErr w:type="spellEnd"/>
+      <w:r>
+        <w:rPr>
+          <w:bCs/>
+        </w:rPr>
+        <w:t>-mb&lt;/name&gt;</w:t>
       </w:r>
     </w:p>
     <w:p>
@@ -477,7 +1114,29 @@
         <w:rPr>
           <w:bCs/>
         </w:rPr>
-        <w:t xml:space="preserve">                  &lt;name&gt;yarn.scheduler.maximum-allocation-mb&lt;/name&gt;</w:t>
+        <w:t xml:space="preserve">                  &lt;name&gt;</w:t>
+      </w:r>
+      <w:proofErr w:type="spellStart"/>
+      <w:proofErr w:type="gramStart"/>
+      <w:r>
+        <w:rPr>
+          <w:bCs/>
+        </w:rPr>
+        <w:t>yarn.scheduler</w:t>
+      </w:r>
+      <w:proofErr w:type="gramEnd"/>
+      <w:r>
+        <w:rPr>
+          <w:bCs/>
+        </w:rPr>
+        <w:t>.maximum</w:t>
+      </w:r>
+      <w:proofErr w:type="spellEnd"/>
+      <w:r>
+        <w:rPr>
+          <w:bCs/>
+        </w:rPr>
+        <w:t>-allocation-mb&lt;/name&gt;</w:t>
       </w:r>
     </w:p>
     <w:p>
@@ -592,7 +1251,23 @@
         <w:rPr>
           <w:b/>
         </w:rPr>
-        <w:t xml:space="preserve">                            &lt;name&gt;mapred.child.java.opts&lt;/name&gt;</w:t>
+        <w:t xml:space="preserve">                            &lt;name&gt;</w:t>
+      </w:r>
+      <w:proofErr w:type="spellStart"/>
+      <w:proofErr w:type="gramStart"/>
+      <w:r>
+        <w:rPr>
+          <w:b/>
+        </w:rPr>
+        <w:t>mapred.child.java.opts</w:t>
+      </w:r>
+      <w:proofErr w:type="spellEnd"/>
+      <w:proofErr w:type="gramEnd"/>
+      <w:r>
+        <w:rPr>
+          <w:b/>
+        </w:rPr>
+        <w:t>&lt;/name&gt;</w:t>
       </w:r>
     </w:p>
     <w:p>
@@ -644,7 +1319,21 @@
         <w:rPr>
           <w:b/>
         </w:rPr>
-        <w:t xml:space="preserve">                                &lt;name&gt;yarn.app.mapreduce.am.env&lt;/name&gt;</w:t>
+        <w:t xml:space="preserve">                                &lt;name&gt;</w:t>
+      </w:r>
+      <w:proofErr w:type="spellStart"/>
+      <w:r>
+        <w:rPr>
+          <w:b/>
+        </w:rPr>
+        <w:t>yarn.app.mapreduce.am.env</w:t>
+      </w:r>
+      <w:proofErr w:type="spellEnd"/>
+      <w:r>
+        <w:rPr>
+          <w:b/>
+        </w:rPr>
+        <w:t>&lt;/name&gt;</w:t>
       </w:r>
     </w:p>
     <w:p>
@@ -696,7 +1385,21 @@
         <w:rPr>
           <w:b/>
         </w:rPr>
-        <w:t xml:space="preserve">                                &lt;name&gt;mapreduce.map.env&lt;/name&gt;</w:t>
+        <w:t xml:space="preserve">                                &lt;name&gt;</w:t>
+      </w:r>
+      <w:proofErr w:type="spellStart"/>
+      <w:r>
+        <w:rPr>
+          <w:b/>
+        </w:rPr>
+        <w:t>mapreduce.map.env</w:t>
+      </w:r>
+      <w:proofErr w:type="spellEnd"/>
+      <w:r>
+        <w:rPr>
+          <w:b/>
+        </w:rPr>
+        <w:t>&lt;/name&gt;</w:t>
       </w:r>
     </w:p>
     <w:p>
@@ -748,7 +1451,21 @@
         <w:rPr>
           <w:b/>
         </w:rPr>
-        <w:t xml:space="preserve">                                &lt;name&gt;mapreduce.reduce.env&lt;/name&gt;</w:t>
+        <w:t xml:space="preserve">                                &lt;name&gt;</w:t>
+      </w:r>
+      <w:proofErr w:type="spellStart"/>
+      <w:r>
+        <w:rPr>
+          <w:b/>
+        </w:rPr>
+        <w:t>mapreduce.reduce.env</w:t>
+      </w:r>
+      <w:proofErr w:type="spellEnd"/>
+      <w:r>
+        <w:rPr>
+          <w:b/>
+        </w:rPr>
+        <w:t>&lt;/name&gt;</w:t>
       </w:r>
     </w:p>
     <w:p>
@@ -789,10 +1506,162 @@
         <w:rPr>
           <w:bCs/>
         </w:rPr>
-        <w:t>create table storeinfo</w:t>
-      </w:r>
-      <w:r>
-        <w:t>(RowID int,OrderID string,OrderDate string,ShipDate string,ShipMode string,CustomerID string,CustomerName string,Segment string,Country string,City string,State string,PostalCode int,Region string,ProductID string,Category string,SubCategory string,ProductName string,Sales double) ROW FORMAT DELIMITED FIELDS TERMINATED BY ',' LINES TERMINATED BY '\n' STORED AS TEXTFILE location '/user/hdfs/storeinfo/';</w:t>
+        <w:t xml:space="preserve">create table </w:t>
+      </w:r>
+      <w:proofErr w:type="gramStart"/>
+      <w:r>
+        <w:rPr>
+          <w:bCs/>
+        </w:rPr>
+        <w:t>storeinfo</w:t>
+      </w:r>
+      <w:r>
+        <w:t>(</w:t>
+      </w:r>
+      <w:proofErr w:type="spellStart"/>
+      <w:proofErr w:type="gramEnd"/>
+      <w:r>
+        <w:t>RowID</w:t>
+      </w:r>
+      <w:proofErr w:type="spellEnd"/>
+      <w:r>
+        <w:t xml:space="preserve"> </w:t>
+      </w:r>
+      <w:proofErr w:type="spellStart"/>
+      <w:r>
+        <w:t>int,OrderID</w:t>
+      </w:r>
+      <w:proofErr w:type="spellEnd"/>
+      <w:r>
+        <w:t xml:space="preserve"> </w:t>
+      </w:r>
+      <w:proofErr w:type="spellStart"/>
+      <w:r>
+        <w:t>string,OrderDate</w:t>
+      </w:r>
+      <w:proofErr w:type="spellEnd"/>
+      <w:r>
+        <w:t xml:space="preserve"> </w:t>
+      </w:r>
+      <w:proofErr w:type="spellStart"/>
+      <w:r>
+        <w:t>string,ShipDate</w:t>
+      </w:r>
+      <w:proofErr w:type="spellEnd"/>
+      <w:r>
+        <w:t xml:space="preserve"> </w:t>
+      </w:r>
+      <w:proofErr w:type="spellStart"/>
+      <w:r>
+        <w:t>string,ShipMode</w:t>
+      </w:r>
+      <w:proofErr w:type="spellEnd"/>
+      <w:r>
+        <w:t xml:space="preserve"> </w:t>
+      </w:r>
+      <w:proofErr w:type="spellStart"/>
+      <w:r>
+        <w:t>string,CustomerID</w:t>
+      </w:r>
+      <w:proofErr w:type="spellEnd"/>
+      <w:r>
+        <w:t xml:space="preserve"> </w:t>
+      </w:r>
+      <w:proofErr w:type="spellStart"/>
+      <w:r>
+        <w:t>string,CustomerName</w:t>
+      </w:r>
+      <w:proofErr w:type="spellEnd"/>
+      <w:r>
+        <w:t xml:space="preserve"> </w:t>
+      </w:r>
+      <w:proofErr w:type="spellStart"/>
+      <w:r>
+        <w:t>string,Segment</w:t>
+      </w:r>
+      <w:proofErr w:type="spellEnd"/>
+      <w:r>
+        <w:t xml:space="preserve"> </w:t>
+      </w:r>
+      <w:proofErr w:type="spellStart"/>
+      <w:r>
+        <w:t>string,Country</w:t>
+      </w:r>
+      <w:proofErr w:type="spellEnd"/>
+      <w:r>
+        <w:t xml:space="preserve"> </w:t>
+      </w:r>
+      <w:proofErr w:type="spellStart"/>
+      <w:r>
+        <w:t>string,City</w:t>
+      </w:r>
+      <w:proofErr w:type="spellEnd"/>
+      <w:r>
+        <w:t xml:space="preserve"> </w:t>
+      </w:r>
+      <w:proofErr w:type="spellStart"/>
+      <w:r>
+        <w:t>string,State</w:t>
+      </w:r>
+      <w:proofErr w:type="spellEnd"/>
+      <w:r>
+        <w:t xml:space="preserve"> </w:t>
+      </w:r>
+      <w:proofErr w:type="spellStart"/>
+      <w:r>
+        <w:t>string,PostalCode</w:t>
+      </w:r>
+      <w:proofErr w:type="spellEnd"/>
+      <w:r>
+        <w:t xml:space="preserve"> </w:t>
+      </w:r>
+      <w:proofErr w:type="spellStart"/>
+      <w:r>
+        <w:t>int,Region</w:t>
+      </w:r>
+      <w:proofErr w:type="spellEnd"/>
+      <w:r>
+        <w:t xml:space="preserve"> </w:t>
+      </w:r>
+      <w:proofErr w:type="spellStart"/>
+      <w:r>
+        <w:t>string,ProductID</w:t>
+      </w:r>
+      <w:proofErr w:type="spellEnd"/>
+      <w:r>
+        <w:t xml:space="preserve"> </w:t>
+      </w:r>
+      <w:proofErr w:type="spellStart"/>
+      <w:r>
+        <w:t>string,Category</w:t>
+      </w:r>
+      <w:proofErr w:type="spellEnd"/>
+      <w:r>
+        <w:t xml:space="preserve"> </w:t>
+      </w:r>
+      <w:proofErr w:type="spellStart"/>
+      <w:r>
+        <w:t>string,SubCategory</w:t>
+      </w:r>
+      <w:proofErr w:type="spellEnd"/>
+      <w:r>
+        <w:t xml:space="preserve"> </w:t>
+      </w:r>
+      <w:proofErr w:type="spellStart"/>
+      <w:r>
+        <w:t>string,ProductName</w:t>
+      </w:r>
+      <w:proofErr w:type="spellEnd"/>
+      <w:r>
+        <w:t xml:space="preserve"> </w:t>
+      </w:r>
+      <w:proofErr w:type="spellStart"/>
+      <w:r>
+        <w:t>string,Sales</w:t>
+      </w:r>
+      <w:proofErr w:type="spellEnd"/>
+      <w:r>
+        <w:t xml:space="preserve"> double) ROW FORMAT DELIMITED FIELDS TERMINATED BY ',' LINES TERMINATED BY '\n' STORED AS TEXTFILE location '/user/hdfs/storeinfo/';</w:t>
       </w:r>
     </w:p>
     <w:p/>
@@ -801,8 +1670,13 @@
         <w:t>load data local inpath '</w:t>
       </w:r>
       <w:r>
-        <w:t>/home/skiganesh/partitionds</w:t>
-      </w:r>
+        <w:t>/home/skiganesh/</w:t>
+      </w:r>
+      <w:proofErr w:type="spellStart"/>
+      <w:r>
+        <w:t>partitionds</w:t>
+      </w:r>
+      <w:proofErr w:type="spellEnd"/>
       <w:r>
         <w:t xml:space="preserve">' into table </w:t>
       </w:r>
@@ -816,7 +1690,11 @@
     <w:p/>
     <w:p>
       <w:r>
-        <w:t>create external table sale</w:t>
+        <w:t xml:space="preserve">create external table </w:t>
+      </w:r>
+      <w:proofErr w:type="spellStart"/>
+      <w:r>
+        <w:t>sale</w:t>
       </w:r>
       <w:r>
         <w:t>s</w:t>
@@ -825,10 +1703,152 @@
         <w:t>partition</w:t>
       </w:r>
       <w:r>
-        <w:t>_dynamic</w:t>
-      </w:r>
-      <w:r>
-        <w:t>(RowID int,OrderID string,OrderDate string,ShipDate string,ShipMode string,CustomerID string,CustomerName string,Segment string,Country string,PostalCode int,Region string,ProductID string,Category string,SubCategory string,ProductName string,Sales double,City string) partitioned by (</w:t>
+        <w:t>_</w:t>
+      </w:r>
+      <w:proofErr w:type="gramStart"/>
+      <w:r>
+        <w:t>dynamic</w:t>
+      </w:r>
+      <w:proofErr w:type="spellEnd"/>
+      <w:r>
+        <w:t>(</w:t>
+      </w:r>
+      <w:proofErr w:type="spellStart"/>
+      <w:proofErr w:type="gramEnd"/>
+      <w:r>
+        <w:t>RowID</w:t>
+      </w:r>
+      <w:proofErr w:type="spellEnd"/>
+      <w:r>
+        <w:t xml:space="preserve"> </w:t>
+      </w:r>
+      <w:proofErr w:type="spellStart"/>
+      <w:r>
+        <w:t>int,OrderID</w:t>
+      </w:r>
+      <w:proofErr w:type="spellEnd"/>
+      <w:r>
+        <w:t xml:space="preserve"> </w:t>
+      </w:r>
+      <w:proofErr w:type="spellStart"/>
+      <w:r>
+        <w:t>string,OrderDate</w:t>
+      </w:r>
+      <w:proofErr w:type="spellEnd"/>
+      <w:r>
+        <w:t xml:space="preserve"> </w:t>
+      </w:r>
+      <w:proofErr w:type="spellStart"/>
+      <w:r>
+        <w:t>string,ShipDate</w:t>
+      </w:r>
+      <w:proofErr w:type="spellEnd"/>
+      <w:r>
+        <w:t xml:space="preserve"> </w:t>
+      </w:r>
+      <w:proofErr w:type="spellStart"/>
+      <w:r>
+        <w:t>string,ShipMode</w:t>
+      </w:r>
+      <w:proofErr w:type="spellEnd"/>
+      <w:r>
+        <w:t xml:space="preserve"> </w:t>
+      </w:r>
+      <w:proofErr w:type="spellStart"/>
+      <w:r>
+        <w:t>string,CustomerID</w:t>
+      </w:r>
+      <w:proofErr w:type="spellEnd"/>
+      <w:r>
+        <w:t xml:space="preserve"> </w:t>
+      </w:r>
+      <w:proofErr w:type="spellStart"/>
+      <w:r>
+        <w:t>string,CustomerName</w:t>
+      </w:r>
+      <w:proofErr w:type="spellEnd"/>
+      <w:r>
+        <w:t xml:space="preserve"> </w:t>
+      </w:r>
+      <w:proofErr w:type="spellStart"/>
+      <w:r>
+        <w:t>string,Segment</w:t>
+      </w:r>
+      <w:proofErr w:type="spellEnd"/>
+      <w:r>
+        <w:t xml:space="preserve"> </w:t>
+      </w:r>
+      <w:proofErr w:type="spellStart"/>
+      <w:r>
+        <w:t>string,Country</w:t>
+      </w:r>
+      <w:proofErr w:type="spellEnd"/>
+      <w:r>
+        <w:t xml:space="preserve"> </w:t>
+      </w:r>
+      <w:proofErr w:type="spellStart"/>
+      <w:r>
+        <w:t>string,PostalCode</w:t>
+      </w:r>
+      <w:proofErr w:type="spellEnd"/>
+      <w:r>
+        <w:t xml:space="preserve"> </w:t>
+      </w:r>
+      <w:proofErr w:type="spellStart"/>
+      <w:r>
+        <w:t>int,Region</w:t>
+      </w:r>
+      <w:proofErr w:type="spellEnd"/>
+      <w:r>
+        <w:t xml:space="preserve"> </w:t>
+      </w:r>
+      <w:proofErr w:type="spellStart"/>
+      <w:r>
+        <w:t>string,ProductID</w:t>
+      </w:r>
+      <w:proofErr w:type="spellEnd"/>
+      <w:r>
+        <w:t xml:space="preserve"> </w:t>
+      </w:r>
+      <w:proofErr w:type="spellStart"/>
+      <w:r>
+        <w:t>string,Category</w:t>
+      </w:r>
+      <w:proofErr w:type="spellEnd"/>
+      <w:r>
+        <w:t xml:space="preserve"> </w:t>
+      </w:r>
+      <w:proofErr w:type="spellStart"/>
+      <w:r>
+        <w:t>string,SubCategory</w:t>
+      </w:r>
+      <w:proofErr w:type="spellEnd"/>
+      <w:r>
+        <w:t xml:space="preserve"> </w:t>
+      </w:r>
+      <w:proofErr w:type="spellStart"/>
+      <w:r>
+        <w:t>string,ProductName</w:t>
+      </w:r>
+      <w:proofErr w:type="spellEnd"/>
+      <w:r>
+        <w:t xml:space="preserve"> </w:t>
+      </w:r>
+      <w:proofErr w:type="spellStart"/>
+      <w:r>
+        <w:t>string,Sales</w:t>
+      </w:r>
+      <w:proofErr w:type="spellEnd"/>
+      <w:r>
+        <w:t xml:space="preserve"> </w:t>
+      </w:r>
+      <w:proofErr w:type="spellStart"/>
+      <w:r>
+        <w:t>double,City</w:t>
+      </w:r>
+      <w:proofErr w:type="spellEnd"/>
+      <w:r>
+        <w:t xml:space="preserve"> string) partitioned by (</w:t>
       </w:r>
       <w:r>
         <w:t>s</w:t>
@@ -840,13 +1860,39 @@
     <w:p/>
     <w:p>
       <w:r>
-        <w:t>set hive.exec.dynamic.partition=true;</w:t>
+        <w:t xml:space="preserve">set </w:t>
+      </w:r>
+      <w:proofErr w:type="spellStart"/>
+      <w:proofErr w:type="gramStart"/>
+      <w:r>
+        <w:t>hive.exec</w:t>
+      </w:r>
+      <w:proofErr w:type="gramEnd"/>
+      <w:r>
+        <w:t>.dynamic.partition</w:t>
+      </w:r>
+      <w:proofErr w:type="spellEnd"/>
+      <w:r>
+        <w:t>=true;</w:t>
       </w:r>
     </w:p>
     <w:p>
       <w:bookmarkStart w:id="0" w:name="_Hlk75292394"/>
       <w:r>
-        <w:t>set hive.exec.dynamic.partition.mode=nonstrict;</w:t>
+        <w:t xml:space="preserve">set </w:t>
+      </w:r>
+      <w:proofErr w:type="spellStart"/>
+      <w:proofErr w:type="gramStart"/>
+      <w:r>
+        <w:t>hive.exec</w:t>
+      </w:r>
+      <w:proofErr w:type="gramEnd"/>
+      <w:r>
+        <w:t>.dynamic.partition.mode</w:t>
+      </w:r>
+      <w:proofErr w:type="spellEnd"/>
+      <w:r>
+        <w:t>=nonstrict;</w:t>
       </w:r>
     </w:p>
     <w:bookmarkEnd w:id="0"/>
@@ -855,7 +1901,20 @@
         <w:t>#s</w:t>
       </w:r>
       <w:r>
-        <w:t>et hive.exec.max.dynamic.partitions=105;</w:t>
+        <w:t xml:space="preserve">et </w:t>
+      </w:r>
+      <w:proofErr w:type="spellStart"/>
+      <w:proofErr w:type="gramStart"/>
+      <w:r>
+        <w:t>hive.exec.max.dynamic</w:t>
+      </w:r>
+      <w:proofErr w:type="gramEnd"/>
+      <w:r>
+        <w:t>.partitions</w:t>
+      </w:r>
+      <w:proofErr w:type="spellEnd"/>
+      <w:r>
+        <w:t>=105;</w:t>
       </w:r>
     </w:p>
     <w:p/>
@@ -863,8 +1922,13 @@
       <w:r>
         <w:t xml:space="preserve">Insert into table </w:t>
       </w:r>
-      <w:r>
-        <w:t xml:space="preserve">salespartition_dynamic </w:t>
+      <w:proofErr w:type="spellStart"/>
+      <w:r>
+        <w:t>salespartition_dynamic</w:t>
+      </w:r>
+      <w:proofErr w:type="spellEnd"/>
+      <w:r>
+        <w:t xml:space="preserve"> </w:t>
       </w:r>
       <w:r>
         <w:t>partition(</w:t>
@@ -873,7 +1937,15 @@
         <w:t>s</w:t>
       </w:r>
       <w:r>
-        <w:t xml:space="preserve">tate) Select RowID,OrderID,OrderDate,ShipDate,ShipMode,CustomerID,CustomerName,Segment,Country,PostalCode,Region,ProductID,Category,SubCategory,ProductName,Sales,City,State from </w:t>
+        <w:t xml:space="preserve">tate) Select </w:t>
+      </w:r>
+      <w:proofErr w:type="gramStart"/>
+      <w:r>
+        <w:t>RowID,OrderID</w:t>
+      </w:r>
+      <w:proofErr w:type="gramEnd"/>
+      <w:r>
+        <w:t xml:space="preserve">,OrderDate,ShipDate,ShipMode,CustomerID,CustomerName,Segment,Country,PostalCode,Region,ProductID,Category,SubCategory,ProductName,Sales,City,State from </w:t>
       </w:r>
       <w:r>
         <w:t>storeinfo</w:t>
@@ -1001,6 +2073,8 @@
           <w:szCs w:val="22"/>
         </w:rPr>
       </w:pPr>
+      <w:proofErr w:type="spellStart"/>
+      <w:proofErr w:type="gramStart"/>
       <w:r>
         <w:rPr>
           <w:rFonts w:ascii="Arial" w:hAnsi="Arial" w:cs="Arial"/>
@@ -1008,62 +2082,97 @@
           <w:sz w:val="22"/>
           <w:szCs w:val="22"/>
         </w:rPr>
-        <w:t>spark.sparkContext.setLogLevel("ERROR");</w:t>
-      </w:r>
-    </w:p>
-    <w:p>
-      <w:pPr>
-        <w:pStyle w:val="NormalWeb"/>
-        <w:spacing w:before="0" w:beforeAutospacing="0" w:after="0" w:afterAutospacing="0"/>
+        <w:t>spark.sparkContext.setLogLevel</w:t>
+      </w:r>
+      <w:proofErr w:type="spellEnd"/>
+      <w:proofErr w:type="gramEnd"/>
+      <w:r>
         <w:rPr>
           <w:rFonts w:ascii="Arial" w:hAnsi="Arial" w:cs="Arial"/>
           <w:color w:val="000000"/>
           <w:sz w:val="22"/>
           <w:szCs w:val="22"/>
         </w:rPr>
-      </w:pPr>
+        <w:t>("ERROR");</w:t>
+      </w:r>
     </w:p>
     <w:p>
       <w:pPr>
         <w:pStyle w:val="NormalWeb"/>
         <w:spacing w:before="0" w:beforeAutospacing="0" w:after="0" w:afterAutospacing="0"/>
-        <w:rPr>
-          <w:b/>
-          <w:bCs/>
-        </w:rPr>
-      </w:pPr>
-      <w:r>
-        <w:rPr>
-          <w:rFonts w:ascii="Arial" w:hAnsi="Arial" w:cs="Arial"/>
-          <w:b/>
-          <w:bCs/>
-          <w:color w:val="000000"/>
-          <w:sz w:val="22"/>
-          <w:szCs w:val="22"/>
-        </w:rPr>
-        <w:t>Connecing to hive default database using spark sql:</w:t>
-      </w:r>
-    </w:p>
-    <w:p>
-      <w:pPr>
-        <w:pStyle w:val="NormalWeb"/>
-        <w:spacing w:before="0" w:beforeAutospacing="0" w:after="0" w:afterAutospacing="0"/>
-      </w:pPr>
-      <w:r>
         <w:rPr>
           <w:rFonts w:ascii="Arial" w:hAnsi="Arial" w:cs="Arial"/>
           <w:color w:val="000000"/>
           <w:sz w:val="22"/>
           <w:szCs w:val="22"/>
         </w:rPr>
-        <w:t>spark.sql("use default");</w:t>
-      </w:r>
+      </w:pPr>
     </w:p>
     <w:p>
       <w:pPr>
         <w:pStyle w:val="NormalWeb"/>
         <w:spacing w:before="0" w:beforeAutospacing="0" w:after="0" w:afterAutospacing="0"/>
-      </w:pPr>
+        <w:rPr>
+          <w:b/>
+          <w:bCs/>
+        </w:rPr>
+      </w:pPr>
+      <w:proofErr w:type="spellStart"/>
+      <w:r>
+        <w:rPr>
+          <w:rFonts w:ascii="Arial" w:hAnsi="Arial" w:cs="Arial"/>
+          <w:b/>
+          <w:bCs/>
+          <w:color w:val="000000"/>
+          <w:sz w:val="22"/>
+          <w:szCs w:val="22"/>
+        </w:rPr>
+        <w:t>Connecing</w:t>
+      </w:r>
+      <w:proofErr w:type="spellEnd"/>
+      <w:r>
+        <w:rPr>
+          <w:rFonts w:ascii="Arial" w:hAnsi="Arial" w:cs="Arial"/>
+          <w:b/>
+          <w:bCs/>
+          <w:color w:val="000000"/>
+          <w:sz w:val="22"/>
+          <w:szCs w:val="22"/>
+        </w:rPr>
+        <w:t xml:space="preserve"> to hive default database using spark </w:t>
+      </w:r>
+      <w:proofErr w:type="spellStart"/>
+      <w:r>
+        <w:rPr>
+          <w:rFonts w:ascii="Arial" w:hAnsi="Arial" w:cs="Arial"/>
+          <w:b/>
+          <w:bCs/>
+          <w:color w:val="000000"/>
+          <w:sz w:val="22"/>
+          <w:szCs w:val="22"/>
+        </w:rPr>
+        <w:t>sql</w:t>
+      </w:r>
+      <w:proofErr w:type="spellEnd"/>
+      <w:r>
+        <w:rPr>
+          <w:rFonts w:ascii="Arial" w:hAnsi="Arial" w:cs="Arial"/>
+          <w:b/>
+          <w:bCs/>
+          <w:color w:val="000000"/>
+          <w:sz w:val="22"/>
+          <w:szCs w:val="22"/>
+        </w:rPr>
+        <w:t>:</w:t>
+      </w:r>
+    </w:p>
+    <w:p>
+      <w:pPr>
+        <w:pStyle w:val="NormalWeb"/>
+        <w:spacing w:before="0" w:beforeAutospacing="0" w:after="0" w:afterAutospacing="0"/>
+      </w:pPr>
+      <w:proofErr w:type="spellStart"/>
+      <w:proofErr w:type="gramStart"/>
       <w:r>
         <w:rPr>
           <w:rFonts w:ascii="Arial" w:hAnsi="Arial" w:cs="Arial"/>
@@ -1071,44 +2180,147 @@
           <w:sz w:val="22"/>
           <w:szCs w:val="22"/>
         </w:rPr>
-        <w:t>spark.sql("show tables").show();</w:t>
-      </w:r>
-    </w:p>
-    <w:p>
-      <w:pPr>
-        <w:rPr>
-          <w:bCs/>
-        </w:rPr>
-      </w:pPr>
-    </w:p>
-    <w:p>
-      <w:pPr>
-        <w:rPr>
-          <w:bCs/>
-        </w:rPr>
-      </w:pPr>
-      <w:r>
-        <w:rPr>
-          <w:bCs/>
-        </w:rPr>
-        <w:t>spark.sql("select count(1) from storesales").show();</w:t>
-      </w:r>
-    </w:p>
-    <w:p>
-      <w:pPr>
-        <w:rPr>
-          <w:bCs/>
-        </w:rPr>
-      </w:pPr>
-      <w:r>
-        <w:rPr>
-          <w:bCs/>
-        </w:rPr>
-        <w:t xml:space="preserve">californiadf=spark.sql("select * from </w:t>
-      </w:r>
-      <w:r>
+        <w:t>spark.sql</w:t>
+      </w:r>
+      <w:proofErr w:type="spellEnd"/>
+      <w:r>
+        <w:rPr>
+          <w:rFonts w:ascii="Arial" w:hAnsi="Arial" w:cs="Arial"/>
+          <w:color w:val="000000"/>
+          <w:sz w:val="22"/>
+          <w:szCs w:val="22"/>
+        </w:rPr>
+        <w:t>(</w:t>
+      </w:r>
+      <w:proofErr w:type="gramEnd"/>
+      <w:r>
+        <w:rPr>
+          <w:rFonts w:ascii="Arial" w:hAnsi="Arial" w:cs="Arial"/>
+          <w:color w:val="000000"/>
+          <w:sz w:val="22"/>
+          <w:szCs w:val="22"/>
+        </w:rPr>
+        <w:t>"use default");</w:t>
+      </w:r>
+    </w:p>
+    <w:p>
+      <w:pPr>
+        <w:pStyle w:val="NormalWeb"/>
+        <w:spacing w:before="0" w:beforeAutospacing="0" w:after="0" w:afterAutospacing="0"/>
+      </w:pPr>
+      <w:proofErr w:type="spellStart"/>
+      <w:proofErr w:type="gramStart"/>
+      <w:r>
+        <w:rPr>
+          <w:rFonts w:ascii="Arial" w:hAnsi="Arial" w:cs="Arial"/>
+          <w:color w:val="000000"/>
+          <w:sz w:val="22"/>
+          <w:szCs w:val="22"/>
+        </w:rPr>
+        <w:t>spark.sql</w:t>
+      </w:r>
+      <w:proofErr w:type="spellEnd"/>
+      <w:r>
+        <w:rPr>
+          <w:rFonts w:ascii="Arial" w:hAnsi="Arial" w:cs="Arial"/>
+          <w:color w:val="000000"/>
+          <w:sz w:val="22"/>
+          <w:szCs w:val="22"/>
+        </w:rPr>
+        <w:t>(</w:t>
+      </w:r>
+      <w:proofErr w:type="gramEnd"/>
+      <w:r>
+        <w:rPr>
+          <w:rFonts w:ascii="Arial" w:hAnsi="Arial" w:cs="Arial"/>
+          <w:color w:val="000000"/>
+          <w:sz w:val="22"/>
+          <w:szCs w:val="22"/>
+        </w:rPr>
+        <w:t>"show tables").show();</w:t>
+      </w:r>
+    </w:p>
+    <w:p>
+      <w:pPr>
+        <w:rPr>
+          <w:bCs/>
+        </w:rPr>
+      </w:pPr>
+    </w:p>
+    <w:p>
+      <w:pPr>
+        <w:rPr>
+          <w:bCs/>
+        </w:rPr>
+      </w:pPr>
+      <w:proofErr w:type="gramStart"/>
+      <w:r>
+        <w:rPr>
+          <w:bCs/>
+        </w:rPr>
+        <w:t>spark.sql(</w:t>
+      </w:r>
+      <w:proofErr w:type="gramEnd"/>
+      <w:r>
+        <w:rPr>
+          <w:bCs/>
+        </w:rPr>
+        <w:t xml:space="preserve">"select count(1) from </w:t>
+      </w:r>
+      <w:proofErr w:type="spellStart"/>
+      <w:r>
+        <w:rPr>
+          <w:bCs/>
+        </w:rPr>
         <w:t>storesales</w:t>
       </w:r>
+      <w:proofErr w:type="spellEnd"/>
+      <w:r>
+        <w:rPr>
+          <w:bCs/>
+        </w:rPr>
+        <w:t>").show();</w:t>
+      </w:r>
+    </w:p>
+    <w:p>
+      <w:pPr>
+        <w:rPr>
+          <w:bCs/>
+        </w:rPr>
+      </w:pPr>
+      <w:proofErr w:type="spellStart"/>
+      <w:r>
+        <w:rPr>
+          <w:bCs/>
+        </w:rPr>
+        <w:t>californiadf</w:t>
+      </w:r>
+      <w:proofErr w:type="spellEnd"/>
+      <w:r>
+        <w:rPr>
+          <w:bCs/>
+        </w:rPr>
+        <w:t>=</w:t>
+      </w:r>
+      <w:proofErr w:type="gramStart"/>
+      <w:r>
+        <w:rPr>
+          <w:bCs/>
+        </w:rPr>
+        <w:t>spark.sql(</w:t>
+      </w:r>
+      <w:proofErr w:type="gramEnd"/>
+      <w:r>
+        <w:rPr>
+          <w:bCs/>
+        </w:rPr>
+        <w:t xml:space="preserve">"select * from </w:t>
+      </w:r>
+      <w:proofErr w:type="spellStart"/>
+      <w:r>
+        <w:t>storesales</w:t>
+      </w:r>
+      <w:proofErr w:type="spellEnd"/>
       <w:r>
         <w:rPr>
           <w:bCs/>
@@ -1122,15 +2334,39 @@
           <w:bCs/>
         </w:rPr>
       </w:pPr>
-      <w:r>
-        <w:rPr>
-          <w:bCs/>
-        </w:rPr>
-        <w:t xml:space="preserve">coloradodf=spark.sql("select * from </w:t>
-      </w:r>
+      <w:proofErr w:type="spellStart"/>
+      <w:r>
+        <w:rPr>
+          <w:bCs/>
+        </w:rPr>
+        <w:t>coloradodf</w:t>
+      </w:r>
+      <w:proofErr w:type="spellEnd"/>
+      <w:r>
+        <w:rPr>
+          <w:bCs/>
+        </w:rPr>
+        <w:t>=</w:t>
+      </w:r>
+      <w:proofErr w:type="gramStart"/>
+      <w:r>
+        <w:rPr>
+          <w:bCs/>
+        </w:rPr>
+        <w:t>spark.sql(</w:t>
+      </w:r>
+      <w:proofErr w:type="gramEnd"/>
+      <w:r>
+        <w:rPr>
+          <w:bCs/>
+        </w:rPr>
+        <w:t xml:space="preserve">"select * from </w:t>
+      </w:r>
+      <w:proofErr w:type="spellStart"/>
       <w:r>
         <w:t>storesales</w:t>
       </w:r>
+      <w:proofErr w:type="spellEnd"/>
       <w:r>
         <w:rPr>
           <w:bCs/>
@@ -1157,11 +2393,19 @@
           <w:bCs/>
         </w:rPr>
       </w:pPr>
-      <w:r>
-        <w:rPr>
-          <w:bCs/>
-        </w:rPr>
-        <w:t>californiadf.coalesce(1).write.csv('file:////home/</w:t>
+      <w:proofErr w:type="gramStart"/>
+      <w:r>
+        <w:rPr>
+          <w:bCs/>
+        </w:rPr>
+        <w:t>californiadf.coalesce</w:t>
+      </w:r>
+      <w:proofErr w:type="gramEnd"/>
+      <w:r>
+        <w:rPr>
+          <w:bCs/>
+        </w:rPr>
+        <w:t>(1).write.csv('file:////home/</w:t>
       </w:r>
       <w:r>
         <w:rPr>
@@ -1182,11 +2426,19 @@
           <w:b/>
         </w:rPr>
       </w:pPr>
-      <w:r>
-        <w:rPr>
-          <w:bCs/>
-        </w:rPr>
-        <w:t>coloradodf.coalesce(1).write.csv('file:////home/</w:t>
+      <w:proofErr w:type="gramStart"/>
+      <w:r>
+        <w:rPr>
+          <w:bCs/>
+        </w:rPr>
+        <w:t>coloradodf.coalesce</w:t>
+      </w:r>
+      <w:proofErr w:type="gramEnd"/>
+      <w:r>
+        <w:rPr>
+          <w:bCs/>
+        </w:rPr>
+        <w:t>(1).write.csv('file:////home/</w:t>
       </w:r>
       <w:r>
         <w:rPr>
@@ -1237,7 +2489,153 @@
     </w:p>
     <w:p>
       <w:r>
-        <w:t>create table salepartitionstatic(RowID int,OrderID string,OrderDate string,ShipDate string,ShipMode string,CustomerID string,CustomerName string,Segment string,Country string,PostalCode int,Region string,ProductID string,Category string,SubCategory string,ProductName string,Sales double,City string) partitioned by (State string) ROW FORMAT DELIMITED FIELDS TERMINATED BY ',' LINES TERMINATED BY '\n' STORED AS TEXTFILE;</w:t>
+        <w:t xml:space="preserve">create table </w:t>
+      </w:r>
+      <w:proofErr w:type="spellStart"/>
+      <w:proofErr w:type="gramStart"/>
+      <w:r>
+        <w:t>salepartitionstatic</w:t>
+      </w:r>
+      <w:proofErr w:type="spellEnd"/>
+      <w:r>
+        <w:t>(</w:t>
+      </w:r>
+      <w:proofErr w:type="spellStart"/>
+      <w:proofErr w:type="gramEnd"/>
+      <w:r>
+        <w:t>RowID</w:t>
+      </w:r>
+      <w:proofErr w:type="spellEnd"/>
+      <w:r>
+        <w:t xml:space="preserve"> </w:t>
+      </w:r>
+      <w:proofErr w:type="spellStart"/>
+      <w:r>
+        <w:t>int,OrderID</w:t>
+      </w:r>
+      <w:proofErr w:type="spellEnd"/>
+      <w:r>
+        <w:t xml:space="preserve"> </w:t>
+      </w:r>
+      <w:proofErr w:type="spellStart"/>
+      <w:r>
+        <w:t>string,OrderDate</w:t>
+      </w:r>
+      <w:proofErr w:type="spellEnd"/>
+      <w:r>
+        <w:t xml:space="preserve"> </w:t>
+      </w:r>
+      <w:proofErr w:type="spellStart"/>
+      <w:r>
+        <w:t>string,ShipDate</w:t>
+      </w:r>
+      <w:proofErr w:type="spellEnd"/>
+      <w:r>
+        <w:t xml:space="preserve"> </w:t>
+      </w:r>
+      <w:proofErr w:type="spellStart"/>
+      <w:r>
+        <w:t>string,ShipMode</w:t>
+      </w:r>
+      <w:proofErr w:type="spellEnd"/>
+      <w:r>
+        <w:t xml:space="preserve"> </w:t>
+      </w:r>
+      <w:proofErr w:type="spellStart"/>
+      <w:r>
+        <w:t>string,CustomerID</w:t>
+      </w:r>
+      <w:proofErr w:type="spellEnd"/>
+      <w:r>
+        <w:t xml:space="preserve"> </w:t>
+      </w:r>
+      <w:proofErr w:type="spellStart"/>
+      <w:r>
+        <w:t>string,CustomerName</w:t>
+      </w:r>
+      <w:proofErr w:type="spellEnd"/>
+      <w:r>
+        <w:t xml:space="preserve"> </w:t>
+      </w:r>
+      <w:proofErr w:type="spellStart"/>
+      <w:r>
+        <w:t>string,Segment</w:t>
+      </w:r>
+      <w:proofErr w:type="spellEnd"/>
+      <w:r>
+        <w:t xml:space="preserve"> </w:t>
+      </w:r>
+      <w:proofErr w:type="spellStart"/>
+      <w:r>
+        <w:t>string,Country</w:t>
+      </w:r>
+      <w:proofErr w:type="spellEnd"/>
+      <w:r>
+        <w:t xml:space="preserve"> </w:t>
+      </w:r>
+      <w:proofErr w:type="spellStart"/>
+      <w:r>
+        <w:t>string,PostalCode</w:t>
+      </w:r>
+      <w:proofErr w:type="spellEnd"/>
+      <w:r>
+        <w:t xml:space="preserve"> </w:t>
+      </w:r>
+      <w:proofErr w:type="spellStart"/>
+      <w:r>
+        <w:t>int,Region</w:t>
+      </w:r>
+      <w:proofErr w:type="spellEnd"/>
+      <w:r>
+        <w:t xml:space="preserve"> </w:t>
+      </w:r>
+      <w:proofErr w:type="spellStart"/>
+      <w:r>
+        <w:t>string,ProductID</w:t>
+      </w:r>
+      <w:proofErr w:type="spellEnd"/>
+      <w:r>
+        <w:t xml:space="preserve"> </w:t>
+      </w:r>
+      <w:proofErr w:type="spellStart"/>
+      <w:r>
+        <w:t>string,Category</w:t>
+      </w:r>
+      <w:proofErr w:type="spellEnd"/>
+      <w:r>
+        <w:t xml:space="preserve"> </w:t>
+      </w:r>
+      <w:proofErr w:type="spellStart"/>
+      <w:r>
+        <w:t>string,SubCategory</w:t>
+      </w:r>
+      <w:proofErr w:type="spellEnd"/>
+      <w:r>
+        <w:t xml:space="preserve"> </w:t>
+      </w:r>
+      <w:proofErr w:type="spellStart"/>
+      <w:r>
+        <w:t>string,ProductName</w:t>
+      </w:r>
+      <w:proofErr w:type="spellEnd"/>
+      <w:r>
+        <w:t xml:space="preserve"> </w:t>
+      </w:r>
+      <w:proofErr w:type="spellStart"/>
+      <w:r>
+        <w:t>string,Sales</w:t>
+      </w:r>
+      <w:proofErr w:type="spellEnd"/>
+      <w:r>
+        <w:t xml:space="preserve"> </w:t>
+      </w:r>
+      <w:proofErr w:type="spellStart"/>
+      <w:r>
+        <w:t>double,City</w:t>
+      </w:r>
+      <w:proofErr w:type="spellEnd"/>
+      <w:r>
+        <w:t xml:space="preserve"> string) partitioned by (State string) ROW FORMAT DELIMITED FIELDS TERMINATED BY ',' LINES TERMINATED BY '\n' STORED AS TEXTFILE;</w:t>
       </w:r>
     </w:p>
     <w:p/>
@@ -1250,7 +2648,39 @@
         <w:t>skiganesh</w:t>
       </w:r>
       <w:r>
-        <w:t>/storesale/california/' into table salepartitionstatic partition(state='california');</w:t>
+        <w:t>/</w:t>
+      </w:r>
+      <w:proofErr w:type="spellStart"/>
+      <w:r>
+        <w:t>storesale</w:t>
+      </w:r>
+      <w:proofErr w:type="spellEnd"/>
+      <w:r>
+        <w:t>/</w:t>
+      </w:r>
+      <w:proofErr w:type="spellStart"/>
+      <w:r>
+        <w:t>california</w:t>
+      </w:r>
+      <w:proofErr w:type="spellEnd"/>
+      <w:r>
+        <w:t xml:space="preserve">/' into table </w:t>
+      </w:r>
+      <w:proofErr w:type="spellStart"/>
+      <w:r>
+        <w:t>salepartitionstatic</w:t>
+      </w:r>
+      <w:proofErr w:type="spellEnd"/>
+      <w:r>
+        <w:t xml:space="preserve"> partition(state='</w:t>
+      </w:r>
+      <w:proofErr w:type="spellStart"/>
+      <w:r>
+        <w:t>california</w:t>
+      </w:r>
+      <w:proofErr w:type="spellEnd"/>
+      <w:r>
+        <w:t>');</w:t>
       </w:r>
     </w:p>
     <w:p/>
@@ -1262,14 +2692,40 @@
         <w:t>skiganesh</w:t>
       </w:r>
       <w:r>
-        <w:t>/storesale/colorado/' into table salepartitionstatic partition(state=</w:t>
+        <w:t>/</w:t>
+      </w:r>
+      <w:proofErr w:type="spellStart"/>
+      <w:r>
+        <w:t>storesale</w:t>
+      </w:r>
+      <w:proofErr w:type="spellEnd"/>
+      <w:r>
+        <w:t>/</w:t>
+      </w:r>
+      <w:proofErr w:type="spellStart"/>
+      <w:r>
+        <w:t>colorado</w:t>
+      </w:r>
+      <w:proofErr w:type="spellEnd"/>
+      <w:r>
+        <w:t xml:space="preserve">/' into table </w:t>
+      </w:r>
+      <w:proofErr w:type="spellStart"/>
+      <w:r>
+        <w:t>salepartitionstatic</w:t>
+      </w:r>
+      <w:proofErr w:type="spellEnd"/>
+      <w:r>
+        <w:t xml:space="preserve"> partition(state=</w:t>
       </w:r>
       <w:r>
         <w:t>'</w:t>
       </w:r>
+      <w:proofErr w:type="spellStart"/>
       <w:r>
         <w:t>colorado</w:t>
       </w:r>
+      <w:proofErr w:type="spellEnd"/>
       <w:r>
         <w:t>'</w:t>
       </w:r>
@@ -1350,12 +2806,38 @@
     </w:p>
     <w:p>
       <w:r>
-        <w:t>set hive.exec.dynamic.partition=true;</w:t>
-      </w:r>
-    </w:p>
-    <w:p>
-      <w:r>
-        <w:t>set hive.exec.dynamic.partition.mode=nonstrict;</w:t>
+        <w:t xml:space="preserve">set </w:t>
+      </w:r>
+      <w:proofErr w:type="spellStart"/>
+      <w:proofErr w:type="gramStart"/>
+      <w:r>
+        <w:t>hive.exec</w:t>
+      </w:r>
+      <w:proofErr w:type="gramEnd"/>
+      <w:r>
+        <w:t>.dynamic.partition</w:t>
+      </w:r>
+      <w:proofErr w:type="spellEnd"/>
+      <w:r>
+        <w:t>=true;</w:t>
+      </w:r>
+    </w:p>
+    <w:p>
+      <w:r>
+        <w:t xml:space="preserve">set </w:t>
+      </w:r>
+      <w:proofErr w:type="spellStart"/>
+      <w:proofErr w:type="gramStart"/>
+      <w:r>
+        <w:t>hive.exec</w:t>
+      </w:r>
+      <w:proofErr w:type="gramEnd"/>
+      <w:r>
+        <w:t>.dynamic.partition.mode</w:t>
+      </w:r>
+      <w:proofErr w:type="spellEnd"/>
+      <w:r>
+        <w:t>=nonstrict;</w:t>
       </w:r>
     </w:p>
     <w:p>
@@ -1368,7 +2850,151 @@
     <w:p/>
     <w:p>
       <w:r>
-        <w:t xml:space="preserve">create external table storesales_bucket(RowID int,OrderID string,OrderDate date,ShipDate date,ShipMode string,CustomerID string,CustomerName string,Segment string,Country string,City string,State string,PostalCode int,Region string,ProductID string,Category string,SubCategory string,ProductName string,Sales double) </w:t>
+        <w:t>create external table storesales_bucket(</w:t>
+      </w:r>
+      <w:proofErr w:type="spellStart"/>
+      <w:r>
+        <w:t>RowID</w:t>
+      </w:r>
+      <w:proofErr w:type="spellEnd"/>
+      <w:r>
+        <w:t xml:space="preserve"> </w:t>
+      </w:r>
+      <w:proofErr w:type="spellStart"/>
+      <w:r>
+        <w:t>int,OrderID</w:t>
+      </w:r>
+      <w:proofErr w:type="spellEnd"/>
+      <w:r>
+        <w:t xml:space="preserve"> </w:t>
+      </w:r>
+      <w:proofErr w:type="spellStart"/>
+      <w:r>
+        <w:t>string,OrderDate</w:t>
+      </w:r>
+      <w:proofErr w:type="spellEnd"/>
+      <w:r>
+        <w:t xml:space="preserve"> </w:t>
+      </w:r>
+      <w:proofErr w:type="spellStart"/>
+      <w:r>
+        <w:t>date,ShipDate</w:t>
+      </w:r>
+      <w:proofErr w:type="spellEnd"/>
+      <w:r>
+        <w:t xml:space="preserve"> </w:t>
+      </w:r>
+      <w:proofErr w:type="spellStart"/>
+      <w:r>
+        <w:t>date,ShipMode</w:t>
+      </w:r>
+      <w:proofErr w:type="spellEnd"/>
+      <w:r>
+        <w:t xml:space="preserve"> </w:t>
+      </w:r>
+      <w:proofErr w:type="spellStart"/>
+      <w:r>
+        <w:t>string,CustomerID</w:t>
+      </w:r>
+      <w:proofErr w:type="spellEnd"/>
+      <w:r>
+        <w:t xml:space="preserve"> </w:t>
+      </w:r>
+      <w:proofErr w:type="spellStart"/>
+      <w:r>
+        <w:t>string,CustomerName</w:t>
+      </w:r>
+      <w:proofErr w:type="spellEnd"/>
+      <w:r>
+        <w:t xml:space="preserve"> </w:t>
+      </w:r>
+      <w:proofErr w:type="spellStart"/>
+      <w:r>
+        <w:t>string,Segment</w:t>
+      </w:r>
+      <w:proofErr w:type="spellEnd"/>
+      <w:r>
+        <w:t xml:space="preserve"> </w:t>
+      </w:r>
+      <w:proofErr w:type="spellStart"/>
+      <w:r>
+        <w:t>string,Country</w:t>
+      </w:r>
+      <w:proofErr w:type="spellEnd"/>
+      <w:r>
+        <w:t xml:space="preserve"> </w:t>
+      </w:r>
+      <w:proofErr w:type="spellStart"/>
+      <w:r>
+        <w:t>string,City</w:t>
+      </w:r>
+      <w:proofErr w:type="spellEnd"/>
+      <w:r>
+        <w:t xml:space="preserve"> </w:t>
+      </w:r>
+      <w:proofErr w:type="spellStart"/>
+      <w:r>
+        <w:t>string,State</w:t>
+      </w:r>
+      <w:proofErr w:type="spellEnd"/>
+      <w:r>
+        <w:t xml:space="preserve"> </w:t>
+      </w:r>
+      <w:proofErr w:type="spellStart"/>
+      <w:r>
+        <w:t>string,PostalCode</w:t>
+      </w:r>
+      <w:proofErr w:type="spellEnd"/>
+      <w:r>
+        <w:t xml:space="preserve"> </w:t>
+      </w:r>
+      <w:proofErr w:type="spellStart"/>
+      <w:r>
+        <w:t>int,Region</w:t>
+      </w:r>
+      <w:proofErr w:type="spellEnd"/>
+      <w:r>
+        <w:t xml:space="preserve"> </w:t>
+      </w:r>
+      <w:proofErr w:type="spellStart"/>
+      <w:r>
+        <w:t>string,ProductID</w:t>
+      </w:r>
+      <w:proofErr w:type="spellEnd"/>
+      <w:r>
+        <w:t xml:space="preserve"> </w:t>
+      </w:r>
+      <w:proofErr w:type="spellStart"/>
+      <w:r>
+        <w:t>string,Category</w:t>
+      </w:r>
+      <w:proofErr w:type="spellEnd"/>
+      <w:r>
+        <w:t xml:space="preserve"> </w:t>
+      </w:r>
+      <w:proofErr w:type="spellStart"/>
+      <w:r>
+        <w:t>string,SubCategory</w:t>
+      </w:r>
+      <w:proofErr w:type="spellEnd"/>
+      <w:r>
+        <w:t xml:space="preserve"> </w:t>
+      </w:r>
+      <w:proofErr w:type="spellStart"/>
+      <w:r>
+        <w:t>string,ProductName</w:t>
+      </w:r>
+      <w:proofErr w:type="spellEnd"/>
+      <w:r>
+        <w:t xml:space="preserve"> </w:t>
+      </w:r>
+      <w:proofErr w:type="spellStart"/>
+      <w:r>
+        <w:t>string,Sales</w:t>
+      </w:r>
+      <w:proofErr w:type="spellEnd"/>
+      <w:r>
+        <w:t xml:space="preserve"> double) </w:t>
       </w:r>
       <w:r>
         <w:rPr>
@@ -1462,7 +3088,31 @@
     <w:p/>
     <w:p>
       <w:r>
-        <w:t xml:space="preserve">Create table electronics_items(category string,brand array&lt;string&gt;) row format delimited fields terminated by ‘\t’ collection items terminated by ‘,’; </w:t>
+        <w:t xml:space="preserve">Create table </w:t>
+      </w:r>
+      <w:proofErr w:type="spellStart"/>
+      <w:r>
+        <w:t>electronics_</w:t>
+      </w:r>
+      <w:proofErr w:type="gramStart"/>
+      <w:r>
+        <w:t>items</w:t>
+      </w:r>
+      <w:proofErr w:type="spellEnd"/>
+      <w:r>
+        <w:t>(</w:t>
+      </w:r>
+      <w:proofErr w:type="gramEnd"/>
+      <w:r>
+        <w:t xml:space="preserve">category </w:t>
+      </w:r>
+      <w:proofErr w:type="spellStart"/>
+      <w:r>
+        <w:t>string,brand</w:t>
+      </w:r>
+      <w:proofErr w:type="spellEnd"/>
+      <w:r>
+        <w:t xml:space="preserve"> array&lt;string&gt;) row format delimited fields terminated by ‘\t’ collection items terminated by ‘,’; </w:t>
       </w:r>
     </w:p>
     <w:p>
@@ -1488,8 +3138,16 @@
         <w:rPr>
           <w:bCs/>
         </w:rPr>
-        <w:t>/home/skiganesh/complexdatatypes</w:t>
-      </w:r>
+        <w:t>/home/skiganesh/</w:t>
+      </w:r>
+      <w:proofErr w:type="spellStart"/>
+      <w:r>
+        <w:rPr>
+          <w:bCs/>
+        </w:rPr>
+        <w:t>complexdatatypes</w:t>
+      </w:r>
+      <w:proofErr w:type="spellEnd"/>
       <w:r>
         <w:rPr>
           <w:bCs/>
@@ -1500,7 +3158,14 @@
         <w:rPr>
           <w:bCs/>
         </w:rPr>
-        <w:t>’ into table electronics</w:t>
+        <w:t xml:space="preserve">’ into table </w:t>
+      </w:r>
+      <w:proofErr w:type="spellStart"/>
+      <w:r>
+        <w:rPr>
+          <w:bCs/>
+        </w:rPr>
+        <w:t>electronics</w:t>
       </w:r>
       <w:r>
         <w:rPr>
@@ -1508,6 +3173,7 @@
         </w:rPr>
         <w:t>_items</w:t>
       </w:r>
+      <w:proofErr w:type="spellEnd"/>
       <w:r>
         <w:rPr>
           <w:bCs/>
@@ -1532,7 +3198,49 @@
         <w:rPr>
           <w:bCs/>
         </w:rPr>
-        <w:t>select category, brandcount from electronics_items lateral view explode(</w:t>
+        <w:t xml:space="preserve">select category, </w:t>
+      </w:r>
+      <w:proofErr w:type="spellStart"/>
+      <w:r>
+        <w:rPr>
+          <w:bCs/>
+        </w:rPr>
+        <w:t>brandcount</w:t>
+      </w:r>
+      <w:proofErr w:type="spellEnd"/>
+      <w:r>
+        <w:rPr>
+          <w:bCs/>
+        </w:rPr>
+        <w:t xml:space="preserve"> from </w:t>
+      </w:r>
+      <w:proofErr w:type="spellStart"/>
+      <w:r>
+        <w:rPr>
+          <w:bCs/>
+        </w:rPr>
+        <w:t>electronics_items</w:t>
+      </w:r>
+      <w:proofErr w:type="spellEnd"/>
+      <w:r>
+        <w:rPr>
+          <w:bCs/>
+        </w:rPr>
+        <w:t xml:space="preserve"> lateral view </w:t>
+      </w:r>
+      <w:proofErr w:type="gramStart"/>
+      <w:r>
+        <w:rPr>
+          <w:bCs/>
+        </w:rPr>
+        <w:t>explode</w:t>
+      </w:r>
+      <w:proofErr w:type="gramEnd"/>
+      <w:r>
+        <w:rPr>
+          <w:bCs/>
+        </w:rPr>
+        <w:t>(</w:t>
       </w:r>
       <w:r>
         <w:rPr>
@@ -1550,154 +3258,294 @@
         <w:rPr>
           <w:bCs/>
         </w:rPr>
-        <w:t xml:space="preserve"> itemsview as brandcount;</w:t>
-      </w:r>
-    </w:p>
-    <w:p>
-      <w:pPr>
-        <w:rPr>
-          <w:bCs/>
-        </w:rPr>
-      </w:pPr>
-    </w:p>
-    <w:p>
-      <w:pPr>
-        <w:rPr>
-          <w:bCs/>
-        </w:rPr>
-      </w:pPr>
-    </w:p>
-    <w:p>
-      <w:pPr>
-        <w:rPr>
-          <w:bCs/>
-        </w:rPr>
-      </w:pPr>
-      <w:r>
-        <w:rPr>
-          <w:bCs/>
-        </w:rPr>
-        <w:t>Analytical Functions :</w:t>
-      </w:r>
-    </w:p>
-    <w:p>
-      <w:pPr>
-        <w:rPr>
-          <w:bCs/>
-        </w:rPr>
-      </w:pPr>
-    </w:p>
-    <w:p>
-      <w:pPr>
-        <w:rPr>
-          <w:bCs/>
-        </w:rPr>
-      </w:pPr>
-      <w:r>
-        <w:rPr>
-          <w:bCs/>
-        </w:rPr>
-        <w:t>Create table emp (id int, name string, designation string, department string, salary int) row format delimited fields terminated by ‘,’ ;</w:t>
-      </w:r>
-    </w:p>
-    <w:p>
-      <w:pPr>
-        <w:rPr>
-          <w:bCs/>
-        </w:rPr>
-      </w:pPr>
-    </w:p>
-    <w:p>
-      <w:pPr>
-        <w:rPr>
-          <w:bCs/>
-        </w:rPr>
-      </w:pPr>
-      <w:r>
-        <w:rPr>
-          <w:bCs/>
-        </w:rPr>
-        <w:t xml:space="preserve">Load data local inpath ‘’ into table emp;  </w:t>
-      </w:r>
-    </w:p>
-    <w:p>
-      <w:pPr>
-        <w:rPr>
-          <w:bCs/>
-        </w:rPr>
-      </w:pPr>
-    </w:p>
-    <w:p>
-      <w:pPr>
-        <w:rPr>
-          <w:bCs/>
-        </w:rPr>
-      </w:pPr>
-      <w:r>
-        <w:rPr>
-          <w:bCs/>
-        </w:rPr>
-        <w:t>ROW_NUMBER()</w:t>
-      </w:r>
-    </w:p>
-    <w:p>
-      <w:pPr>
-        <w:rPr>
-          <w:bCs/>
-        </w:rPr>
-      </w:pPr>
-    </w:p>
-    <w:p>
-      <w:pPr>
-        <w:rPr>
-          <w:bCs/>
-        </w:rPr>
-      </w:pPr>
-      <w:r>
-        <w:rPr>
-          <w:bCs/>
-        </w:rPr>
-        <w:t>Select id,name,department,salary, row_number() over(partition_by  department order by salary desc) as s_no from emp;</w:t>
-      </w:r>
-    </w:p>
-    <w:p>
-      <w:pPr>
-        <w:rPr>
-          <w:bCs/>
-        </w:rPr>
-      </w:pPr>
-      <w:r>
-        <w:rPr>
-          <w:bCs/>
-        </w:rPr>
-        <w:t xml:space="preserve"> </w:t>
-      </w:r>
-    </w:p>
-    <w:p>
-      <w:pPr>
-        <w:rPr>
-          <w:bCs/>
-        </w:rPr>
-      </w:pPr>
-    </w:p>
-    <w:p>
-      <w:pPr>
-        <w:rPr>
-          <w:bCs/>
-        </w:rPr>
-      </w:pPr>
-    </w:p>
-    <w:p>
-      <w:pPr>
-        <w:rPr>
-          <w:bCs/>
-        </w:rPr>
-      </w:pPr>
-      <w:r>
-        <w:rPr>
-          <w:bCs/>
-        </w:rPr>
-        <w:t>RANK()</w:t>
+        <w:t xml:space="preserve"> </w:t>
+      </w:r>
+      <w:proofErr w:type="spellStart"/>
+      <w:r>
+        <w:rPr>
+          <w:bCs/>
+        </w:rPr>
+        <w:t>itemsview</w:t>
+      </w:r>
+      <w:proofErr w:type="spellEnd"/>
+      <w:r>
+        <w:rPr>
+          <w:bCs/>
+        </w:rPr>
+        <w:t xml:space="preserve"> as </w:t>
+      </w:r>
+      <w:proofErr w:type="spellStart"/>
+      <w:r>
+        <w:rPr>
+          <w:bCs/>
+        </w:rPr>
+        <w:t>brandcount</w:t>
+      </w:r>
+      <w:proofErr w:type="spellEnd"/>
+      <w:r>
+        <w:rPr>
+          <w:bCs/>
+        </w:rPr>
+        <w:t>;</w:t>
+      </w:r>
+    </w:p>
+    <w:p>
+      <w:pPr>
+        <w:rPr>
+          <w:bCs/>
+        </w:rPr>
+      </w:pPr>
+    </w:p>
+    <w:p>
+      <w:pPr>
+        <w:rPr>
+          <w:bCs/>
+        </w:rPr>
+      </w:pPr>
+    </w:p>
+    <w:p>
+      <w:pPr>
+        <w:rPr>
+          <w:bCs/>
+        </w:rPr>
+      </w:pPr>
+      <w:r>
+        <w:rPr>
+          <w:bCs/>
+        </w:rPr>
+        <w:t xml:space="preserve">Analytical </w:t>
+      </w:r>
+      <w:proofErr w:type="gramStart"/>
+      <w:r>
+        <w:rPr>
+          <w:bCs/>
+        </w:rPr>
+        <w:t>Functions :</w:t>
+      </w:r>
+      <w:proofErr w:type="gramEnd"/>
+    </w:p>
+    <w:p>
+      <w:pPr>
+        <w:rPr>
+          <w:bCs/>
+        </w:rPr>
+      </w:pPr>
+    </w:p>
+    <w:p>
+      <w:pPr>
+        <w:rPr>
+          <w:bCs/>
+        </w:rPr>
+      </w:pPr>
+      <w:r>
+        <w:rPr>
+          <w:bCs/>
+        </w:rPr>
+        <w:t>Create table emp (id int, name string, designation string, department string, salary int) row format delimited fields terminated by ‘,</w:t>
+      </w:r>
+      <w:proofErr w:type="gramStart"/>
+      <w:r>
+        <w:rPr>
+          <w:bCs/>
+        </w:rPr>
+        <w:t>’ ;</w:t>
+      </w:r>
+      <w:proofErr w:type="gramEnd"/>
+    </w:p>
+    <w:p>
+      <w:pPr>
+        <w:rPr>
+          <w:bCs/>
+        </w:rPr>
+      </w:pPr>
+    </w:p>
+    <w:p>
+      <w:pPr>
+        <w:rPr>
+          <w:bCs/>
+        </w:rPr>
+      </w:pPr>
+      <w:r>
+        <w:rPr>
+          <w:bCs/>
+        </w:rPr>
+        <w:t>Load data local inpath ‘</w:t>
+      </w:r>
+      <w:r>
+        <w:rPr>
+          <w:bCs/>
+        </w:rPr>
+        <w:t>/home/skiganesh/emp.txt</w:t>
+      </w:r>
+      <w:r>
+        <w:rPr>
+          <w:bCs/>
+        </w:rPr>
+        <w:t xml:space="preserve">’ into table emp;  </w:t>
+      </w:r>
+    </w:p>
+    <w:p>
+      <w:pPr>
+        <w:rPr>
+          <w:bCs/>
+        </w:rPr>
+      </w:pPr>
+    </w:p>
+    <w:p>
+      <w:pPr>
+        <w:rPr>
+          <w:bCs/>
+        </w:rPr>
+      </w:pPr>
+      <w:r>
+        <w:rPr>
+          <w:bCs/>
+        </w:rPr>
+        <w:t>ROW_</w:t>
+      </w:r>
+      <w:proofErr w:type="gramStart"/>
+      <w:r>
+        <w:rPr>
+          <w:bCs/>
+        </w:rPr>
+        <w:t>NUMBER(</w:t>
+      </w:r>
+      <w:proofErr w:type="gramEnd"/>
+      <w:r>
+        <w:rPr>
+          <w:bCs/>
+        </w:rPr>
+        <w:t>)</w:t>
+      </w:r>
+    </w:p>
+    <w:p>
+      <w:pPr>
+        <w:rPr>
+          <w:bCs/>
+        </w:rPr>
+      </w:pPr>
+    </w:p>
+    <w:p>
+      <w:pPr>
+        <w:rPr>
+          <w:bCs/>
+        </w:rPr>
+      </w:pPr>
+      <w:r>
+        <w:rPr>
+          <w:bCs/>
+        </w:rPr>
+        <w:t xml:space="preserve">Select </w:t>
+      </w:r>
+      <w:proofErr w:type="spellStart"/>
+      <w:proofErr w:type="gramStart"/>
+      <w:r>
+        <w:rPr>
+          <w:bCs/>
+        </w:rPr>
+        <w:t>id,name</w:t>
+      </w:r>
+      <w:proofErr w:type="gramEnd"/>
+      <w:r>
+        <w:rPr>
+          <w:bCs/>
+        </w:rPr>
+        <w:t>,department,salary</w:t>
+      </w:r>
+      <w:proofErr w:type="spellEnd"/>
+      <w:r>
+        <w:rPr>
+          <w:bCs/>
+        </w:rPr>
+        <w:t xml:space="preserve">, </w:t>
+      </w:r>
+      <w:proofErr w:type="spellStart"/>
+      <w:r>
+        <w:rPr>
+          <w:bCs/>
+        </w:rPr>
+        <w:t>row_number</w:t>
+      </w:r>
+      <w:proofErr w:type="spellEnd"/>
+      <w:r>
+        <w:rPr>
+          <w:bCs/>
+        </w:rPr>
+        <w:t>() over(partition</w:t>
+      </w:r>
+      <w:r>
+        <w:rPr>
+          <w:bCs/>
+        </w:rPr>
+        <w:t xml:space="preserve"> </w:t>
+      </w:r>
+      <w:r>
+        <w:rPr>
+          <w:bCs/>
+        </w:rPr>
+        <w:t xml:space="preserve">by  department order by salary desc) as </w:t>
+      </w:r>
+      <w:proofErr w:type="spellStart"/>
+      <w:r>
+        <w:rPr>
+          <w:bCs/>
+        </w:rPr>
+        <w:t>s_no</w:t>
+      </w:r>
+      <w:proofErr w:type="spellEnd"/>
+      <w:r>
+        <w:rPr>
+          <w:bCs/>
+        </w:rPr>
+        <w:t xml:space="preserve"> from emp;</w:t>
+      </w:r>
+    </w:p>
+    <w:p>
+      <w:pPr>
+        <w:rPr>
+          <w:bCs/>
+        </w:rPr>
+      </w:pPr>
+      <w:r>
+        <w:rPr>
+          <w:bCs/>
+        </w:rPr>
+        <w:t xml:space="preserve"> </w:t>
+      </w:r>
+    </w:p>
+    <w:p>
+      <w:pPr>
+        <w:rPr>
+          <w:bCs/>
+        </w:rPr>
+      </w:pPr>
+    </w:p>
+    <w:p>
+      <w:pPr>
+        <w:rPr>
+          <w:bCs/>
+        </w:rPr>
+      </w:pPr>
+    </w:p>
+    <w:p>
+      <w:pPr>
+        <w:rPr>
+          <w:bCs/>
+        </w:rPr>
+      </w:pPr>
+      <w:proofErr w:type="gramStart"/>
+      <w:r>
+        <w:rPr>
+          <w:bCs/>
+        </w:rPr>
+        <w:t>RANK(</w:t>
+      </w:r>
+      <w:proofErr w:type="gramEnd"/>
+      <w:r>
+        <w:rPr>
+          <w:bCs/>
+        </w:rPr>
+        <w:t>)</w:t>
       </w:r>
     </w:p>
     <w:p>
@@ -1723,7 +3571,41 @@
         <w:rPr>
           <w:bCs/>
         </w:rPr>
-        <w:t xml:space="preserve">elect id,name,department,salary, rank () over(partition_by  department order by salary desc) as </w:t>
+        <w:t xml:space="preserve">elect </w:t>
+      </w:r>
+      <w:proofErr w:type="spellStart"/>
+      <w:proofErr w:type="gramStart"/>
+      <w:r>
+        <w:rPr>
+          <w:bCs/>
+        </w:rPr>
+        <w:t>id,name</w:t>
+      </w:r>
+      <w:proofErr w:type="gramEnd"/>
+      <w:r>
+        <w:rPr>
+          <w:bCs/>
+        </w:rPr>
+        <w:t>,department,salary</w:t>
+      </w:r>
+      <w:proofErr w:type="spellEnd"/>
+      <w:r>
+        <w:rPr>
+          <w:bCs/>
+        </w:rPr>
+        <w:t>, rank () over(partition</w:t>
+      </w:r>
+      <w:r>
+        <w:rPr>
+          <w:bCs/>
+        </w:rPr>
+        <w:t xml:space="preserve"> </w:t>
+      </w:r>
+      <w:r>
+        <w:rPr>
+          <w:bCs/>
+        </w:rPr>
+        <w:t xml:space="preserve">by  department order by salary desc) as </w:t>
       </w:r>
       <w:r>
         <w:rPr>
@@ -1762,7 +3644,21 @@
         <w:rPr>
           <w:bCs/>
         </w:rPr>
-        <w:t>DENSE_RANK()</w:t>
+        <w:t>DENSE_</w:t>
+      </w:r>
+      <w:proofErr w:type="gramStart"/>
+      <w:r>
+        <w:rPr>
+          <w:bCs/>
+        </w:rPr>
+        <w:t>RANK(</w:t>
+      </w:r>
+      <w:proofErr w:type="gramEnd"/>
+      <w:r>
+        <w:rPr>
+          <w:bCs/>
+        </w:rPr>
+        <w:t>)</w:t>
       </w:r>
     </w:p>
     <w:p>
@@ -1788,7 +3684,55 @@
         <w:rPr>
           <w:bCs/>
         </w:rPr>
-        <w:t>elect id,name,department,salary, dense_rank () over(partition_by  department order by salary desc) as rank from emp;</w:t>
+        <w:t xml:space="preserve">elect </w:t>
+      </w:r>
+      <w:proofErr w:type="spellStart"/>
+      <w:proofErr w:type="gramStart"/>
+      <w:r>
+        <w:rPr>
+          <w:bCs/>
+        </w:rPr>
+        <w:t>id,name</w:t>
+      </w:r>
+      <w:proofErr w:type="gramEnd"/>
+      <w:r>
+        <w:rPr>
+          <w:bCs/>
+        </w:rPr>
+        <w:t>,department,salary</w:t>
+      </w:r>
+      <w:proofErr w:type="spellEnd"/>
+      <w:r>
+        <w:rPr>
+          <w:bCs/>
+        </w:rPr>
+        <w:t xml:space="preserve">, </w:t>
+      </w:r>
+      <w:proofErr w:type="spellStart"/>
+      <w:r>
+        <w:rPr>
+          <w:bCs/>
+        </w:rPr>
+        <w:t>dense_rank</w:t>
+      </w:r>
+      <w:proofErr w:type="spellEnd"/>
+      <w:r>
+        <w:rPr>
+          <w:bCs/>
+        </w:rPr>
+        <w:t xml:space="preserve"> () over(partition</w:t>
+      </w:r>
+      <w:r>
+        <w:rPr>
+          <w:bCs/>
+        </w:rPr>
+        <w:t xml:space="preserve"> </w:t>
+      </w:r>
+      <w:r>
+        <w:rPr>
+          <w:bCs/>
+        </w:rPr>
+        <w:t>by  department order by salary desc) as rank from emp;</w:t>
       </w:r>
     </w:p>
     <w:p>
@@ -1841,7 +3785,35 @@
         <w:rPr>
           <w:bCs/>
         </w:rPr>
-        <w:t>elect sales.*, product.* from sales join product on sales.id=product.pid;</w:t>
+        <w:t xml:space="preserve">elect </w:t>
+      </w:r>
+      <w:proofErr w:type="gramStart"/>
+      <w:r>
+        <w:rPr>
+          <w:bCs/>
+        </w:rPr>
+        <w:t>sales.*</w:t>
+      </w:r>
+      <w:proofErr w:type="gramEnd"/>
+      <w:r>
+        <w:rPr>
+          <w:bCs/>
+        </w:rPr>
+        <w:t>, product.* from sales join product on sales.id=</w:t>
+      </w:r>
+      <w:proofErr w:type="spellStart"/>
+      <w:r>
+        <w:rPr>
+          <w:bCs/>
+        </w:rPr>
+        <w:t>product.pid</w:t>
+      </w:r>
+      <w:proofErr w:type="spellEnd"/>
+      <w:r>
+        <w:rPr>
+          <w:bCs/>
+        </w:rPr>
+        <w:t>;</w:t>
       </w:r>
     </w:p>
     <w:p>
@@ -1887,7 +3859,35 @@
         <w:rPr>
           <w:bCs/>
         </w:rPr>
-        <w:t>elect sales.*, product.* from sales left outer join product on sales.id=product.pid;</w:t>
+        <w:t xml:space="preserve">elect </w:t>
+      </w:r>
+      <w:proofErr w:type="gramStart"/>
+      <w:r>
+        <w:rPr>
+          <w:bCs/>
+        </w:rPr>
+        <w:t>sales.*</w:t>
+      </w:r>
+      <w:proofErr w:type="gramEnd"/>
+      <w:r>
+        <w:rPr>
+          <w:bCs/>
+        </w:rPr>
+        <w:t>, product.* from sales left outer join product on sales.id=</w:t>
+      </w:r>
+      <w:proofErr w:type="spellStart"/>
+      <w:r>
+        <w:rPr>
+          <w:bCs/>
+        </w:rPr>
+        <w:t>product.pid</w:t>
+      </w:r>
+      <w:proofErr w:type="spellEnd"/>
+      <w:r>
+        <w:rPr>
+          <w:bCs/>
+        </w:rPr>
+        <w:t>;</w:t>
       </w:r>
     </w:p>
     <w:p>
@@ -1939,7 +3939,35 @@
         <w:rPr>
           <w:bCs/>
         </w:rPr>
-        <w:t>elect sales.*, product.* from sales right outer join product on sales.id=product.pid;</w:t>
+        <w:t xml:space="preserve">elect </w:t>
+      </w:r>
+      <w:proofErr w:type="gramStart"/>
+      <w:r>
+        <w:rPr>
+          <w:bCs/>
+        </w:rPr>
+        <w:t>sales.*</w:t>
+      </w:r>
+      <w:proofErr w:type="gramEnd"/>
+      <w:r>
+        <w:rPr>
+          <w:bCs/>
+        </w:rPr>
+        <w:t>, product.* from sales right outer join product on sales.id=</w:t>
+      </w:r>
+      <w:proofErr w:type="spellStart"/>
+      <w:r>
+        <w:rPr>
+          <w:bCs/>
+        </w:rPr>
+        <w:t>product.pid</w:t>
+      </w:r>
+      <w:proofErr w:type="spellEnd"/>
+      <w:r>
+        <w:rPr>
+          <w:bCs/>
+        </w:rPr>
+        <w:t>;</w:t>
       </w:r>
     </w:p>
     <w:p>
@@ -1992,7 +4020,35 @@
         <w:rPr>
           <w:bCs/>
         </w:rPr>
-        <w:t>elect sales.*, product.* from sales full outer join product on sales.id=product.pid;</w:t>
+        <w:t xml:space="preserve">elect </w:t>
+      </w:r>
+      <w:proofErr w:type="gramStart"/>
+      <w:r>
+        <w:rPr>
+          <w:bCs/>
+        </w:rPr>
+        <w:t>sales.*</w:t>
+      </w:r>
+      <w:proofErr w:type="gramEnd"/>
+      <w:r>
+        <w:rPr>
+          <w:bCs/>
+        </w:rPr>
+        <w:t>, product.* from sales full outer join product on sales.id=</w:t>
+      </w:r>
+      <w:proofErr w:type="spellStart"/>
+      <w:r>
+        <w:rPr>
+          <w:bCs/>
+        </w:rPr>
+        <w:t>product.pid</w:t>
+      </w:r>
+      <w:proofErr w:type="spellEnd"/>
+      <w:r>
+        <w:rPr>
+          <w:bCs/>
+        </w:rPr>
+        <w:t>;</w:t>
       </w:r>
     </w:p>
     <w:p>
@@ -2045,7 +4101,119 @@
         <w:rPr>
           <w:bCs/>
         </w:rPr>
-        <w:t xml:space="preserve">reate table personal_info(name string, friends array&lt;string&gt;, mobile map&lt;string,bigint&gt;, otherinfo struct&lt;company:string, pin:int, married:string, salary:int&gt;) </w:t>
+        <w:t xml:space="preserve">reate table </w:t>
+      </w:r>
+      <w:proofErr w:type="spellStart"/>
+      <w:r>
+        <w:rPr>
+          <w:bCs/>
+        </w:rPr>
+        <w:t>personal_</w:t>
+      </w:r>
+      <w:proofErr w:type="gramStart"/>
+      <w:r>
+        <w:rPr>
+          <w:bCs/>
+        </w:rPr>
+        <w:t>info</w:t>
+      </w:r>
+      <w:proofErr w:type="spellEnd"/>
+      <w:r>
+        <w:rPr>
+          <w:bCs/>
+        </w:rPr>
+        <w:t>(</w:t>
+      </w:r>
+      <w:proofErr w:type="gramEnd"/>
+      <w:r>
+        <w:rPr>
+          <w:bCs/>
+        </w:rPr>
+        <w:t>name string, friends array&lt;string&gt;, mobile map&lt;</w:t>
+      </w:r>
+      <w:proofErr w:type="spellStart"/>
+      <w:r>
+        <w:rPr>
+          <w:bCs/>
+        </w:rPr>
+        <w:t>string,bigint</w:t>
+      </w:r>
+      <w:proofErr w:type="spellEnd"/>
+      <w:r>
+        <w:rPr>
+          <w:bCs/>
+        </w:rPr>
+        <w:t xml:space="preserve">&gt;, </w:t>
+      </w:r>
+      <w:proofErr w:type="spellStart"/>
+      <w:r>
+        <w:rPr>
+          <w:bCs/>
+        </w:rPr>
+        <w:t>otherinfo</w:t>
+      </w:r>
+      <w:proofErr w:type="spellEnd"/>
+      <w:r>
+        <w:rPr>
+          <w:bCs/>
+        </w:rPr>
+        <w:t xml:space="preserve"> struct&lt;</w:t>
+      </w:r>
+      <w:proofErr w:type="spellStart"/>
+      <w:r>
+        <w:rPr>
+          <w:bCs/>
+        </w:rPr>
+        <w:t>company:string</w:t>
+      </w:r>
+      <w:proofErr w:type="spellEnd"/>
+      <w:r>
+        <w:rPr>
+          <w:bCs/>
+        </w:rPr>
+        <w:t xml:space="preserve">, </w:t>
+      </w:r>
+      <w:proofErr w:type="spellStart"/>
+      <w:r>
+        <w:rPr>
+          <w:bCs/>
+        </w:rPr>
+        <w:t>pin:int</w:t>
+      </w:r>
+      <w:proofErr w:type="spellEnd"/>
+      <w:r>
+        <w:rPr>
+          <w:bCs/>
+        </w:rPr>
+        <w:t xml:space="preserve">, </w:t>
+      </w:r>
+      <w:proofErr w:type="spellStart"/>
+      <w:r>
+        <w:rPr>
+          <w:bCs/>
+        </w:rPr>
+        <w:t>married:string</w:t>
+      </w:r>
+      <w:proofErr w:type="spellEnd"/>
+      <w:r>
+        <w:rPr>
+          <w:bCs/>
+        </w:rPr>
+        <w:t xml:space="preserve">, </w:t>
+      </w:r>
+      <w:proofErr w:type="spellStart"/>
+      <w:r>
+        <w:rPr>
+          <w:bCs/>
+        </w:rPr>
+        <w:t>salary:int</w:t>
+      </w:r>
+      <w:proofErr w:type="spellEnd"/>
+      <w:r>
+        <w:rPr>
+          <w:bCs/>
+        </w:rPr>
+        <w:t xml:space="preserve">&gt;) </w:t>
       </w:r>
       <w:r>
         <w:rPr>
@@ -2071,27 +4239,71 @@
         <w:rPr>
           <w:bCs/>
         </w:rPr>
-        <w:t>load data local inpath ‘’ into table personal_info;</w:t>
-      </w:r>
-    </w:p>
-    <w:p>
-      <w:pPr>
-        <w:rPr>
-          <w:bCs/>
-        </w:rPr>
-      </w:pPr>
-    </w:p>
-    <w:p>
-      <w:pPr>
-        <w:rPr>
-          <w:bCs/>
-        </w:rPr>
-      </w:pPr>
-      <w:r>
-        <w:rPr>
-          <w:bCs/>
-        </w:rPr>
-        <w:t>select name,mobile[‘office’] from personal_info;</w:t>
+        <w:t xml:space="preserve">load data local inpath ‘’ into table </w:t>
+      </w:r>
+      <w:proofErr w:type="spellStart"/>
+      <w:r>
+        <w:rPr>
+          <w:bCs/>
+        </w:rPr>
+        <w:t>personal_info</w:t>
+      </w:r>
+      <w:proofErr w:type="spellEnd"/>
+      <w:r>
+        <w:rPr>
+          <w:bCs/>
+        </w:rPr>
+        <w:t>;</w:t>
+      </w:r>
+    </w:p>
+    <w:p>
+      <w:pPr>
+        <w:rPr>
+          <w:bCs/>
+        </w:rPr>
+      </w:pPr>
+    </w:p>
+    <w:p>
+      <w:pPr>
+        <w:rPr>
+          <w:bCs/>
+        </w:rPr>
+      </w:pPr>
+      <w:r>
+        <w:rPr>
+          <w:bCs/>
+        </w:rPr>
+        <w:t xml:space="preserve">select </w:t>
+      </w:r>
+      <w:proofErr w:type="spellStart"/>
+      <w:proofErr w:type="gramStart"/>
+      <w:r>
+        <w:rPr>
+          <w:bCs/>
+        </w:rPr>
+        <w:t>name,mobile</w:t>
+      </w:r>
+      <w:proofErr w:type="spellEnd"/>
+      <w:proofErr w:type="gramEnd"/>
+      <w:r>
+        <w:rPr>
+          <w:bCs/>
+        </w:rPr>
+        <w:t xml:space="preserve">[‘office’] from </w:t>
+      </w:r>
+      <w:proofErr w:type="spellStart"/>
+      <w:r>
+        <w:rPr>
+          <w:bCs/>
+        </w:rPr>
+        <w:t>personal_info</w:t>
+      </w:r>
+      <w:proofErr w:type="spellEnd"/>
+      <w:r>
+        <w:rPr>
+          <w:bCs/>
+        </w:rPr>
+        <w:t>;</w:t>
       </w:r>
     </w:p>
     <w:p>
@@ -2112,27 +4324,91 @@
           <w:bCs/>
         </w:rPr>
         <w:lastRenderedPageBreak/>
-        <w:t>select name, friend[0] from personal_info;</w:t>
-      </w:r>
-    </w:p>
-    <w:p>
-      <w:pPr>
-        <w:rPr>
-          <w:bCs/>
-        </w:rPr>
-      </w:pPr>
-    </w:p>
-    <w:p>
-      <w:pPr>
-        <w:rPr>
-          <w:bCs/>
-        </w:rPr>
-      </w:pPr>
-      <w:r>
-        <w:rPr>
-          <w:bCs/>
-        </w:rPr>
-        <w:t>select name,other_info.company from personal_info;</w:t>
+        <w:t xml:space="preserve">select name, </w:t>
+      </w:r>
+      <w:proofErr w:type="gramStart"/>
+      <w:r>
+        <w:rPr>
+          <w:bCs/>
+        </w:rPr>
+        <w:t>friend[</w:t>
+      </w:r>
+      <w:proofErr w:type="gramEnd"/>
+      <w:r>
+        <w:rPr>
+          <w:bCs/>
+        </w:rPr>
+        <w:t xml:space="preserve">0] from </w:t>
+      </w:r>
+      <w:proofErr w:type="spellStart"/>
+      <w:r>
+        <w:rPr>
+          <w:bCs/>
+        </w:rPr>
+        <w:t>personal_info</w:t>
+      </w:r>
+      <w:proofErr w:type="spellEnd"/>
+      <w:r>
+        <w:rPr>
+          <w:bCs/>
+        </w:rPr>
+        <w:t>;</w:t>
+      </w:r>
+    </w:p>
+    <w:p>
+      <w:pPr>
+        <w:rPr>
+          <w:bCs/>
+        </w:rPr>
+      </w:pPr>
+    </w:p>
+    <w:p>
+      <w:pPr>
+        <w:rPr>
+          <w:bCs/>
+        </w:rPr>
+      </w:pPr>
+      <w:r>
+        <w:rPr>
+          <w:bCs/>
+        </w:rPr>
+        <w:t xml:space="preserve">select </w:t>
+      </w:r>
+      <w:proofErr w:type="spellStart"/>
+      <w:proofErr w:type="gramStart"/>
+      <w:r>
+        <w:rPr>
+          <w:bCs/>
+        </w:rPr>
+        <w:t>name,other</w:t>
+      </w:r>
+      <w:proofErr w:type="gramEnd"/>
+      <w:r>
+        <w:rPr>
+          <w:bCs/>
+        </w:rPr>
+        <w:t>_info.company</w:t>
+      </w:r>
+      <w:proofErr w:type="spellEnd"/>
+      <w:r>
+        <w:rPr>
+          <w:bCs/>
+        </w:rPr>
+        <w:t xml:space="preserve"> from </w:t>
+      </w:r>
+      <w:proofErr w:type="spellStart"/>
+      <w:r>
+        <w:rPr>
+          <w:bCs/>
+        </w:rPr>
+        <w:t>personal_info</w:t>
+      </w:r>
+      <w:proofErr w:type="spellEnd"/>
+      <w:r>
+        <w:rPr>
+          <w:bCs/>
+        </w:rPr>
+        <w:t>;</w:t>
       </w:r>
     </w:p>
     <w:p>
@@ -2178,7 +4454,129 @@
           <w:szCs w:val="20"/>
           <w:shd w:val="clear" w:color="auto" w:fill="FFFFFF"/>
         </w:rPr>
-        <w:t>with q1 as (select category, brandcount from electronics_items lateral view explode(brand) itemsview as brandcount) select category,count(brandcount) as count from q1 group by category;</w:t>
+        <w:t xml:space="preserve">with q1 as (select category, </w:t>
+      </w:r>
+      <w:proofErr w:type="spellStart"/>
+      <w:r>
+        <w:rPr>
+          <w:color w:val="202124"/>
+          <w:sz w:val="20"/>
+          <w:szCs w:val="20"/>
+          <w:shd w:val="clear" w:color="auto" w:fill="FFFFFF"/>
+        </w:rPr>
+        <w:t>brandcount</w:t>
+      </w:r>
+      <w:proofErr w:type="spellEnd"/>
+      <w:r>
+        <w:rPr>
+          <w:color w:val="202124"/>
+          <w:sz w:val="20"/>
+          <w:szCs w:val="20"/>
+          <w:shd w:val="clear" w:color="auto" w:fill="FFFFFF"/>
+        </w:rPr>
+        <w:t xml:space="preserve"> from </w:t>
+      </w:r>
+      <w:proofErr w:type="spellStart"/>
+      <w:r>
+        <w:rPr>
+          <w:color w:val="202124"/>
+          <w:sz w:val="20"/>
+          <w:szCs w:val="20"/>
+          <w:shd w:val="clear" w:color="auto" w:fill="FFFFFF"/>
+        </w:rPr>
+        <w:t>electronics_items</w:t>
+      </w:r>
+      <w:proofErr w:type="spellEnd"/>
+      <w:r>
+        <w:rPr>
+          <w:color w:val="202124"/>
+          <w:sz w:val="20"/>
+          <w:szCs w:val="20"/>
+          <w:shd w:val="clear" w:color="auto" w:fill="FFFFFF"/>
+        </w:rPr>
+        <w:t xml:space="preserve"> lateral view explode(brand) </w:t>
+      </w:r>
+      <w:proofErr w:type="spellStart"/>
+      <w:r>
+        <w:rPr>
+          <w:color w:val="202124"/>
+          <w:sz w:val="20"/>
+          <w:szCs w:val="20"/>
+          <w:shd w:val="clear" w:color="auto" w:fill="FFFFFF"/>
+        </w:rPr>
+        <w:t>itemsview</w:t>
+      </w:r>
+      <w:proofErr w:type="spellEnd"/>
+      <w:r>
+        <w:rPr>
+          <w:color w:val="202124"/>
+          <w:sz w:val="20"/>
+          <w:szCs w:val="20"/>
+          <w:shd w:val="clear" w:color="auto" w:fill="FFFFFF"/>
+        </w:rPr>
+        <w:t xml:space="preserve"> as </w:t>
+      </w:r>
+      <w:proofErr w:type="spellStart"/>
+      <w:r>
+        <w:rPr>
+          <w:color w:val="202124"/>
+          <w:sz w:val="20"/>
+          <w:szCs w:val="20"/>
+          <w:shd w:val="clear" w:color="auto" w:fill="FFFFFF"/>
+        </w:rPr>
+        <w:t>brandcount</w:t>
+      </w:r>
+      <w:proofErr w:type="spellEnd"/>
+      <w:r>
+        <w:rPr>
+          <w:color w:val="202124"/>
+          <w:sz w:val="20"/>
+          <w:szCs w:val="20"/>
+          <w:shd w:val="clear" w:color="auto" w:fill="FFFFFF"/>
+        </w:rPr>
+        <w:t xml:space="preserve">) select </w:t>
+      </w:r>
+      <w:proofErr w:type="spellStart"/>
+      <w:proofErr w:type="gramStart"/>
+      <w:r>
+        <w:rPr>
+          <w:color w:val="202124"/>
+          <w:sz w:val="20"/>
+          <w:szCs w:val="20"/>
+          <w:shd w:val="clear" w:color="auto" w:fill="FFFFFF"/>
+        </w:rPr>
+        <w:t>category,count</w:t>
+      </w:r>
+      <w:proofErr w:type="spellEnd"/>
+      <w:proofErr w:type="gramEnd"/>
+      <w:r>
+        <w:rPr>
+          <w:color w:val="202124"/>
+          <w:sz w:val="20"/>
+          <w:szCs w:val="20"/>
+          <w:shd w:val="clear" w:color="auto" w:fill="FFFFFF"/>
+        </w:rPr>
+        <w:t>(</w:t>
+      </w:r>
+      <w:proofErr w:type="spellStart"/>
+      <w:r>
+        <w:rPr>
+          <w:color w:val="202124"/>
+          <w:sz w:val="20"/>
+          <w:szCs w:val="20"/>
+          <w:shd w:val="clear" w:color="auto" w:fill="FFFFFF"/>
+        </w:rPr>
+        <w:t>brandcount</w:t>
+      </w:r>
+      <w:proofErr w:type="spellEnd"/>
+      <w:r>
+        <w:rPr>
+          <w:color w:val="202124"/>
+          <w:sz w:val="20"/>
+          <w:szCs w:val="20"/>
+          <w:shd w:val="clear" w:color="auto" w:fill="FFFFFF"/>
+        </w:rPr>
+        <w:t>) as count from q1 group by category;</w:t>
       </w:r>
     </w:p>
     <w:p>
@@ -2250,8 +4648,10 @@
           <w:szCs w:val="20"/>
           <w:lang w:val="en-IN"/>
         </w:rPr>
-        <w:t xml:space="preserve">set hive.txn.manager </w:t>
-      </w:r>
+        <w:t xml:space="preserve">set </w:t>
+      </w:r>
+      <w:proofErr w:type="spellStart"/>
+      <w:proofErr w:type="gramStart"/>
       <w:r>
         <w:rPr>
           <w:rFonts w:eastAsia="Times New Roman"/>
@@ -2260,8 +4660,10 @@
           <w:szCs w:val="20"/>
           <w:lang w:val="en-IN"/>
         </w:rPr>
-        <w:t>=</w:t>
-      </w:r>
+        <w:t>hive.txn.manager</w:t>
+      </w:r>
+      <w:proofErr w:type="spellEnd"/>
+      <w:proofErr w:type="gramEnd"/>
       <w:r>
         <w:rPr>
           <w:rFonts w:eastAsia="Times New Roman"/>
@@ -2270,13 +4672,9 @@
           <w:szCs w:val="20"/>
           <w:lang w:val="en-IN"/>
         </w:rPr>
-        <w:t>org.apache.hadoop.hive.ql.lockmgr.DbTxnManager;</w:t>
-      </w:r>
-    </w:p>
-    <w:p>
-      <w:pPr>
-        <w:shd w:val="clear" w:color="auto" w:fill="FFFFFF"/>
-        <w:spacing w:line="300" w:lineRule="atLeast"/>
+        <w:t xml:space="preserve"> </w:t>
+      </w:r>
+      <w:r>
         <w:rPr>
           <w:rFonts w:eastAsia="Times New Roman"/>
           <w:color w:val="202124"/>
@@ -2284,7 +4682,9 @@
           <w:szCs w:val="20"/>
           <w:lang w:val="en-IN"/>
         </w:rPr>
-      </w:pPr>
+        <w:t>=</w:t>
+      </w:r>
+      <w:proofErr w:type="spellStart"/>
       <w:r>
         <w:rPr>
           <w:rFonts w:eastAsia="Times New Roman"/>
@@ -2293,13 +4693,10 @@
           <w:szCs w:val="20"/>
           <w:lang w:val="en-IN"/>
         </w:rPr>
-        <w:t>set hive.support.concurrency-true;</w:t>
-      </w:r>
-    </w:p>
-    <w:p>
-      <w:pPr>
-        <w:shd w:val="clear" w:color="auto" w:fill="FFFFFF"/>
-        <w:spacing w:line="300" w:lineRule="atLeast"/>
+        <w:t>org.apache.hadoop.hive.ql.lockmgr.DbTxnManager</w:t>
+      </w:r>
+      <w:proofErr w:type="spellEnd"/>
+      <w:r>
         <w:rPr>
           <w:rFonts w:eastAsia="Times New Roman"/>
           <w:color w:val="202124"/>
@@ -2307,7 +4704,8 @@
           <w:szCs w:val="20"/>
           <w:lang w:val="en-IN"/>
         </w:rPr>
-      </w:pPr>
+        <w:t>;</w:t>
+      </w:r>
     </w:p>
     <w:p>
       <w:pPr>
@@ -2323,13 +4721,107 @@
       </w:pPr>
       <w:r>
         <w:rPr>
+          <w:rFonts w:eastAsia="Times New Roman"/>
+          <w:color w:val="202124"/>
+          <w:sz w:val="20"/>
+          <w:szCs w:val="20"/>
+          <w:lang w:val="en-IN"/>
+        </w:rPr>
+        <w:t xml:space="preserve">set </w:t>
+      </w:r>
+      <w:proofErr w:type="spellStart"/>
+      <w:proofErr w:type="gramStart"/>
+      <w:r>
+        <w:rPr>
+          <w:rFonts w:eastAsia="Times New Roman"/>
+          <w:color w:val="202124"/>
+          <w:sz w:val="20"/>
+          <w:szCs w:val="20"/>
+          <w:lang w:val="en-IN"/>
+        </w:rPr>
+        <w:t>hive.support</w:t>
+      </w:r>
+      <w:proofErr w:type="gramEnd"/>
+      <w:r>
+        <w:rPr>
+          <w:rFonts w:eastAsia="Times New Roman"/>
+          <w:color w:val="202124"/>
+          <w:sz w:val="20"/>
+          <w:szCs w:val="20"/>
+          <w:lang w:val="en-IN"/>
+        </w:rPr>
+        <w:t>.concurrency</w:t>
+      </w:r>
+      <w:proofErr w:type="spellEnd"/>
+      <w:r>
+        <w:rPr>
+          <w:rFonts w:eastAsia="Times New Roman"/>
+          <w:color w:val="202124"/>
+          <w:sz w:val="20"/>
+          <w:szCs w:val="20"/>
+          <w:lang w:val="en-IN"/>
+        </w:rPr>
+        <w:t>-true;</w:t>
+      </w:r>
+    </w:p>
+    <w:p>
+      <w:pPr>
+        <w:shd w:val="clear" w:color="auto" w:fill="FFFFFF"/>
+        <w:spacing w:line="300" w:lineRule="atLeast"/>
+        <w:rPr>
+          <w:rFonts w:eastAsia="Times New Roman"/>
+          <w:color w:val="202124"/>
+          <w:sz w:val="20"/>
+          <w:szCs w:val="20"/>
+          <w:lang w:val="en-IN"/>
+        </w:rPr>
+      </w:pPr>
+    </w:p>
+    <w:p>
+      <w:pPr>
+        <w:shd w:val="clear" w:color="auto" w:fill="FFFFFF"/>
+        <w:spacing w:line="300" w:lineRule="atLeast"/>
+        <w:rPr>
+          <w:rFonts w:eastAsia="Times New Roman"/>
+          <w:color w:val="202124"/>
+          <w:sz w:val="20"/>
+          <w:szCs w:val="20"/>
+          <w:lang w:val="en-IN"/>
+        </w:rPr>
+      </w:pPr>
+      <w:r>
+        <w:rPr>
           <w:rFonts w:ascii="Segoe UI" w:hAnsi="Segoe UI" w:cs="Segoe UI"/>
           <w:color w:val="232629"/>
           <w:sz w:val="23"/>
           <w:szCs w:val="23"/>
           <w:shd w:val="clear" w:color="auto" w:fill="FFFFFF"/>
         </w:rPr>
-        <w:t>Table must be bucketed, declared as ORC format and has in it's table properties 'transactional'='true' (hive support ACID operations only for ORC format and transactional tables).</w:t>
+        <w:t xml:space="preserve">Table must be bucketed, declared as ORC format and has in </w:t>
+      </w:r>
+      <w:proofErr w:type="spellStart"/>
+      <w:proofErr w:type="gramStart"/>
+      <w:r>
+        <w:rPr>
+          <w:rFonts w:ascii="Segoe UI" w:hAnsi="Segoe UI" w:cs="Segoe UI"/>
+          <w:color w:val="232629"/>
+          <w:sz w:val="23"/>
+          <w:szCs w:val="23"/>
+          <w:shd w:val="clear" w:color="auto" w:fill="FFFFFF"/>
+        </w:rPr>
+        <w:t>it's</w:t>
+      </w:r>
+      <w:proofErr w:type="spellEnd"/>
+      <w:proofErr w:type="gramEnd"/>
+      <w:r>
+        <w:rPr>
+          <w:rFonts w:ascii="Segoe UI" w:hAnsi="Segoe UI" w:cs="Segoe UI"/>
+          <w:color w:val="232629"/>
+          <w:sz w:val="23"/>
+          <w:szCs w:val="23"/>
+          <w:shd w:val="clear" w:color="auto" w:fill="FFFFFF"/>
+        </w:rPr>
+        <w:t xml:space="preserve"> table properties 'transactional'='true' (hive support ACID operations only for ORC format and transactional tables).</w:t>
       </w:r>
     </w:p>
     <w:p>
@@ -2353,7 +4845,41 @@
           <w:szCs w:val="20"/>
           <w:shd w:val="clear" w:color="auto" w:fill="E3E6E8"/>
         </w:rPr>
-        <w:t>create table testTableNew(id int ,name string ) clustered by (id) into 2 buckets stored as orc TBLPROPERTIES('transactional'='true')</w:t>
+        <w:t xml:space="preserve">create table </w:t>
+      </w:r>
+      <w:proofErr w:type="spellStart"/>
+      <w:proofErr w:type="gramStart"/>
+      <w:r>
+        <w:rPr>
+          <w:rFonts w:ascii="Cascadia Mono" w:hAnsi="Cascadia Mono" w:cs="Cascadia Mono"/>
+          <w:color w:val="232629"/>
+          <w:sz w:val="20"/>
+          <w:szCs w:val="20"/>
+          <w:shd w:val="clear" w:color="auto" w:fill="E3E6E8"/>
+        </w:rPr>
+        <w:t>testTableNew</w:t>
+      </w:r>
+      <w:proofErr w:type="spellEnd"/>
+      <w:r>
+        <w:rPr>
+          <w:rFonts w:ascii="Cascadia Mono" w:hAnsi="Cascadia Mono" w:cs="Cascadia Mono"/>
+          <w:color w:val="232629"/>
+          <w:sz w:val="20"/>
+          <w:szCs w:val="20"/>
+          <w:shd w:val="clear" w:color="auto" w:fill="E3E6E8"/>
+        </w:rPr>
+        <w:t>(</w:t>
+      </w:r>
+      <w:proofErr w:type="gramEnd"/>
+      <w:r>
+        <w:rPr>
+          <w:rFonts w:ascii="Cascadia Mono" w:hAnsi="Cascadia Mono" w:cs="Cascadia Mono"/>
+          <w:color w:val="232629"/>
+          <w:sz w:val="20"/>
+          <w:szCs w:val="20"/>
+          <w:shd w:val="clear" w:color="auto" w:fill="E3E6E8"/>
+        </w:rPr>
+        <w:t>id int ,name string ) clustered by (id) into 2 buckets stored as orc TBLPROPERTIES('transactional'='true')</w:t>
       </w:r>
     </w:p>
     <w:p>

</xml_diff>